<commit_message>
plotting w axis and edits
</commit_message>
<xml_diff>
--- a/thesis revised 1.docx
+++ b/thesis revised 1.docx
@@ -61,6 +61,7 @@
     <w:p>
       <w:pPr>
         <w:jc w:val="center"/>
+        <w:outlineLvl w:val="0"/>
         <w:rPr>
           <w:rFonts w:ascii="Times New Roman" w:eastAsia="Times New Roman" w:hAnsi="Times New Roman" w:cs="Times New Roman"/>
         </w:rPr>
@@ -91,6 +92,7 @@
     <w:p>
       <w:pPr>
         <w:jc w:val="center"/>
+        <w:outlineLvl w:val="0"/>
         <w:rPr>
           <w:rFonts w:ascii="Times New Roman" w:eastAsia="Times New Roman" w:hAnsi="Times New Roman" w:cs="Times New Roman"/>
         </w:rPr>
@@ -216,6 +218,7 @@
     </w:p>
     <w:p>
       <w:pPr>
+        <w:outlineLvl w:val="0"/>
         <w:rPr>
           <w:rFonts w:ascii="Times New Roman" w:eastAsia="Times New Roman" w:hAnsi="Times New Roman" w:cs="Times New Roman"/>
           <w:sz w:val="32"/>
@@ -253,17 +256,55 @@
           <w:rFonts w:ascii="Times New Roman" w:eastAsia="Times New Roman" w:hAnsi="Times New Roman" w:cs="Times New Roman"/>
         </w:rPr>
         <w:tab/>
-        <w:t>We apply a deep learning model to an unconventional control task of keeping a ragdoll runner in a simulated environment alive as long as possible. The model is a convolutional neural network trained with Q-learning. By training th</w:t>
-      </w:r>
-      <w:r>
-        <w:rPr>
-          <w:rFonts w:ascii="Times New Roman" w:eastAsia="Times New Roman" w:hAnsi="Times New Roman" w:cs="Times New Roman"/>
-        </w:rPr>
-        <w:t>e model with only raw pixel input, we show that our model is capable of successfully learning a control policy associated with playing QWOP. This model was successfully applied to a non-deterministic environment in the form of a ragdoll physics flash game.</w:t>
-      </w:r>
-    </w:p>
-    <w:p>
-      <w:pPr>
+      </w:r>
+      <w:r>
+        <w:rPr>
+          <w:rFonts w:ascii="Times New Roman" w:eastAsia="Times New Roman" w:hAnsi="Times New Roman" w:cs="Times New Roman"/>
+        </w:rPr>
+        <w:t xml:space="preserve">We </w:t>
+      </w:r>
+      <w:r>
+        <w:rPr>
+          <w:rFonts w:ascii="Times New Roman" w:eastAsia="Times New Roman" w:hAnsi="Times New Roman" w:cs="Times New Roman"/>
+        </w:rPr>
+        <w:t xml:space="preserve">apply a deep learning model to an unconventional control task of </w:t>
+      </w:r>
+      <w:r>
+        <w:rPr>
+          <w:rFonts w:ascii="Times New Roman" w:eastAsia="Times New Roman" w:hAnsi="Times New Roman" w:cs="Times New Roman"/>
+        </w:rPr>
+        <w:t>simulating leg muscles in</w:t>
+      </w:r>
+      <w:r>
+        <w:rPr>
+          <w:rFonts w:ascii="Times New Roman" w:eastAsia="Times New Roman" w:hAnsi="Times New Roman" w:cs="Times New Roman"/>
+        </w:rPr>
+        <w:t xml:space="preserve"> a ragdoll runner in</w:t>
+      </w:r>
+      <w:r>
+        <w:rPr>
+          <w:rFonts w:ascii="Times New Roman" w:eastAsia="Times New Roman" w:hAnsi="Times New Roman" w:cs="Times New Roman"/>
+        </w:rPr>
+        <w:t xml:space="preserve"> a hyper-sensitive environment</w:t>
+      </w:r>
+      <w:r>
+        <w:rPr>
+          <w:rFonts w:ascii="Times New Roman" w:eastAsia="Times New Roman" w:hAnsi="Times New Roman" w:cs="Times New Roman"/>
+        </w:rPr>
+        <w:t>. The model is a convolutional neural network trained with Q-learning. By training the model with only raw pixel input, we show that our model is capable of successfully learning a control policy associated with playing QWOP. This model was successfully applied to a non-deterministic environment in the form of a ragdoll physics flash game.</w:t>
+      </w:r>
+    </w:p>
+    <w:p>
+      <w:pPr>
+        <w:spacing w:line="480" w:lineRule="auto"/>
+        <w:rPr>
+          <w:rFonts w:ascii="Times New Roman" w:eastAsia="Times New Roman" w:hAnsi="Times New Roman" w:cs="Times New Roman"/>
+        </w:rPr>
+      </w:pPr>
+    </w:p>
+    <w:p>
+      <w:pPr>
+        <w:outlineLvl w:val="0"/>
         <w:rPr>
           <w:rFonts w:ascii="Times New Roman" w:eastAsia="Times New Roman" w:hAnsi="Times New Roman" w:cs="Times New Roman"/>
           <w:sz w:val="32"/>
@@ -278,16 +319,19 @@
         </w:rPr>
         <w:t>2 Introduction</w:t>
       </w:r>
-    </w:p>
-    <w:p>
-      <w:pPr>
-        <w:rPr>
-          <w:rFonts w:ascii="Times New Roman" w:eastAsia="Times New Roman" w:hAnsi="Times New Roman" w:cs="Times New Roman"/>
-        </w:rPr>
-      </w:pPr>
-    </w:p>
-    <w:p>
-      <w:pPr>
+      <w:bookmarkStart w:id="1" w:name="_GoBack"/>
+      <w:bookmarkEnd w:id="1"/>
+    </w:p>
+    <w:p>
+      <w:pPr>
+        <w:rPr>
+          <w:rFonts w:ascii="Times New Roman" w:eastAsia="Times New Roman" w:hAnsi="Times New Roman" w:cs="Times New Roman"/>
+        </w:rPr>
+      </w:pPr>
+    </w:p>
+    <w:p>
+      <w:pPr>
+        <w:outlineLvl w:val="0"/>
         <w:rPr>
           <w:rFonts w:ascii="Times New Roman" w:eastAsia="Times New Roman" w:hAnsi="Times New Roman" w:cs="Times New Roman"/>
           <w:sz w:val="28"/>
@@ -368,6 +412,7 @@
     <w:p>
       <w:pPr>
         <w:jc w:val="center"/>
+        <w:outlineLvl w:val="0"/>
         <w:rPr>
           <w:rFonts w:ascii="Times New Roman" w:eastAsia="Times New Roman" w:hAnsi="Times New Roman" w:cs="Times New Roman"/>
         </w:rPr>
@@ -384,6 +429,12 @@
           <w:rFonts w:ascii="Times New Roman" w:eastAsia="Times New Roman" w:hAnsi="Times New Roman" w:cs="Times New Roman"/>
         </w:rPr>
         <w:t>. QWOP game play</w:t>
+      </w:r>
+      <w:r>
+        <w:rPr>
+          <w:rFonts w:ascii="Times New Roman" w:eastAsia="Times New Roman" w:hAnsi="Times New Roman" w:cs="Times New Roman"/>
+        </w:rPr>
+        <w:t>.</w:t>
       </w:r>
     </w:p>
     <w:p>
@@ -406,74 +457,26 @@
         <w:rPr>
           <w:rFonts w:ascii="Times New Roman" w:eastAsia="Times New Roman" w:hAnsi="Times New Roman" w:cs="Times New Roman"/>
         </w:rPr>
-        <w:t>QWOP is a free</w:t>
-      </w:r>
-      <w:r>
-        <w:rPr>
-          <w:rFonts w:ascii="Times New Roman" w:eastAsia="Times New Roman" w:hAnsi="Times New Roman" w:cs="Times New Roman"/>
-        </w:rPr>
-        <w:t xml:space="preserve">-to-play </w:t>
-      </w:r>
-      <w:r>
-        <w:rPr>
-          <w:rFonts w:ascii="Times New Roman" w:eastAsia="Times New Roman" w:hAnsi="Times New Roman" w:cs="Times New Roman"/>
-        </w:rPr>
-        <w:t>flash game created by Bennet Foddy infamous for being ridiculously frustrating to play</w:t>
-      </w:r>
-      <w:r>
-        <w:rPr>
-          <w:rFonts w:ascii="Times New Roman" w:eastAsia="Times New Roman" w:hAnsi="Times New Roman" w:cs="Times New Roman"/>
-        </w:rPr>
-        <w:t xml:space="preserve">. </w:t>
-      </w:r>
-      <w:r>
-        <w:rPr>
-          <w:rFonts w:ascii="Times New Roman" w:eastAsia="Times New Roman" w:hAnsi="Times New Roman" w:cs="Times New Roman"/>
-        </w:rPr>
-        <w:t xml:space="preserve">In QWOP, the user controls a ragdoll sprinter using the four keys: “Q”, “W”, “O”, and “P”. Each key controls the left thigh, left calf, right thigh, and right calf respectively. With the right inputs and timing, this can be used </w:t>
-      </w:r>
-      <w:r>
-        <w:rPr>
-          <w:rFonts w:ascii="Times New Roman" w:eastAsia="Times New Roman" w:hAnsi="Times New Roman" w:cs="Times New Roman"/>
-        </w:rPr>
-        <w:t>t</w:t>
-      </w:r>
-      <w:r>
-        <w:rPr>
-          <w:rFonts w:ascii="Times New Roman" w:eastAsia="Times New Roman" w:hAnsi="Times New Roman" w:cs="Times New Roman"/>
-        </w:rPr>
-        <w:t>o simulate real-world huma</w:t>
-      </w:r>
-      <w:r>
-        <w:rPr>
-          <w:rFonts w:ascii="Times New Roman" w:eastAsia="Times New Roman" w:hAnsi="Times New Roman" w:cs="Times New Roman"/>
-        </w:rPr>
-        <w:t xml:space="preserve">n-like running. However, this is not how we, as humans are used to running. We don’t </w:t>
+        <w:t>QWOP is a free-to-play flash game created by Bennet Foddy infamous for being ridiculously frustrating to play</w:t>
+      </w:r>
+      <w:r>
+        <w:rPr>
+          <w:rFonts w:ascii="Times New Roman" w:eastAsia="Times New Roman" w:hAnsi="Times New Roman" w:cs="Times New Roman"/>
+        </w:rPr>
+        <w:t xml:space="preserve"> [10]</w:t>
+      </w:r>
+      <w:r>
+        <w:rPr>
+          <w:rFonts w:ascii="Times New Roman" w:eastAsia="Times New Roman" w:hAnsi="Times New Roman" w:cs="Times New Roman"/>
+        </w:rPr>
+        <w:t xml:space="preserve">. In QWOP, the user controls a ragdoll sprinter using the four keys: “Q”, “W”, “O”, and “P”. Each key controls the left thigh, left calf, right thigh, and right calf respectively. With the right inputs and timing, this can be used to simulate real-world </w:t>
       </w:r>
       <w:r>
         <w:rPr>
           <w:rFonts w:ascii="Times New Roman" w:eastAsia="Times New Roman" w:hAnsi="Times New Roman" w:cs="Times New Roman"/>
         </w:rPr>
         <w:lastRenderedPageBreak/>
-        <w:t>think about how specific muscles have to move in order to maintain balance and move forward. This means that in the context of QWOP, the player’s collective knowledge on b</w:t>
-      </w:r>
-      <w:r>
-        <w:rPr>
-          <w:rFonts w:ascii="Times New Roman" w:eastAsia="Times New Roman" w:hAnsi="Times New Roman" w:cs="Times New Roman"/>
-        </w:rPr>
-        <w:t xml:space="preserve">alance and movement is essentially </w:t>
-      </w:r>
-      <w:r>
-        <w:rPr>
-          <w:rFonts w:ascii="Times New Roman" w:eastAsia="Times New Roman" w:hAnsi="Times New Roman" w:cs="Times New Roman"/>
-        </w:rPr>
-        <w:t>useless</w:t>
-      </w:r>
-      <w:r>
-        <w:rPr>
-          <w:rFonts w:ascii="Times New Roman" w:eastAsia="Times New Roman" w:hAnsi="Times New Roman" w:cs="Times New Roman"/>
-        </w:rPr>
-        <w:t xml:space="preserve">. The goal is for the user to attempt to move the ragdoll figure 100 meters without falling over. The game is reset when any section of the upper torso touches the ground. </w:t>
+        <w:t xml:space="preserve">human-like running. However, this is not how we, as humans are used to running. We don’t think about how specific muscles have to move in order to maintain balance and move forward. This means that in the context of QWOP, the player’s collective knowledge on balance and movement is essentially useless. The goal is for the user to attempt to move the ragdoll figure 100 meters without falling over. The game is reset when any section of the upper torso touches the ground. </w:t>
       </w:r>
     </w:p>
     <w:p>
@@ -488,60 +491,13 @@
         <w:rPr>
           <w:rFonts w:ascii="Times New Roman" w:eastAsia="Times New Roman" w:hAnsi="Times New Roman" w:cs="Times New Roman"/>
         </w:rPr>
-        <w:t xml:space="preserve">The game implements a ragdoll physics environment where normal physical interactions are greatly simplified. In particular, this means that any limbs that </w:t>
-      </w:r>
-      <w:r>
-        <w:rPr>
-          <w:rFonts w:ascii="Times New Roman" w:eastAsia="Times New Roman" w:hAnsi="Times New Roman" w:cs="Times New Roman"/>
-        </w:rPr>
-        <w:t>are not</w:t>
-      </w:r>
-      <w:r>
-        <w:rPr>
-          <w:rFonts w:ascii="Times New Roman" w:eastAsia="Times New Roman" w:hAnsi="Times New Roman" w:cs="Times New Roman"/>
-        </w:rPr>
-        <w:t xml:space="preserve"> being directly simulated is dormant, meaning it just falls in the direction that it is alread</w:t>
-      </w:r>
-      <w:r>
-        <w:rPr>
-          <w:rFonts w:ascii="Times New Roman" w:eastAsia="Times New Roman" w:hAnsi="Times New Roman" w:cs="Times New Roman"/>
-        </w:rPr>
-        <w:t xml:space="preserve">y traveling. If the runner gets slightly out of balance and </w:t>
-      </w:r>
-      <w:r>
-        <w:rPr>
-          <w:rFonts w:ascii="Times New Roman" w:eastAsia="Times New Roman" w:hAnsi="Times New Roman" w:cs="Times New Roman"/>
-        </w:rPr>
-        <w:t>without the player's intervention, it will fall</w:t>
-      </w:r>
-      <w:r>
-        <w:rPr>
-          <w:rFonts w:ascii="Times New Roman" w:eastAsia="Times New Roman" w:hAnsi="Times New Roman" w:cs="Times New Roman"/>
-        </w:rPr>
-        <w:t>. The articulated figure has little to zero joint stiffness, often leading to it collapsing into comically improbabl</w:t>
-      </w:r>
-      <w:r>
-        <w:rPr>
-          <w:rFonts w:ascii="Times New Roman" w:eastAsia="Times New Roman" w:hAnsi="Times New Roman" w:cs="Times New Roman"/>
-        </w:rPr>
-        <w:t>e</w:t>
-      </w:r>
-      <w:r>
-        <w:rPr>
-          <w:rFonts w:ascii="Times New Roman" w:eastAsia="Times New Roman" w:hAnsi="Times New Roman" w:cs="Times New Roman"/>
-        </w:rPr>
-        <w:t xml:space="preserve"> or compromising positions. The </w:t>
-      </w:r>
-      <w:r>
-        <w:rPr>
-          <w:rFonts w:ascii="Times New Roman" w:eastAsia="Times New Roman" w:hAnsi="Times New Roman" w:cs="Times New Roman"/>
-        </w:rPr>
-        <w:t>game is notoriously difficult and achieving any sort of forward movement is considered a significant achievement.</w:t>
+        <w:t>The game implements a ragdoll physics environment where normal physical interactions are greatly simplified. In particular, this means that any limbs that are not being directly simulated is dormant, meaning it just falls in the direction that it is already traveling. If the runner gets slightly out of balance and without the player's intervention, it will fall. The articulated figure has little to zero joint stiffness, often leading to it collapsing into comically improbable or compromising positions. The game is notoriously difficult and achieving any sort of forward movement is considered a significant achievement.</w:t>
       </w:r>
     </w:p>
     <w:p>
       <w:pPr>
         <w:spacing w:line="480" w:lineRule="auto"/>
+        <w:outlineLvl w:val="0"/>
         <w:rPr>
           <w:rFonts w:ascii="Times New Roman" w:eastAsia="Times New Roman" w:hAnsi="Times New Roman" w:cs="Times New Roman"/>
           <w:sz w:val="28"/>
@@ -554,15 +510,142 @@
           <w:sz w:val="28"/>
           <w:szCs w:val="28"/>
         </w:rPr>
-        <w:t xml:space="preserve">2.2 </w:t>
-      </w:r>
-      <w:r>
+        <w:t>2.2 Deep Q Learning</w:t>
+      </w:r>
+    </w:p>
+    <w:p>
+      <w:pPr>
+        <w:spacing w:line="480" w:lineRule="auto"/>
+        <w:ind w:firstLine="720"/>
+        <w:rPr>
+          <w:rFonts w:ascii="Times New Roman" w:eastAsia="Times New Roman" w:hAnsi="Times New Roman" w:cs="Times New Roman"/>
+        </w:rPr>
+      </w:pPr>
+      <w:r>
+        <w:rPr>
+          <w:rFonts w:ascii="Times New Roman" w:eastAsia="Times New Roman" w:hAnsi="Times New Roman" w:cs="Times New Roman"/>
+        </w:rPr>
+        <w:t xml:space="preserve">DeepMind </w:t>
+      </w:r>
+      <w:r>
+        <w:rPr>
+          <w:rFonts w:ascii="Times New Roman" w:eastAsia="Times New Roman" w:hAnsi="Times New Roman" w:cs="Times New Roman"/>
+        </w:rPr>
+        <w:t>published a paper in 2013</w:t>
+      </w:r>
+      <w:r>
+        <w:rPr>
+          <w:rFonts w:ascii="Times New Roman" w:eastAsia="Times New Roman" w:hAnsi="Times New Roman" w:cs="Times New Roman"/>
+        </w:rPr>
+        <w:t xml:space="preserve"> “Playing Atari with Deep Reinforcement Learning” describing a deep reinforcement learning system that combines neural networks with reinforcement learning to master a diverse range of Atari 2600 games using only the raw pixels and score as inputs</w:t>
+      </w:r>
+      <w:r>
+        <w:rPr>
+          <w:rFonts w:ascii="Times New Roman" w:eastAsia="Times New Roman" w:hAnsi="Times New Roman" w:cs="Times New Roman"/>
+        </w:rPr>
+        <w:t xml:space="preserve"> [6]</w:t>
+      </w:r>
+      <w:r>
+        <w:rPr>
+          <w:rFonts w:ascii="Times New Roman" w:eastAsia="Times New Roman" w:hAnsi="Times New Roman" w:cs="Times New Roman"/>
+        </w:rPr>
+        <w:t>. Until this point, it has only been possible to create individual algorithms capable of mastering a single specific domain</w:t>
+      </w:r>
+      <w:r>
+        <w:rPr>
+          <w:rFonts w:ascii="Times New Roman" w:eastAsia="Times New Roman" w:hAnsi="Times New Roman" w:cs="Times New Roman"/>
+        </w:rPr>
+        <w:t xml:space="preserve"> [3]</w:t>
+      </w:r>
+      <w:r>
+        <w:rPr>
+          <w:rFonts w:ascii="Times New Roman" w:eastAsia="Times New Roman" w:hAnsi="Times New Roman" w:cs="Times New Roman"/>
+        </w:rPr>
+        <w:t>. Deep Q Learning represents the first demonstration of a general-purpose agent that is able to continually adapt its behavior without human intervention</w:t>
+      </w:r>
+      <w:r>
+        <w:rPr>
+          <w:rFonts w:ascii="Times New Roman" w:eastAsia="Times New Roman" w:hAnsi="Times New Roman" w:cs="Times New Roman"/>
+        </w:rPr>
+        <w:t xml:space="preserve"> [5]</w:t>
+      </w:r>
+      <w:r>
+        <w:rPr>
+          <w:rFonts w:ascii="Times New Roman" w:eastAsia="Times New Roman" w:hAnsi="Times New Roman" w:cs="Times New Roman"/>
+        </w:rPr>
+        <w:t>. However, it has only been applied to deterministic tasks, where a given action produces a given result that can be inferred from the environment</w:t>
+      </w:r>
+      <w:r>
+        <w:rPr>
+          <w:rFonts w:ascii="Times New Roman" w:eastAsia="Times New Roman" w:hAnsi="Times New Roman" w:cs="Times New Roman"/>
+        </w:rPr>
+        <w:t xml:space="preserve"> [6]</w:t>
+      </w:r>
+      <w:r>
+        <w:rPr>
+          <w:rFonts w:ascii="Times New Roman" w:eastAsia="Times New Roman" w:hAnsi="Times New Roman" w:cs="Times New Roman"/>
+        </w:rPr>
+        <w:t xml:space="preserve">. The task of playing QWOP poses a different type of problem. It is significantly more difficult due to the ragdoll </w:t>
+      </w:r>
+      <w:r>
+        <w:rPr>
+          <w:rFonts w:ascii="Times New Roman" w:eastAsia="Times New Roman" w:hAnsi="Times New Roman" w:cs="Times New Roman"/>
+        </w:rPr>
+        <w:lastRenderedPageBreak/>
+        <w:t xml:space="preserve">physics environment. Each key press is not guaranteed to have the same results or effects on the simulation. Miniscule differences in the runner's position and momentum can often have unforeseen impacts. </w:t>
+      </w:r>
+    </w:p>
+    <w:p>
+      <w:pPr>
+        <w:spacing w:line="480" w:lineRule="auto"/>
+        <w:ind w:firstLine="720"/>
+        <w:rPr>
+          <w:rFonts w:ascii="Times New Roman" w:eastAsia="Times New Roman" w:hAnsi="Times New Roman" w:cs="Times New Roman"/>
+        </w:rPr>
+      </w:pPr>
+    </w:p>
+    <w:p>
+      <w:pPr>
+        <w:outlineLvl w:val="0"/>
+        <w:rPr>
+          <w:rFonts w:ascii="Times New Roman" w:eastAsia="Times New Roman" w:hAnsi="Times New Roman" w:cs="Times New Roman"/>
+          <w:sz w:val="32"/>
+          <w:szCs w:val="32"/>
+        </w:rPr>
+      </w:pPr>
+      <w:r>
+        <w:rPr>
+          <w:rFonts w:ascii="Times New Roman" w:eastAsia="Times New Roman" w:hAnsi="Times New Roman" w:cs="Times New Roman"/>
+          <w:sz w:val="32"/>
+          <w:szCs w:val="32"/>
+        </w:rPr>
+        <w:t>3 Related Work</w:t>
+      </w:r>
+    </w:p>
+    <w:p>
+      <w:pPr>
+        <w:rPr>
+          <w:rFonts w:ascii="Times New Roman" w:eastAsia="Times New Roman" w:hAnsi="Times New Roman" w:cs="Times New Roman"/>
+        </w:rPr>
+      </w:pPr>
+    </w:p>
+    <w:p>
+      <w:pPr>
+        <w:spacing w:line="480" w:lineRule="auto"/>
+        <w:outlineLvl w:val="0"/>
         <w:rPr>
           <w:rFonts w:ascii="Times New Roman" w:eastAsia="Times New Roman" w:hAnsi="Times New Roman" w:cs="Times New Roman"/>
           <w:sz w:val="28"/>
           <w:szCs w:val="28"/>
         </w:rPr>
-        <w:t>Deep Q Learning</w:t>
+      </w:pPr>
+      <w:r>
+        <w:rPr>
+          <w:rFonts w:ascii="Times New Roman" w:eastAsia="Times New Roman" w:hAnsi="Times New Roman" w:cs="Times New Roman"/>
+          <w:sz w:val="28"/>
+          <w:szCs w:val="28"/>
+        </w:rPr>
+        <w:t>3.1 DeepMind Atari</w:t>
       </w:r>
     </w:p>
     <w:p>
@@ -577,75 +660,43 @@
         <w:rPr>
           <w:rFonts w:ascii="Times New Roman" w:eastAsia="Times New Roman" w:hAnsi="Times New Roman" w:cs="Times New Roman"/>
         </w:rPr>
-        <w:t xml:space="preserve">Deep Q Learning was made famous by DeepMind in a 2013 paper “Playing Atari with Deep Reinforcement Learning” describing a </w:t>
-      </w:r>
-      <w:r>
-        <w:rPr>
-          <w:rFonts w:ascii="Times New Roman" w:eastAsia="Times New Roman" w:hAnsi="Times New Roman" w:cs="Times New Roman"/>
-        </w:rPr>
-        <w:t>deep reinforcement learning system that combines neural networks with reinforcement learning to master a diverse range of Atari 2600 games using only the raw pixels and score as inputs. Until this point, it has only been possible to create individual algor</w:t>
-      </w:r>
-      <w:r>
-        <w:rPr>
-          <w:rFonts w:ascii="Times New Roman" w:eastAsia="Times New Roman" w:hAnsi="Times New Roman" w:cs="Times New Roman"/>
-        </w:rPr>
-        <w:t>ithms capable of mastering a single specific domain. Deep Q Learning represents the first demonstration of a general-purpose agent that is able to continually adapt its behavior without human intervention. However, it has only been applied to deterministic</w:t>
-      </w:r>
-      <w:r>
-        <w:rPr>
-          <w:rFonts w:ascii="Times New Roman" w:eastAsia="Times New Roman" w:hAnsi="Times New Roman" w:cs="Times New Roman"/>
-        </w:rPr>
-        <w:t xml:space="preserve"> tasks, where a given action produces a given result that can be inferred from the environment. The task of playing QWOP poses a different type of problem. It is significantly more difficult due to the ragdoll physics environment. Each key </w:t>
-      </w:r>
-      <w:bookmarkStart w:id="1" w:name="_GoBack"/>
-      <w:bookmarkEnd w:id="1"/>
-      <w:r>
-        <w:rPr>
-          <w:rFonts w:ascii="Times New Roman" w:eastAsia="Times New Roman" w:hAnsi="Times New Roman" w:cs="Times New Roman"/>
-        </w:rPr>
-        <w:t>press is not gua</w:t>
-      </w:r>
-      <w:r>
-        <w:rPr>
-          <w:rFonts w:ascii="Times New Roman" w:eastAsia="Times New Roman" w:hAnsi="Times New Roman" w:cs="Times New Roman"/>
-        </w:rPr>
-        <w:t xml:space="preserve">ranteed to have the same results or effects </w:t>
-      </w:r>
-      <w:r>
-        <w:rPr>
-          <w:rFonts w:ascii="Times New Roman" w:eastAsia="Times New Roman" w:hAnsi="Times New Roman" w:cs="Times New Roman"/>
-        </w:rPr>
-        <w:lastRenderedPageBreak/>
-        <w:t xml:space="preserve">on the simulation. Miniscule differences in the runner's position and momentum can often have unforeseen impacts. </w:t>
-      </w:r>
-    </w:p>
-    <w:p>
-      <w:pPr>
-        <w:rPr>
-          <w:rFonts w:ascii="Times New Roman" w:eastAsia="Times New Roman" w:hAnsi="Times New Roman" w:cs="Times New Roman"/>
-          <w:sz w:val="32"/>
-          <w:szCs w:val="32"/>
-        </w:rPr>
-      </w:pPr>
-      <w:r>
-        <w:rPr>
-          <w:rFonts w:ascii="Times New Roman" w:eastAsia="Times New Roman" w:hAnsi="Times New Roman" w:cs="Times New Roman"/>
-          <w:sz w:val="32"/>
-          <w:szCs w:val="32"/>
-        </w:rPr>
-        <w:t>3 Related Work</w:t>
-      </w:r>
-    </w:p>
-    <w:p>
-      <w:pPr>
-        <w:rPr>
-          <w:rFonts w:ascii="Times New Roman" w:eastAsia="Times New Roman" w:hAnsi="Times New Roman" w:cs="Times New Roman"/>
-        </w:rPr>
-      </w:pPr>
+        <w:t>Google DeepMind published a paper in 2013 describing the first deep learning model to successfully learn control policies directly from sensory input using reinforcement learning</w:t>
+      </w:r>
+      <w:r>
+        <w:rPr>
+          <w:rFonts w:ascii="Times New Roman" w:eastAsia="Times New Roman" w:hAnsi="Times New Roman" w:cs="Times New Roman"/>
+        </w:rPr>
+        <w:t xml:space="preserve"> [6]</w:t>
+      </w:r>
+      <w:r>
+        <w:rPr>
+          <w:rFonts w:ascii="Times New Roman" w:eastAsia="Times New Roman" w:hAnsi="Times New Roman" w:cs="Times New Roman"/>
+        </w:rPr>
+        <w:t>. The input is raw pixels and the output is a value function estimating future rewards. Their method was able to learn to play seven Atari 2600 games and even surpass a human expert on three of the games. These games include Pong, Breakout, Space Invaders, Seaquest, and Beam Rider. Their model is a convolutional neural network trained with a variant of Q-learning, using stochastic gradient descent to update the weights. They also implemented an experience replay mechanism which randomly samples previous actions and state transitions to smooth out the training distribution o</w:t>
+      </w:r>
+      <w:r>
+        <w:rPr>
+          <w:rFonts w:ascii="Times New Roman" w:eastAsia="Times New Roman" w:hAnsi="Times New Roman" w:cs="Times New Roman"/>
+        </w:rPr>
+        <w:t>ver past behaviors</w:t>
+      </w:r>
+      <w:r>
+        <w:rPr>
+          <w:rFonts w:ascii="Times New Roman" w:eastAsia="Times New Roman" w:hAnsi="Times New Roman" w:cs="Times New Roman"/>
+        </w:rPr>
+        <w:t xml:space="preserve"> [3]</w:t>
+      </w:r>
+      <w:r>
+        <w:rPr>
+          <w:rFonts w:ascii="Times New Roman" w:eastAsia="Times New Roman" w:hAnsi="Times New Roman" w:cs="Times New Roman"/>
+        </w:rPr>
+        <w:t>. Our model is based on this architecture, we will be implementing a convolutional neural network trained with Q-learning.</w:t>
+      </w:r>
     </w:p>
     <w:p>
       <w:pPr>
         <w:spacing w:line="480" w:lineRule="auto"/>
+        <w:outlineLvl w:val="0"/>
         <w:rPr>
           <w:rFonts w:ascii="Times New Roman" w:eastAsia="Times New Roman" w:hAnsi="Times New Roman" w:cs="Times New Roman"/>
           <w:sz w:val="28"/>
@@ -658,7 +709,7 @@
           <w:sz w:val="28"/>
           <w:szCs w:val="28"/>
         </w:rPr>
-        <w:t>3.1 DeepMind Atari</w:t>
+        <w:t>3.2 OpenAI Gym</w:t>
       </w:r>
     </w:p>
     <w:p>
@@ -673,72 +724,31 @@
         <w:rPr>
           <w:rFonts w:ascii="Times New Roman" w:eastAsia="Times New Roman" w:hAnsi="Times New Roman" w:cs="Times New Roman"/>
         </w:rPr>
-        <w:t>Google DeepMind published a paper in 2013 describing the first</w:t>
-      </w:r>
-      <w:r>
-        <w:rPr>
-          <w:rFonts w:ascii="Times New Roman" w:eastAsia="Times New Roman" w:hAnsi="Times New Roman" w:cs="Times New Roman"/>
-        </w:rPr>
-        <w:t xml:space="preserve"> deep learning model to successfully learn control policies directly from sensory input using reinforcement learning. The input is raw pixels and the output is a value function estimating future rewards. Their method was able to learn to play seven Atari 2</w:t>
-      </w:r>
-      <w:r>
-        <w:rPr>
-          <w:rFonts w:ascii="Times New Roman" w:eastAsia="Times New Roman" w:hAnsi="Times New Roman" w:cs="Times New Roman"/>
-        </w:rPr>
-        <w:t>600 games and even surpass a human expert on three of the games. These games include Pong, Breakout, Space Invaders, Seaquest, and Beam Rider. Their model is a convolutional neural network trained with a variant of Q-learning, using stochastic gradient des</w:t>
-      </w:r>
-      <w:r>
-        <w:rPr>
-          <w:rFonts w:ascii="Times New Roman" w:eastAsia="Times New Roman" w:hAnsi="Times New Roman" w:cs="Times New Roman"/>
-        </w:rPr>
-        <w:t>cent to update the weights. They also implemented an experience replay mechanism which randomly samples previous actions and state transitions to smooth out the training distribution over past behaviors. This will be the primary basis of our model.</w:t>
-      </w:r>
-    </w:p>
-    <w:p>
-      <w:pPr>
-        <w:spacing w:line="480" w:lineRule="auto"/>
-        <w:rPr>
-          <w:rFonts w:ascii="Times New Roman" w:eastAsia="Times New Roman" w:hAnsi="Times New Roman" w:cs="Times New Roman"/>
-          <w:sz w:val="28"/>
-          <w:szCs w:val="28"/>
-        </w:rPr>
-      </w:pPr>
-      <w:r>
-        <w:rPr>
-          <w:rFonts w:ascii="Times New Roman" w:eastAsia="Times New Roman" w:hAnsi="Times New Roman" w:cs="Times New Roman"/>
-          <w:sz w:val="28"/>
-          <w:szCs w:val="28"/>
-        </w:rPr>
-        <w:t>3.2 Ope</w:t>
-      </w:r>
-      <w:r>
-        <w:rPr>
-          <w:rFonts w:ascii="Times New Roman" w:eastAsia="Times New Roman" w:hAnsi="Times New Roman" w:cs="Times New Roman"/>
-          <w:sz w:val="28"/>
-          <w:szCs w:val="28"/>
-        </w:rPr>
-        <w:t>nAI Gym</w:t>
-      </w:r>
-    </w:p>
-    <w:p>
-      <w:pPr>
-        <w:spacing w:line="480" w:lineRule="auto"/>
-        <w:ind w:firstLine="720"/>
-        <w:rPr>
-          <w:rFonts w:ascii="Times New Roman" w:eastAsia="Times New Roman" w:hAnsi="Times New Roman" w:cs="Times New Roman"/>
-        </w:rPr>
-      </w:pPr>
-      <w:r>
-        <w:rPr>
-          <w:rFonts w:ascii="Times New Roman" w:eastAsia="Times New Roman" w:hAnsi="Times New Roman" w:cs="Times New Roman"/>
-        </w:rPr>
-        <w:t xml:space="preserve">OpenAI Gym is a toolkit for developing and comparing reinforcement learning algorithms and techniques. This platform provides many environments that agents can interact with in a unified way. It provides an interface that allows agents to step the </w:t>
-      </w:r>
-      <w:r>
-        <w:rPr>
-          <w:rFonts w:ascii="Times New Roman" w:eastAsia="Times New Roman" w:hAnsi="Times New Roman" w:cs="Times New Roman"/>
-        </w:rPr>
-        <w:t xml:space="preserve">environment by one timestep and return new observations, rewards, and exit statuses. Examples include the “CartPole-v0” environment. In this environment, a pole is attached by an un-actuated joint to a cart, which moves along a frictionless track. </w:t>
+        <w:t>OpenAI Gym is a toolkit for developing and comparing reinforcement learning algorithms and techniques</w:t>
+      </w:r>
+      <w:r>
+        <w:rPr>
+          <w:rFonts w:ascii="Times New Roman" w:eastAsia="Times New Roman" w:hAnsi="Times New Roman" w:cs="Times New Roman"/>
+        </w:rPr>
+        <w:t xml:space="preserve"> [7]</w:t>
+      </w:r>
+      <w:r>
+        <w:rPr>
+          <w:rFonts w:ascii="Times New Roman" w:eastAsia="Times New Roman" w:hAnsi="Times New Roman" w:cs="Times New Roman"/>
+        </w:rPr>
+        <w:t xml:space="preserve">. This platform provides many environments that agents can interact with in a unified way. It provides an interface that allows agents to step the environment by one timestep and return new observations, rewards, and exit statuses. </w:t>
+      </w:r>
+      <w:r>
+        <w:rPr>
+          <w:rFonts w:ascii="Times New Roman" w:eastAsia="Times New Roman" w:hAnsi="Times New Roman" w:cs="Times New Roman"/>
+        </w:rPr>
+        <w:t xml:space="preserve">For example, in the CartPole </w:t>
+      </w:r>
+      <w:r>
+        <w:rPr>
+          <w:rFonts w:ascii="Times New Roman" w:eastAsia="Times New Roman" w:hAnsi="Times New Roman" w:cs="Times New Roman"/>
+        </w:rPr>
+        <w:t xml:space="preserve">environment, a pole is attached by an un-actuated joint to a cart, which moves along a frictionless track. </w:t>
       </w:r>
     </w:p>
     <w:p>
@@ -796,6 +806,7 @@
       <w:pPr>
         <w:spacing w:line="480" w:lineRule="auto"/>
         <w:jc w:val="center"/>
+        <w:outlineLvl w:val="0"/>
         <w:rPr>
           <w:rFonts w:ascii="Times New Roman" w:eastAsia="Times New Roman" w:hAnsi="Times New Roman" w:cs="Times New Roman"/>
         </w:rPr>
@@ -805,20 +816,19 @@
           <w:rFonts w:ascii="Times New Roman" w:eastAsia="Times New Roman" w:hAnsi="Times New Roman" w:cs="Times New Roman"/>
           <w:b/>
         </w:rPr>
-        <w:t>Figur</w:t>
-      </w:r>
-      <w:r>
-        <w:rPr>
-          <w:rFonts w:ascii="Times New Roman" w:eastAsia="Times New Roman" w:hAnsi="Times New Roman" w:cs="Times New Roman"/>
-          <w:b/>
-        </w:rPr>
-        <w:t>e 2</w:t>
+        <w:t>Figure 2</w:t>
       </w:r>
       <w:r>
         <w:rPr>
           <w:rFonts w:ascii="Times New Roman" w:eastAsia="Times New Roman" w:hAnsi="Times New Roman" w:cs="Times New Roman"/>
         </w:rPr>
         <w:t>. OpenAI CartPole environment</w:t>
+      </w:r>
+      <w:r>
+        <w:rPr>
+          <w:rFonts w:ascii="Times New Roman" w:eastAsia="Times New Roman" w:hAnsi="Times New Roman" w:cs="Times New Roman"/>
+        </w:rPr>
+        <w:t>.</w:t>
       </w:r>
     </w:p>
     <w:p>
@@ -833,36 +843,25 @@
         <w:rPr>
           <w:rFonts w:ascii="Times New Roman" w:eastAsia="Times New Roman" w:hAnsi="Times New Roman" w:cs="Times New Roman"/>
         </w:rPr>
-        <w:t>This system is controlled by applying a force of +1 or -1 corresponding to left and right movement to the cart. The pendulum initially starts upright and the goal is to prevent it from falling over. A reward of +1 is provid</w:t>
-      </w:r>
-      <w:r>
-        <w:rPr>
-          <w:rFonts w:ascii="Times New Roman" w:eastAsia="Times New Roman" w:hAnsi="Times New Roman" w:cs="Times New Roman"/>
-        </w:rPr>
-        <w:t>ed for every timestep that the pole remains upright. The current episode ends when the pole is more than 15 degrees from vertical or when the cart moves more than 2.4 units from the center. CartPole is one of the simplest environments in OpenAI gym. An age</w:t>
-      </w:r>
-      <w:r>
-        <w:rPr>
-          <w:rFonts w:ascii="Times New Roman" w:eastAsia="Times New Roman" w:hAnsi="Times New Roman" w:cs="Times New Roman"/>
-        </w:rPr>
-        <w:t>nt can move the cart by performing a series of actions of 0 or 1 to the cart, pushing it left or right. The QWOP game interface is written to follow a similar environment architecture where an agent has access to the reset and step methods. An example agen</w:t>
-      </w:r>
-      <w:r>
-        <w:rPr>
-          <w:rFonts w:ascii="Times New Roman" w:eastAsia="Times New Roman" w:hAnsi="Times New Roman" w:cs="Times New Roman"/>
-        </w:rPr>
-        <w:t>t found in the documentation implemented a simple three-layer convolutional neural network and is trained using Q-learning. After around 500 episodes, the agent learned how to maximize the score by keeping the pole upright and the cart in the center of the</w:t>
-      </w:r>
-      <w:r>
-        <w:rPr>
-          <w:rFonts w:ascii="Times New Roman" w:eastAsia="Times New Roman" w:hAnsi="Times New Roman" w:cs="Times New Roman"/>
-        </w:rPr>
-        <w:t xml:space="preserve"> environment. It is then consistently able to survive all 500 timesteps in each episode.</w:t>
+        <w:t xml:space="preserve">This system is controlled by applying a force of +1 or -1 corresponding to left and right movement to the cart. The pendulum initially starts upright and the goal is to prevent it from falling over. A reward of +1 is provided for every timestep that the pole remains upright. The current episode ends when the pole is more than 15 degrees from vertical or when the cart moves more than 2.4 units from the center. CartPole is one of the simplest environments in OpenAI gym. An agent can move the cart by performing a series of actions of 0 or 1 to the cart, pushing it left or right. The QWOP game interface is written to follow a similar environment architecture where an agent has access to </w:t>
+      </w:r>
+      <w:r>
+        <w:rPr>
+          <w:rFonts w:ascii="Times New Roman" w:eastAsia="Times New Roman" w:hAnsi="Times New Roman" w:cs="Times New Roman"/>
+        </w:rPr>
+        <w:t>methods that allow the it to reset the environment as well as execute actions</w:t>
+      </w:r>
+      <w:r>
+        <w:rPr>
+          <w:rFonts w:ascii="Times New Roman" w:eastAsia="Times New Roman" w:hAnsi="Times New Roman" w:cs="Times New Roman"/>
+        </w:rPr>
+        <w:t>. An example agent found in the documentation implemented a simple three-layer convolutional neural network and is trained using Q-learning. After around 500 episodes, the agent learned how to maximize the score by keeping the pole upright and the cart in the center of the environment. It is then consistently able to survive all 500 timesteps in each episode.</w:t>
       </w:r>
     </w:p>
     <w:p>
       <w:pPr>
         <w:spacing w:line="480" w:lineRule="auto"/>
+        <w:outlineLvl w:val="0"/>
         <w:rPr>
           <w:rFonts w:ascii="Times New Roman" w:eastAsia="Times New Roman" w:hAnsi="Times New Roman" w:cs="Times New Roman"/>
           <w:sz w:val="28"/>
@@ -890,56 +889,76 @@
         <w:rPr>
           <w:rFonts w:ascii="Times New Roman" w:eastAsia="Times New Roman" w:hAnsi="Times New Roman" w:cs="Times New Roman"/>
         </w:rPr>
-        <w:t>Gustav Brodman and Ryan Voldstad used reinforcement learning to play QWOP for their final project. Methods included discretization of state spaces with both regular and fitted value iteration using a set of reward features. Instead of using raw pixel input</w:t>
-      </w:r>
-      <w:r>
-        <w:rPr>
-          <w:rFonts w:ascii="Times New Roman" w:eastAsia="Times New Roman" w:hAnsi="Times New Roman" w:cs="Times New Roman"/>
-        </w:rPr>
-        <w:t xml:space="preserve">s, other variables were used to better quantify the QWOP runner’s state. Distance alone was not enough to determine the </w:t>
+        <w:t xml:space="preserve">Gustav Brodman and Ryan Voldstad used reinforcement learning to play QWOP for their </w:t>
+      </w:r>
+      <w:r>
+        <w:rPr>
+          <w:rFonts w:ascii="Times New Roman" w:eastAsia="Times New Roman" w:hAnsi="Times New Roman" w:cs="Times New Roman"/>
+        </w:rPr>
+        <w:t xml:space="preserve">CS229 </w:t>
+      </w:r>
+      <w:r>
+        <w:rPr>
+          <w:rFonts w:ascii="Times New Roman" w:eastAsia="Times New Roman" w:hAnsi="Times New Roman" w:cs="Times New Roman"/>
+        </w:rPr>
+        <w:t>final project</w:t>
+      </w:r>
+      <w:r>
+        <w:rPr>
+          <w:rFonts w:ascii="Times New Roman" w:eastAsia="Times New Roman" w:hAnsi="Times New Roman" w:cs="Times New Roman"/>
+        </w:rPr>
+        <w:t xml:space="preserve"> [9]</w:t>
+      </w:r>
+      <w:r>
+        <w:rPr>
+          <w:rFonts w:ascii="Times New Roman" w:eastAsia="Times New Roman" w:hAnsi="Times New Roman" w:cs="Times New Roman"/>
+        </w:rPr>
+        <w:t xml:space="preserve">. Methods included discretization of state spaces with both regular and fitted value iteration using a set of reward features. Instead of using raw pixel inputs, other variables were used to better quantify the QWOP runner’s state. Distance alone was not enough </w:t>
       </w:r>
       <w:r>
         <w:rPr>
           <w:rFonts w:ascii="Times New Roman" w:eastAsia="Times New Roman" w:hAnsi="Times New Roman" w:cs="Times New Roman"/>
         </w:rPr>
         <w:lastRenderedPageBreak/>
-        <w:t>state of the runner; therefore, other variables such as number of feet on the ground, left and right knee angles, angle between the left</w:t>
-      </w:r>
-      <w:r>
-        <w:rPr>
-          <w:rFonts w:ascii="Times New Roman" w:eastAsia="Times New Roman" w:hAnsi="Times New Roman" w:cs="Times New Roman"/>
-        </w:rPr>
-        <w:t xml:space="preserve"> and right legs, and thigh rotational velocities were used to represent the state instead. Through some experimentation, they settled on a feature mapping using the difference between thigh angles, the angles of each knee, the overall “tilt” of the runner,</w:t>
-      </w:r>
-      <w:r>
-        <w:rPr>
-          <w:rFonts w:ascii="Times New Roman" w:eastAsia="Times New Roman" w:hAnsi="Times New Roman" w:cs="Times New Roman"/>
-        </w:rPr>
-        <w:t xml:space="preserve"> and the runner's horizontal speed. Evaluating their model </w:t>
-      </w:r>
-      <w:proofErr w:type="gramStart"/>
-      <w:r>
-        <w:rPr>
-          <w:rFonts w:ascii="Times New Roman" w:eastAsia="Times New Roman" w:hAnsi="Times New Roman" w:cs="Times New Roman"/>
-        </w:rPr>
-        <w:t>showed  fairly</w:t>
-      </w:r>
-      <w:proofErr w:type="gramEnd"/>
-      <w:r>
-        <w:rPr>
-          <w:rFonts w:ascii="Times New Roman" w:eastAsia="Times New Roman" w:hAnsi="Times New Roman" w:cs="Times New Roman"/>
-        </w:rPr>
-        <w:t xml:space="preserve"> good results. The QWOP sprinter was able to travel around 30000 units (arbitrary distance units.) Initially, a shuffling gait was observed; however, after 10 iterations, a gait that </w:t>
-      </w:r>
-      <w:r>
-        <w:rPr>
-          <w:rFonts w:ascii="Times New Roman" w:eastAsia="Times New Roman" w:hAnsi="Times New Roman" w:cs="Times New Roman"/>
-        </w:rPr>
-        <w:t>resembled bipedal walking was observed.</w:t>
-      </w:r>
-    </w:p>
-    <w:p>
-      <w:pPr>
+        <w:t>to determine the state of the runner; therefore, other variables such as number of feet on the ground, left and right knee angles, angle between the left and right legs, and thigh rotational velocities were used to represent the state instead. Through some experimentation, they settled on a feature mapping using the difference between thigh angles, the angles of each knee, the overall “tilt” of the runner, and the runner's horizontal speed</w:t>
+      </w:r>
+      <w:r>
+        <w:rPr>
+          <w:rFonts w:ascii="Times New Roman" w:eastAsia="Times New Roman" w:hAnsi="Times New Roman" w:cs="Times New Roman"/>
+        </w:rPr>
+        <w:t>. Evaluating their model showed</w:t>
+      </w:r>
+      <w:r>
+        <w:rPr>
+          <w:rFonts w:ascii="Times New Roman" w:eastAsia="Times New Roman" w:hAnsi="Times New Roman" w:cs="Times New Roman"/>
+        </w:rPr>
+        <w:t xml:space="preserve"> fairly good results. The QWOP sprinter was able to travel around 30000 u</w:t>
+      </w:r>
+      <w:r>
+        <w:rPr>
+          <w:rFonts w:ascii="Times New Roman" w:eastAsia="Times New Roman" w:hAnsi="Times New Roman" w:cs="Times New Roman"/>
+        </w:rPr>
+        <w:t>nits (arbitrary distance units).</w:t>
+      </w:r>
+      <w:r>
+        <w:rPr>
+          <w:rFonts w:ascii="Times New Roman" w:eastAsia="Times New Roman" w:hAnsi="Times New Roman" w:cs="Times New Roman"/>
+        </w:rPr>
+        <w:t xml:space="preserve"> Initially, a shuffling gait was observed; however, after 10 iterations, a gait that resembled bipedal walking was observed.</w:t>
+      </w:r>
+    </w:p>
+    <w:p>
+      <w:pPr>
+        <w:spacing w:line="480" w:lineRule="auto"/>
+        <w:ind w:firstLine="720"/>
+        <w:rPr>
+          <w:rFonts w:ascii="Times New Roman" w:eastAsia="Times New Roman" w:hAnsi="Times New Roman" w:cs="Times New Roman"/>
+        </w:rPr>
+      </w:pPr>
+    </w:p>
+    <w:p>
+      <w:pPr>
+        <w:outlineLvl w:val="0"/>
         <w:rPr>
           <w:rFonts w:ascii="Times New Roman" w:eastAsia="Times New Roman" w:hAnsi="Times New Roman" w:cs="Times New Roman"/>
           <w:sz w:val="32"/>
@@ -974,18 +993,19 @@
         <w:rPr>
           <w:rFonts w:ascii="Times New Roman" w:eastAsia="Times New Roman" w:hAnsi="Times New Roman" w:cs="Times New Roman"/>
         </w:rPr>
-        <w:t>Our QWOP agent implements the Deep Q Learning algorithm using a neural net and reinforcement learning. Q-learning is a model-free reinforcement learning technique. Specifically, Q-learning can be used t</w:t>
-      </w:r>
-      <w:r>
-        <w:rPr>
-          <w:rFonts w:ascii="Times New Roman" w:eastAsia="Times New Roman" w:hAnsi="Times New Roman" w:cs="Times New Roman"/>
-        </w:rPr>
-        <w:t xml:space="preserve">o find an optimal action-selection policy for any given finite Markov decision process. </w:t>
+        <w:t xml:space="preserve">Our QWOP agent implements the Deep Q Learning algorithm using a neural </w:t>
+      </w:r>
+      <w:r>
+        <w:rPr>
+          <w:rFonts w:ascii="Times New Roman" w:eastAsia="Times New Roman" w:hAnsi="Times New Roman" w:cs="Times New Roman"/>
+        </w:rPr>
+        <w:t>net and reinforcement learning.</w:t>
       </w:r>
     </w:p>
     <w:p>
       <w:pPr>
         <w:spacing w:line="480" w:lineRule="auto"/>
+        <w:outlineLvl w:val="0"/>
         <w:rPr>
           <w:rFonts w:ascii="Times New Roman" w:eastAsia="Times New Roman" w:hAnsi="Times New Roman" w:cs="Times New Roman"/>
           <w:sz w:val="28"/>
@@ -1013,24 +1033,31 @@
         <w:rPr>
           <w:rFonts w:ascii="Times New Roman" w:eastAsia="Times New Roman" w:hAnsi="Times New Roman" w:cs="Times New Roman"/>
         </w:rPr>
-        <w:t>Markov decision processes provide a mathematical framework for modeling decision-making in situations where outcomes are partly random an</w:t>
-      </w:r>
-      <w:r>
-        <w:rPr>
-          <w:rFonts w:ascii="Times New Roman" w:eastAsia="Times New Roman" w:hAnsi="Times New Roman" w:cs="Times New Roman"/>
-        </w:rPr>
-        <w:t>d partly under the control of a decision maker. At each timestep, a Markov decision process is in some state “s”, and the decision maker may choose any action "a" that is available in that particular state. The process responds at the next timestep by rand</w:t>
-      </w:r>
-      <w:r>
-        <w:rPr>
-          <w:rFonts w:ascii="Times New Roman" w:eastAsia="Times New Roman" w:hAnsi="Times New Roman" w:cs="Times New Roman"/>
-        </w:rPr>
-        <w:t>omly moving into a new state "s`", and giving the decision maker a corresponding reward. We are attempting to model QWOP as a Markov decision process.</w:t>
+        <w:t>Markov decision processes provide a mathematical framework for modeling decision-making in situations where outcomes are partly random and partly under the control of a decision maker</w:t>
+      </w:r>
+      <w:r>
+        <w:rPr>
+          <w:rFonts w:ascii="Times New Roman" w:eastAsia="Times New Roman" w:hAnsi="Times New Roman" w:cs="Times New Roman"/>
+        </w:rPr>
+        <w:t xml:space="preserve"> [11]</w:t>
+      </w:r>
+      <w:r>
+        <w:rPr>
+          <w:rFonts w:ascii="Times New Roman" w:eastAsia="Times New Roman" w:hAnsi="Times New Roman" w:cs="Times New Roman"/>
+        </w:rPr>
+        <w:t>. At each timestep, a Markov decision process is in some state “s”, and the decision maker may choose any action "a" that is available in that particular state. The process responds at the next timestep by randomly moving into a new state "s`", and giving the decision maker a corresponding reward. We are attempting to model QW</w:t>
+      </w:r>
+      <w:r>
+        <w:rPr>
+          <w:rFonts w:ascii="Times New Roman" w:eastAsia="Times New Roman" w:hAnsi="Times New Roman" w:cs="Times New Roman"/>
+        </w:rPr>
+        <w:t>OP as a Markov decision process even though identical actions in the same state may not have the same results.</w:t>
       </w:r>
     </w:p>
     <w:p>
       <w:pPr>
         <w:spacing w:line="480" w:lineRule="auto"/>
+        <w:outlineLvl w:val="0"/>
         <w:rPr>
           <w:rFonts w:ascii="Times New Roman" w:eastAsia="Times New Roman" w:hAnsi="Times New Roman" w:cs="Times New Roman"/>
           <w:sz w:val="28"/>
@@ -1043,6 +1070,169 @@
           <w:sz w:val="28"/>
           <w:szCs w:val="28"/>
         </w:rPr>
+        <w:t>4.2 Reinforcement Learning</w:t>
+      </w:r>
+    </w:p>
+    <w:p>
+      <w:pPr>
+        <w:spacing w:line="480" w:lineRule="auto"/>
+        <w:rPr>
+          <w:rFonts w:ascii="Times New Roman" w:eastAsia="Times New Roman" w:hAnsi="Times New Roman" w:cs="Times New Roman"/>
+          <w:szCs w:val="28"/>
+        </w:rPr>
+      </w:pPr>
+      <w:r>
+        <w:rPr>
+          <w:rFonts w:ascii="Times New Roman" w:eastAsia="Times New Roman" w:hAnsi="Times New Roman" w:cs="Times New Roman"/>
+          <w:sz w:val="28"/>
+          <w:szCs w:val="28"/>
+        </w:rPr>
+        <w:tab/>
+      </w:r>
+      <w:r>
+        <w:rPr>
+          <w:rFonts w:ascii="Times New Roman" w:eastAsia="Times New Roman" w:hAnsi="Times New Roman" w:cs="Times New Roman"/>
+          <w:szCs w:val="28"/>
+        </w:rPr>
+        <w:t xml:space="preserve">General reinforcement learning is an area of machine inspired by behaviorist psychology. It addresses problems concerning how agents should take actions in an environment to maximize </w:t>
+      </w:r>
+      <w:r>
+        <w:rPr>
+          <w:rFonts w:ascii="Times New Roman" w:eastAsia="Times New Roman" w:hAnsi="Times New Roman" w:cs="Times New Roman"/>
+          <w:szCs w:val="28"/>
+        </w:rPr>
+        <w:lastRenderedPageBreak/>
+        <w:t xml:space="preserve">some </w:t>
+      </w:r>
+      <w:r>
+        <w:rPr>
+          <w:rFonts w:ascii="Times New Roman" w:eastAsia="Times New Roman" w:hAnsi="Times New Roman" w:cs="Times New Roman"/>
+          <w:szCs w:val="28"/>
+        </w:rPr>
+        <w:t>predefined</w:t>
+      </w:r>
+      <w:r>
+        <w:rPr>
+          <w:rFonts w:ascii="Times New Roman" w:eastAsia="Times New Roman" w:hAnsi="Times New Roman" w:cs="Times New Roman"/>
+          <w:szCs w:val="28"/>
+        </w:rPr>
+        <w:t xml:space="preserve"> reward. Reinforcement learning differs from standard supervised learning in that sub-optimal actions are not explicitly corrected, nor correct input and output pairs ever presented</w:t>
+      </w:r>
+      <w:r>
+        <w:rPr>
+          <w:rFonts w:ascii="Times New Roman" w:eastAsia="Times New Roman" w:hAnsi="Times New Roman" w:cs="Times New Roman"/>
+          <w:szCs w:val="28"/>
+        </w:rPr>
+        <w:t xml:space="preserve"> [3]</w:t>
+      </w:r>
+      <w:r>
+        <w:rPr>
+          <w:rFonts w:ascii="Times New Roman" w:eastAsia="Times New Roman" w:hAnsi="Times New Roman" w:cs="Times New Roman"/>
+          <w:szCs w:val="28"/>
+        </w:rPr>
+        <w:t xml:space="preserve">. </w:t>
+      </w:r>
+      <w:r>
+        <w:rPr>
+          <w:rFonts w:ascii="Times New Roman" w:eastAsia="Times New Roman" w:hAnsi="Times New Roman" w:cs="Times New Roman"/>
+          <w:szCs w:val="28"/>
+        </w:rPr>
+        <w:t xml:space="preserve">It instead focuses on finding a balance between exploration and usage of current knowledge. In general, an agent performs some action “A” that results in a new state “S” and reward “R”, this is then fed back into the agent. Reinforcement learning is relevant to an enormous range of tasks, including robots, game playing, consumer modeling, and healthcare. </w:t>
+      </w:r>
+    </w:p>
+    <w:p>
+      <w:pPr>
+        <w:spacing w:line="480" w:lineRule="auto"/>
+        <w:jc w:val="center"/>
+        <w:rPr>
+          <w:rFonts w:ascii="Times New Roman" w:eastAsia="Times New Roman" w:hAnsi="Times New Roman" w:cs="Times New Roman"/>
+          <w:szCs w:val="28"/>
+        </w:rPr>
+      </w:pPr>
+      <w:r>
+        <w:rPr>
+          <w:rFonts w:ascii="Times New Roman" w:eastAsia="Times New Roman" w:hAnsi="Times New Roman" w:cs="Times New Roman"/>
+          <w:noProof/>
+          <w:szCs w:val="28"/>
+        </w:rPr>
+        <w:drawing>
+          <wp:inline distT="0" distB="0" distL="0" distR="0" wp14:anchorId="283E6DBE" wp14:editId="1EFD59E8">
+            <wp:extent cx="5080635" cy="1958433"/>
+            <wp:effectExtent l="0" t="0" r="0" b="0"/>
+            <wp:docPr id="9" name="Picture 9"/>
+            <wp:cNvGraphicFramePr>
+              <a:graphicFrameLocks xmlns:a="http://schemas.openxmlformats.org/drawingml/2006/main" noChangeAspect="1"/>
+            </wp:cNvGraphicFramePr>
+            <a:graphic xmlns:a="http://schemas.openxmlformats.org/drawingml/2006/main">
+              <a:graphicData uri="http://schemas.openxmlformats.org/drawingml/2006/picture">
+                <pic:pic xmlns:pic="http://schemas.openxmlformats.org/drawingml/2006/picture">
+                  <pic:nvPicPr>
+                    <pic:cNvPr id="1" name=""/>
+                    <pic:cNvPicPr/>
+                  </pic:nvPicPr>
+                  <pic:blipFill>
+                    <a:blip r:embed="rId6"/>
+                    <a:stretch>
+                      <a:fillRect/>
+                    </a:stretch>
+                  </pic:blipFill>
+                  <pic:spPr>
+                    <a:xfrm>
+                      <a:off x="0" y="0"/>
+                      <a:ext cx="5090831" cy="1962363"/>
+                    </a:xfrm>
+                    <a:prstGeom prst="rect">
+                      <a:avLst/>
+                    </a:prstGeom>
+                  </pic:spPr>
+                </pic:pic>
+              </a:graphicData>
+            </a:graphic>
+          </wp:inline>
+        </w:drawing>
+      </w:r>
+    </w:p>
+    <w:p>
+      <w:pPr>
+        <w:spacing w:line="480" w:lineRule="auto"/>
+        <w:jc w:val="center"/>
+        <w:outlineLvl w:val="0"/>
+        <w:rPr>
+          <w:rFonts w:ascii="Times New Roman" w:eastAsia="Times New Roman" w:hAnsi="Times New Roman" w:cs="Times New Roman"/>
+          <w:szCs w:val="28"/>
+        </w:rPr>
+      </w:pPr>
+      <w:r>
+        <w:rPr>
+          <w:rFonts w:ascii="Times New Roman" w:eastAsia="Times New Roman" w:hAnsi="Times New Roman" w:cs="Times New Roman"/>
+          <w:b/>
+          <w:szCs w:val="28"/>
+        </w:rPr>
+        <w:t>Figure 3</w:t>
+      </w:r>
+      <w:r>
+        <w:rPr>
+          <w:rFonts w:ascii="Times New Roman" w:eastAsia="Times New Roman" w:hAnsi="Times New Roman" w:cs="Times New Roman"/>
+          <w:szCs w:val="28"/>
+        </w:rPr>
+        <w:t>. Reinforcement learning architecture.</w:t>
+      </w:r>
+    </w:p>
+    <w:p>
+      <w:pPr>
+        <w:spacing w:line="480" w:lineRule="auto"/>
+        <w:rPr>
+          <w:rFonts w:ascii="Times New Roman" w:eastAsia="Times New Roman" w:hAnsi="Times New Roman" w:cs="Times New Roman"/>
+          <w:sz w:val="28"/>
+          <w:szCs w:val="28"/>
+        </w:rPr>
+      </w:pPr>
+      <w:r>
+        <w:rPr>
+          <w:rFonts w:ascii="Times New Roman" w:eastAsia="Times New Roman" w:hAnsi="Times New Roman" w:cs="Times New Roman"/>
+          <w:sz w:val="28"/>
+          <w:szCs w:val="28"/>
+        </w:rPr>
         <w:t>4.2 Q-Learning</w:t>
       </w:r>
     </w:p>
@@ -1058,26 +1248,122 @@
         <w:rPr>
           <w:rFonts w:ascii="Times New Roman" w:eastAsia="Times New Roman" w:hAnsi="Times New Roman" w:cs="Times New Roman"/>
         </w:rPr>
-        <w:t xml:space="preserve">In Q-learning, there is an action-value function called the Q-function, which is used to approximate the reward based on a state. It ultimately gives the expected utility of taking a given </w:t>
+        <w:t>Q-learning is a model-free reinforcement learning technique. Specifically, Q-learning can be used to find an optimal action-selection policy for any given finite Markov decision process. A policy is a rule that the agent follows when selecting actions.</w:t>
+      </w:r>
+      <w:r>
+        <w:rPr>
+          <w:rFonts w:ascii="Times New Roman" w:eastAsia="Times New Roman" w:hAnsi="Times New Roman" w:cs="Times New Roman"/>
+        </w:rPr>
+        <w:t xml:space="preserve"> </w:t>
+      </w:r>
+      <w:r>
+        <w:rPr>
+          <w:rFonts w:ascii="Times New Roman" w:eastAsia="Times New Roman" w:hAnsi="Times New Roman" w:cs="Times New Roman"/>
+        </w:rPr>
+        <w:t>In Q-learning, there is an action-value function called the Q-function, which is used to approximate the reward based on a state</w:t>
+      </w:r>
+      <w:r>
+        <w:rPr>
+          <w:rFonts w:ascii="Times New Roman" w:eastAsia="Times New Roman" w:hAnsi="Times New Roman" w:cs="Times New Roman"/>
+        </w:rPr>
+        <w:t xml:space="preserve"> [2]</w:t>
+      </w:r>
+      <w:r>
+        <w:rPr>
+          <w:rFonts w:ascii="Times New Roman" w:eastAsia="Times New Roman" w:hAnsi="Times New Roman" w:cs="Times New Roman"/>
+        </w:rPr>
+        <w:t>. It ultimately gives the expected utility of taking a given action in a given state and following the optimal policy thereafter. When such an action-value function is learned, the optimal policy can b</w:t>
+      </w:r>
+      <w:r>
+        <w:rPr>
+          <w:rFonts w:ascii="Times New Roman" w:eastAsia="Times New Roman" w:hAnsi="Times New Roman" w:cs="Times New Roman"/>
+        </w:rPr>
+        <w:t>e constructed by simply selecting</w:t>
+      </w:r>
+      <w:r>
+        <w:rPr>
+          <w:rFonts w:ascii="Times New Roman" w:eastAsia="Times New Roman" w:hAnsi="Times New Roman" w:cs="Times New Roman"/>
+        </w:rPr>
+        <w:t xml:space="preserve"> the highest values in each state. </w:t>
+      </w:r>
+      <w:r>
+        <w:rPr>
+          <w:rFonts w:ascii="Times New Roman" w:eastAsia="Times New Roman" w:hAnsi="Times New Roman" w:cs="Times New Roman"/>
+        </w:rPr>
+        <w:t>One of the strengths of Q-learning is that it is able to compare the expected utilities of the available actions without requiring a model of the environment</w:t>
+      </w:r>
+      <w:r>
+        <w:rPr>
+          <w:rFonts w:ascii="Times New Roman" w:eastAsia="Times New Roman" w:hAnsi="Times New Roman" w:cs="Times New Roman"/>
+        </w:rPr>
+        <w:t xml:space="preserve"> [4]</w:t>
+      </w:r>
+      <w:r>
+        <w:rPr>
+          <w:rFonts w:ascii="Times New Roman" w:eastAsia="Times New Roman" w:hAnsi="Times New Roman" w:cs="Times New Roman"/>
+        </w:rPr>
+        <w:t>. Additionally, Q-learning can handle probl</w:t>
+      </w:r>
+      <w:r>
+        <w:rPr>
+          <w:rFonts w:ascii="Times New Roman" w:eastAsia="Times New Roman" w:hAnsi="Times New Roman" w:cs="Times New Roman"/>
+        </w:rPr>
+        <w:t xml:space="preserve">ems with </w:t>
       </w:r>
       <w:r>
         <w:rPr>
           <w:rFonts w:ascii="Times New Roman" w:eastAsia="Times New Roman" w:hAnsi="Times New Roman" w:cs="Times New Roman"/>
         </w:rPr>
         <w:lastRenderedPageBreak/>
-        <w:t>action in a given state and following the optimal policy thereafter</w:t>
-      </w:r>
-      <w:r>
-        <w:rPr>
-          <w:rFonts w:ascii="Times New Roman" w:eastAsia="Times New Roman" w:hAnsi="Times New Roman" w:cs="Times New Roman"/>
-        </w:rPr>
-        <w:t>. A policy is a rule that the agent follows when selecting actions. When such an action-value function is learned, the optimal policy can be constructed by simply selected the highest values in each state. We use a convolutional neural network to model the</w:t>
-      </w:r>
-      <w:r>
-        <w:rPr>
-          <w:rFonts w:ascii="Times New Roman" w:eastAsia="Times New Roman" w:hAnsi="Times New Roman" w:cs="Times New Roman"/>
-        </w:rPr>
-        <w:t xml:space="preserve"> Q-function. The loss function used to train the network is shown below in Figure 1.</w:t>
+        <w:t>stochastic transitions and rewards, without requiring any adaptations</w:t>
+      </w:r>
+      <w:r>
+        <w:rPr>
+          <w:rFonts w:ascii="Times New Roman" w:eastAsia="Times New Roman" w:hAnsi="Times New Roman" w:cs="Times New Roman"/>
+        </w:rPr>
+        <w:t xml:space="preserve"> [3]</w:t>
+      </w:r>
+      <w:r>
+        <w:rPr>
+          <w:rFonts w:ascii="Times New Roman" w:eastAsia="Times New Roman" w:hAnsi="Times New Roman" w:cs="Times New Roman"/>
+        </w:rPr>
+        <w:t xml:space="preserve">. </w:t>
+      </w:r>
+      <w:r>
+        <w:rPr>
+          <w:rFonts w:ascii="Times New Roman" w:eastAsia="Times New Roman" w:hAnsi="Times New Roman" w:cs="Times New Roman"/>
+        </w:rPr>
+        <w:t>It has been proven that for any finite Markov decision process, Q-learning eventually finds an optimal policy</w:t>
+      </w:r>
+      <w:r>
+        <w:rPr>
+          <w:rFonts w:ascii="Times New Roman" w:eastAsia="Times New Roman" w:hAnsi="Times New Roman" w:cs="Times New Roman"/>
+        </w:rPr>
+        <w:t xml:space="preserve"> [1]</w:t>
+      </w:r>
+      <w:r>
+        <w:rPr>
+          <w:rFonts w:ascii="Times New Roman" w:eastAsia="Times New Roman" w:hAnsi="Times New Roman" w:cs="Times New Roman"/>
+        </w:rPr>
+        <w:t xml:space="preserve">. </w:t>
+      </w:r>
+      <w:r>
+        <w:rPr>
+          <w:rFonts w:ascii="Times New Roman" w:eastAsia="Times New Roman" w:hAnsi="Times New Roman" w:cs="Times New Roman"/>
+        </w:rPr>
+        <w:t>We use a convolutional neural network to model the Q-function. The loss function used to train the ne</w:t>
+      </w:r>
+      <w:r>
+        <w:rPr>
+          <w:rFonts w:ascii="Times New Roman" w:eastAsia="Times New Roman" w:hAnsi="Times New Roman" w:cs="Times New Roman"/>
+        </w:rPr>
+        <w:t>twork is shown below in Figure 4</w:t>
+      </w:r>
+      <w:r>
+        <w:rPr>
+          <w:rFonts w:ascii="Times New Roman" w:eastAsia="Times New Roman" w:hAnsi="Times New Roman" w:cs="Times New Roman"/>
+        </w:rPr>
+        <w:t>.</w:t>
       </w:r>
     </w:p>
     <w:p>
@@ -1107,7 +1393,7 @@
                     <pic:cNvPicPr preferRelativeResize="0"/>
                   </pic:nvPicPr>
                   <pic:blipFill>
-                    <a:blip r:embed="rId6"/>
+                    <a:blip r:embed="rId7"/>
                     <a:srcRect/>
                     <a:stretch>
                       <a:fillRect/>
@@ -1134,6 +1420,7 @@
       <w:pPr>
         <w:spacing w:line="480" w:lineRule="auto"/>
         <w:jc w:val="center"/>
+        <w:outlineLvl w:val="0"/>
         <w:rPr>
           <w:rFonts w:ascii="Times New Roman" w:eastAsia="Times New Roman" w:hAnsi="Times New Roman" w:cs="Times New Roman"/>
         </w:rPr>
@@ -1143,7 +1430,14 @@
           <w:rFonts w:ascii="Times New Roman" w:eastAsia="Times New Roman" w:hAnsi="Times New Roman" w:cs="Times New Roman"/>
           <w:b/>
         </w:rPr>
-        <w:t>Figure 1</w:t>
+        <w:t xml:space="preserve">Figure </w:t>
+      </w:r>
+      <w:r>
+        <w:rPr>
+          <w:rFonts w:ascii="Times New Roman" w:eastAsia="Times New Roman" w:hAnsi="Times New Roman" w:cs="Times New Roman"/>
+          <w:b/>
+        </w:rPr>
+        <w:t>4</w:t>
       </w:r>
       <w:r>
         <w:rPr>
@@ -1164,18 +1458,61 @@
         <w:rPr>
           <w:rFonts w:ascii="Times New Roman" w:eastAsia="Times New Roman" w:hAnsi="Times New Roman" w:cs="Times New Roman"/>
         </w:rPr>
-        <w:t>An agent first carries out an action "a" and observe the reward "r" and the resulting state "s`". Based on the result, we calculat</w:t>
-      </w:r>
-      <w:r>
-        <w:rPr>
-          <w:rFonts w:ascii="Times New Roman" w:eastAsia="Times New Roman" w:hAnsi="Times New Roman" w:cs="Times New Roman"/>
-        </w:rPr>
-        <w:t xml:space="preserve">e the maximum target Q-value and then discount it so that the future reward is worth less than immediate reward. </w:t>
+        <w:t>An agent first carries out an action "a" and observe</w:t>
+      </w:r>
+      <w:r>
+        <w:rPr>
+          <w:rFonts w:ascii="Times New Roman" w:eastAsia="Times New Roman" w:hAnsi="Times New Roman" w:cs="Times New Roman"/>
+        </w:rPr>
+        <w:t>s</w:t>
+      </w:r>
+      <w:r>
+        <w:rPr>
+          <w:rFonts w:ascii="Times New Roman" w:eastAsia="Times New Roman" w:hAnsi="Times New Roman" w:cs="Times New Roman"/>
+        </w:rPr>
+        <w:t xml:space="preserve"> the rew</w:t>
+      </w:r>
+      <w:r>
+        <w:rPr>
+          <w:rFonts w:ascii="Times New Roman" w:eastAsia="Times New Roman" w:hAnsi="Times New Roman" w:cs="Times New Roman"/>
+        </w:rPr>
+        <w:t xml:space="preserve">ard "r" and the resulting state </w:t>
+      </w:r>
+      <w:r>
+        <w:rPr>
+          <w:rFonts w:ascii="Times New Roman" w:eastAsia="Times New Roman" w:hAnsi="Times New Roman" w:cs="Times New Roman"/>
+        </w:rPr>
+        <w:t xml:space="preserve">"s`". Based on the result, we calculate the maximum target Q-value and then discount it so that the future reward is worth </w:t>
+      </w:r>
+      <w:r>
+        <w:rPr>
+          <w:rFonts w:ascii="Times New Roman" w:eastAsia="Times New Roman" w:hAnsi="Times New Roman" w:cs="Times New Roman"/>
+        </w:rPr>
+        <w:t>less</w:t>
+      </w:r>
+      <w:r>
+        <w:rPr>
+          <w:rFonts w:ascii="Times New Roman" w:eastAsia="Times New Roman" w:hAnsi="Times New Roman" w:cs="Times New Roman"/>
+        </w:rPr>
+        <w:t xml:space="preserve"> than</w:t>
+      </w:r>
+      <w:r>
+        <w:rPr>
+          <w:rFonts w:ascii="Times New Roman" w:eastAsia="Times New Roman" w:hAnsi="Times New Roman" w:cs="Times New Roman"/>
+        </w:rPr>
+        <w:t xml:space="preserve"> the</w:t>
+      </w:r>
+      <w:r>
+        <w:rPr>
+          <w:rFonts w:ascii="Times New Roman" w:eastAsia="Times New Roman" w:hAnsi="Times New Roman" w:cs="Times New Roman"/>
+        </w:rPr>
+        <w:t xml:space="preserve"> immediate reward. </w:t>
       </w:r>
     </w:p>
     <w:p>
       <w:pPr>
         <w:spacing w:line="480" w:lineRule="auto"/>
+        <w:outlineLvl w:val="0"/>
         <w:rPr>
           <w:rFonts w:ascii="Times New Roman" w:eastAsia="Times New Roman" w:hAnsi="Times New Roman" w:cs="Times New Roman"/>
           <w:sz w:val="28"/>
@@ -1203,52 +1540,56 @@
         <w:rPr>
           <w:rFonts w:ascii="Times New Roman" w:eastAsia="Times New Roman" w:hAnsi="Times New Roman" w:cs="Times New Roman"/>
         </w:rPr>
-        <w:t xml:space="preserve">This Q-function is modeled using a convolutional neural network. A regular neural network receives a single </w:t>
-      </w:r>
-      <w:r>
-        <w:rPr>
-          <w:rFonts w:ascii="Times New Roman" w:eastAsia="Times New Roman" w:hAnsi="Times New Roman" w:cs="Times New Roman"/>
-        </w:rPr>
-        <w:t>vector as input and transforms it through a series of hidden layers. made of a set of neurons. Each neuron is fully connected to all neurons in the previous layer. Neurons in a single layer function completely independent of each other. The last layer of a</w:t>
-      </w:r>
-      <w:r>
-        <w:rPr>
-          <w:rFonts w:ascii="Times New Roman" w:eastAsia="Times New Roman" w:hAnsi="Times New Roman" w:cs="Times New Roman"/>
-        </w:rPr>
-        <w:t xml:space="preserve"> network is called the output layer and in classification settings, it represents the class scores. Convolutional neural networks take advantage of the fact that the input consists of images and thus it constrains the architecture in a more sensible way. I</w:t>
-      </w:r>
-      <w:r>
-        <w:rPr>
-          <w:rFonts w:ascii="Times New Roman" w:eastAsia="Times New Roman" w:hAnsi="Times New Roman" w:cs="Times New Roman"/>
-        </w:rPr>
-        <w:t xml:space="preserve">n particular, unlike a regular neural network, the layers of a convolutional neural network </w:t>
-      </w:r>
-      <w:proofErr w:type="gramStart"/>
-      <w:r>
-        <w:rPr>
-          <w:rFonts w:ascii="Times New Roman" w:eastAsia="Times New Roman" w:hAnsi="Times New Roman" w:cs="Times New Roman"/>
-        </w:rPr>
-        <w:t>has</w:t>
-      </w:r>
-      <w:proofErr w:type="gramEnd"/>
-      <w:r>
-        <w:rPr>
-          <w:rFonts w:ascii="Times New Roman" w:eastAsia="Times New Roman" w:hAnsi="Times New Roman" w:cs="Times New Roman"/>
-        </w:rPr>
-        <w:t xml:space="preserve"> neurons arranged in three dimensions: width, height, and depth. The neurons in a layer will only be connected to a small region of the </w:t>
+        <w:t>This Q-function is modeled using a convolutional neural network. A regular neural network receives a single vector as input and transforms it through a series of hidden layers. made of a set of neurons. Each neuron is fully connected to all neurons in the previous layer. Neurons in a single layer function completely independent of each other. The last layer of a network is called the output layer and in classification settings, it represents the class scores. Convolutional neural networks take advantage of the fact that the input consists of images and thus it constrains the architecture in a more sensible way</w:t>
+      </w:r>
+      <w:r>
+        <w:rPr>
+          <w:rFonts w:ascii="Times New Roman" w:eastAsia="Times New Roman" w:hAnsi="Times New Roman" w:cs="Times New Roman"/>
+        </w:rPr>
+        <w:t xml:space="preserve"> [3]</w:t>
+      </w:r>
+      <w:r>
+        <w:rPr>
+          <w:rFonts w:ascii="Times New Roman" w:eastAsia="Times New Roman" w:hAnsi="Times New Roman" w:cs="Times New Roman"/>
+        </w:rPr>
+        <w:t xml:space="preserve">. In particular, unlike a regular neural network, the layers of a </w:t>
+      </w:r>
+      <w:r>
+        <w:rPr>
+          <w:rFonts w:ascii="Times New Roman" w:eastAsia="Times New Roman" w:hAnsi="Times New Roman" w:cs="Times New Roman"/>
+        </w:rPr>
+        <w:t>convolutional neural network have</w:t>
+      </w:r>
+      <w:r>
+        <w:rPr>
+          <w:rFonts w:ascii="Times New Roman" w:eastAsia="Times New Roman" w:hAnsi="Times New Roman" w:cs="Times New Roman"/>
+        </w:rPr>
+        <w:t xml:space="preserve"> neurons arranged in three dimensions: width, height, and depth. The neurons in a layer will only be connected to a small region of the layer before it, instead of all the neurons in a fully-connected manner. This </w:t>
       </w:r>
       <w:r>
         <w:rPr>
           <w:rFonts w:ascii="Times New Roman" w:eastAsia="Times New Roman" w:hAnsi="Times New Roman" w:cs="Times New Roman"/>
         </w:rPr>
         <w:lastRenderedPageBreak/>
-        <w:t xml:space="preserve">layer before it, instead </w:t>
-      </w:r>
-      <w:r>
-        <w:rPr>
-          <w:rFonts w:ascii="Times New Roman" w:eastAsia="Times New Roman" w:hAnsi="Times New Roman" w:cs="Times New Roman"/>
-        </w:rPr>
-        <w:t xml:space="preserve">of all the neurons in a fully-connected manner. This architecture is visualized below in Figure 2 and Figure 3. </w:t>
+        <w:t>architecture</w:t>
+      </w:r>
+      <w:r>
+        <w:rPr>
+          <w:rFonts w:ascii="Times New Roman" w:eastAsia="Times New Roman" w:hAnsi="Times New Roman" w:cs="Times New Roman"/>
+        </w:rPr>
+        <w:t xml:space="preserve"> is visualized below in Figure 5 and Figure 6</w:t>
+      </w:r>
+      <w:r>
+        <w:rPr>
+          <w:rFonts w:ascii="Times New Roman" w:eastAsia="Times New Roman" w:hAnsi="Times New Roman" w:cs="Times New Roman"/>
+        </w:rPr>
+        <w:t xml:space="preserve">. </w:t>
+      </w:r>
+      <w:r>
+        <w:rPr>
+          <w:rFonts w:ascii="Times New Roman" w:eastAsia="Times New Roman" w:hAnsi="Times New Roman" w:cs="Times New Roman"/>
+        </w:rPr>
+        <w:t>We will be using Keras [8], The Python Deep Learning library to build our convolutional network.</w:t>
       </w:r>
     </w:p>
     <w:p>
@@ -1279,7 +1620,7 @@
                     <pic:cNvPicPr preferRelativeResize="0"/>
                   </pic:nvPicPr>
                   <pic:blipFill>
-                    <a:blip r:embed="rId7"/>
+                    <a:blip r:embed="rId8"/>
                     <a:srcRect/>
                     <a:stretch>
                       <a:fillRect/>
@@ -1316,13 +1657,26 @@
           <w:rFonts w:ascii="Times New Roman" w:eastAsia="Times New Roman" w:hAnsi="Times New Roman" w:cs="Times New Roman"/>
           <w:b/>
         </w:rPr>
-        <w:t>Figure 2</w:t>
+        <w:t xml:space="preserve">Figure </w:t>
+      </w:r>
+      <w:r>
+        <w:rPr>
+          <w:rFonts w:ascii="Times New Roman" w:eastAsia="Times New Roman" w:hAnsi="Times New Roman" w:cs="Times New Roman"/>
+          <w:b/>
+        </w:rPr>
+        <w:t>5</w:t>
       </w:r>
       <w:r>
         <w:rPr>
           <w:rFonts w:ascii="Times New Roman" w:eastAsia="Times New Roman" w:hAnsi="Times New Roman" w:cs="Times New Roman"/>
         </w:rPr>
         <w:t>. Regular neural network architecture</w:t>
+      </w:r>
+      <w:r>
+        <w:rPr>
+          <w:rFonts w:ascii="Times New Roman" w:eastAsia="Times New Roman" w:hAnsi="Times New Roman" w:cs="Times New Roman"/>
+        </w:rPr>
+        <w:t>.</w:t>
       </w:r>
     </w:p>
     <w:p>
@@ -1353,7 +1707,7 @@
                     <pic:cNvPicPr preferRelativeResize="0"/>
                   </pic:nvPicPr>
                   <pic:blipFill>
-                    <a:blip r:embed="rId8"/>
+                    <a:blip r:embed="rId9"/>
                     <a:srcRect/>
                     <a:stretch>
                       <a:fillRect/>
@@ -1381,6 +1735,7 @@
         <w:spacing w:line="480" w:lineRule="auto"/>
         <w:ind w:firstLine="720"/>
         <w:jc w:val="center"/>
+        <w:outlineLvl w:val="0"/>
         <w:rPr>
           <w:rFonts w:ascii="Times New Roman" w:eastAsia="Times New Roman" w:hAnsi="Times New Roman" w:cs="Times New Roman"/>
         </w:rPr>
@@ -1390,7 +1745,14 @@
           <w:rFonts w:ascii="Times New Roman" w:eastAsia="Times New Roman" w:hAnsi="Times New Roman" w:cs="Times New Roman"/>
           <w:b/>
         </w:rPr>
-        <w:t>Figure 3</w:t>
+        <w:t xml:space="preserve">Figure </w:t>
+      </w:r>
+      <w:r>
+        <w:rPr>
+          <w:rFonts w:ascii="Times New Roman" w:eastAsia="Times New Roman" w:hAnsi="Times New Roman" w:cs="Times New Roman"/>
+          <w:b/>
+        </w:rPr>
+        <w:t>6</w:t>
       </w:r>
       <w:r>
         <w:rPr>
@@ -1398,10 +1760,17 @@
         </w:rPr>
         <w:t>. Convolutional neural network architecture</w:t>
       </w:r>
+      <w:r>
+        <w:rPr>
+          <w:rFonts w:ascii="Times New Roman" w:eastAsia="Times New Roman" w:hAnsi="Times New Roman" w:cs="Times New Roman"/>
+        </w:rPr>
+        <w:t>.</w:t>
+      </w:r>
     </w:p>
     <w:p>
       <w:pPr>
         <w:spacing w:line="480" w:lineRule="auto"/>
+        <w:outlineLvl w:val="0"/>
         <w:rPr>
           <w:rFonts w:ascii="Times New Roman" w:eastAsia="Times New Roman" w:hAnsi="Times New Roman" w:cs="Times New Roman"/>
           <w:sz w:val="28"/>
@@ -1429,37 +1798,50 @@
         <w:rPr>
           <w:rFonts w:ascii="Times New Roman" w:eastAsia="Times New Roman" w:hAnsi="Times New Roman" w:cs="Times New Roman"/>
         </w:rPr>
-        <w:t xml:space="preserve">The most notable </w:t>
-      </w:r>
-      <w:r>
-        <w:rPr>
-          <w:rFonts w:ascii="Times New Roman" w:eastAsia="Times New Roman" w:hAnsi="Times New Roman" w:cs="Times New Roman"/>
-        </w:rPr>
-        <w:t>features of the Deep Q Learning algorithm are the "remember” and “replay” methods. One of the challenges of Deep Q Learning is that the neural network used in the algorithm tends to forget the previous experiences as it overwrites them with new experiences</w:t>
-      </w:r>
-      <w:r>
-        <w:rPr>
-          <w:rFonts w:ascii="Times New Roman" w:eastAsia="Times New Roman" w:hAnsi="Times New Roman" w:cs="Times New Roman"/>
-        </w:rPr>
-        <w:t>. Thus, methods are needed to remember previous actions and rewards and retrain the neural network to retain previous knowledge. To ensure the agent performs well long term, we need to take into account not only the immediate rewards, but also the future r</w:t>
-      </w:r>
-      <w:r>
-        <w:rPr>
-          <w:rFonts w:ascii="Times New Roman" w:eastAsia="Times New Roman" w:hAnsi="Times New Roman" w:cs="Times New Roman"/>
-        </w:rPr>
-        <w:t xml:space="preserve">ewards. In order to </w:t>
+        <w:t>The most notable features of the Deep Q Learning algorithm are the "remember” and “replay” methods. One of the challenges of Deep Q Learning is that the neural network used in the algorithm tends to forget the previous experiences as it overwrites them with new experiences</w:t>
+      </w:r>
+      <w:r>
+        <w:rPr>
+          <w:rFonts w:ascii="Times New Roman" w:eastAsia="Times New Roman" w:hAnsi="Times New Roman" w:cs="Times New Roman"/>
+        </w:rPr>
+        <w:t xml:space="preserve"> </w:t>
+      </w:r>
+      <w:r>
+        <w:rPr>
+          <w:rFonts w:ascii="Times New Roman" w:eastAsia="Times New Roman" w:hAnsi="Times New Roman" w:cs="Times New Roman"/>
+        </w:rPr>
+        <w:t>[6]</w:t>
+      </w:r>
+      <w:r>
+        <w:rPr>
+          <w:rFonts w:ascii="Times New Roman" w:eastAsia="Times New Roman" w:hAnsi="Times New Roman" w:cs="Times New Roman"/>
+        </w:rPr>
+        <w:t xml:space="preserve">. Thus, methods are needed to remember previous actions and rewards and retrain the neural network to retain previous knowledge. To ensure the agent performs well long term, we need to take into account </w:t>
+      </w:r>
+      <w:r>
+        <w:rPr>
+          <w:rFonts w:ascii="Times New Roman" w:eastAsia="Times New Roman" w:hAnsi="Times New Roman" w:cs="Times New Roman"/>
+        </w:rPr>
+        <w:t xml:space="preserve">the immediate and </w:t>
+      </w:r>
+      <w:r>
+        <w:rPr>
+          <w:rFonts w:ascii="Times New Roman" w:eastAsia="Times New Roman" w:hAnsi="Times New Roman" w:cs="Times New Roman"/>
+        </w:rPr>
+        <w:t xml:space="preserve">future rewards. In order to accomplish this, a </w:t>
       </w:r>
       <w:r>
         <w:rPr>
           <w:rFonts w:ascii="Times New Roman" w:eastAsia="Times New Roman" w:hAnsi="Times New Roman" w:cs="Times New Roman"/>
         </w:rPr>
         <w:lastRenderedPageBreak/>
-        <w:t xml:space="preserve">accomplish this, a discount rate is specified. Thus, the agent will learn to maximize the discounted future reward based on the given state. </w:t>
+        <w:t xml:space="preserve">discount rate is specified. Thus, the agent will learn to maximize the discounted future reward based on the given state. </w:t>
       </w:r>
     </w:p>
     <w:p>
       <w:pPr>
         <w:spacing w:line="480" w:lineRule="auto"/>
+        <w:outlineLvl w:val="0"/>
         <w:rPr>
           <w:rFonts w:ascii="Times New Roman" w:eastAsia="Times New Roman" w:hAnsi="Times New Roman" w:cs="Times New Roman"/>
           <w:sz w:val="28"/>
@@ -1472,58 +1854,15 @@
           <w:sz w:val="28"/>
           <w:szCs w:val="28"/>
         </w:rPr>
-        <w:t>4.5 Exploration</w:t>
-      </w:r>
-    </w:p>
-    <w:p>
-      <w:pPr>
-        <w:spacing w:line="480" w:lineRule="auto"/>
-        <w:rPr>
-          <w:rFonts w:ascii="Times New Roman" w:eastAsia="Times New Roman" w:hAnsi="Times New Roman" w:cs="Times New Roman"/>
-        </w:rPr>
-      </w:pPr>
-      <w:r>
-        <w:rPr>
-          <w:rFonts w:ascii="Times New Roman" w:eastAsia="Times New Roman" w:hAnsi="Times New Roman" w:cs="Times New Roman"/>
-        </w:rPr>
-        <w:tab/>
-        <w:t>Initially, the neural network is not trained to maximize the Q-function. Thus</w:t>
-      </w:r>
-      <w:r>
-        <w:rPr>
-          <w:rFonts w:ascii="Times New Roman" w:eastAsia="Times New Roman" w:hAnsi="Times New Roman" w:cs="Times New Roman"/>
-        </w:rPr>
-        <w:t>, the QWOP agent will randomly select possible actions a set percentage of the time. This percentage is specified by the exploration rate. It is better for the agent to try different actions and observe the subsequent rewards and start converging on the op</w:t>
-      </w:r>
-      <w:r>
-        <w:rPr>
-          <w:rFonts w:ascii="Times New Roman" w:eastAsia="Times New Roman" w:hAnsi="Times New Roman" w:cs="Times New Roman"/>
-        </w:rPr>
-        <w:t>timal action-value function. However, when the agent is not randomly deciding its actions, it will predict the reward value based on the current state and pick the action that will give the highest reward. The exploration rate will decline gradually over t</w:t>
-      </w:r>
-      <w:r>
-        <w:rPr>
-          <w:rFonts w:ascii="Times New Roman" w:eastAsia="Times New Roman" w:hAnsi="Times New Roman" w:cs="Times New Roman"/>
-        </w:rPr>
-        <w:t>ime.</w:t>
-      </w:r>
-    </w:p>
-    <w:p>
-      <w:pPr>
-        <w:spacing w:line="480" w:lineRule="auto"/>
+        <w:t>4.5</w:t>
+      </w:r>
+      <w:r>
         <w:rPr>
           <w:rFonts w:ascii="Times New Roman" w:eastAsia="Times New Roman" w:hAnsi="Times New Roman" w:cs="Times New Roman"/>
           <w:sz w:val="28"/>
           <w:szCs w:val="28"/>
         </w:rPr>
-      </w:pPr>
-      <w:r>
-        <w:rPr>
-          <w:rFonts w:ascii="Times New Roman" w:eastAsia="Times New Roman" w:hAnsi="Times New Roman" w:cs="Times New Roman"/>
-          <w:sz w:val="28"/>
-          <w:szCs w:val="28"/>
-        </w:rPr>
-        <w:t>4.6 Hyperparameters</w:t>
+        <w:t xml:space="preserve"> Hyperparameters</w:t>
       </w:r>
     </w:p>
     <w:p>
@@ -1538,7 +1877,133 @@
           <w:rFonts w:ascii="Times New Roman" w:eastAsia="Times New Roman" w:hAnsi="Times New Roman" w:cs="Times New Roman"/>
         </w:rPr>
         <w:tab/>
-        <w:t>There are also some hyperparameters that has to be specified when the model is being trained. They are listed below in Figure 4.</w:t>
+        <w:t>There are also some hyperparameters that has to be specified when the model is being trained. T</w:t>
+      </w:r>
+      <w:r>
+        <w:rPr>
+          <w:rFonts w:ascii="Times New Roman" w:eastAsia="Times New Roman" w:hAnsi="Times New Roman" w:cs="Times New Roman"/>
+        </w:rPr>
+        <w:t>hey are listed below in Figure 7</w:t>
+      </w:r>
+      <w:r>
+        <w:rPr>
+          <w:rFonts w:ascii="Times New Roman" w:eastAsia="Times New Roman" w:hAnsi="Times New Roman" w:cs="Times New Roman"/>
+        </w:rPr>
+        <w:t>.</w:t>
+      </w:r>
+      <w:r>
+        <w:rPr>
+          <w:rFonts w:ascii="Times New Roman" w:eastAsia="Times New Roman" w:hAnsi="Times New Roman" w:cs="Times New Roman"/>
+        </w:rPr>
+        <w:t xml:space="preserve"> </w:t>
+      </w:r>
+      <w:r>
+        <w:rPr>
+          <w:rFonts w:ascii="Times New Roman" w:eastAsia="Times New Roman" w:hAnsi="Times New Roman" w:cs="Times New Roman"/>
+        </w:rPr>
+        <w:t xml:space="preserve">The episode parameter specifies how many “games” the agent will play. Each episode has 500 timesteps or actions. </w:t>
+      </w:r>
+    </w:p>
+    <w:p>
+      <w:pPr>
+        <w:spacing w:line="480" w:lineRule="auto"/>
+        <w:ind w:firstLine="720"/>
+        <w:rPr>
+          <w:rFonts w:ascii="Times New Roman" w:eastAsia="Times New Roman" w:hAnsi="Times New Roman" w:cs="Times New Roman"/>
+        </w:rPr>
+      </w:pPr>
+      <w:r>
+        <w:rPr>
+          <w:rFonts w:ascii="Times New Roman" w:eastAsia="Times New Roman" w:hAnsi="Times New Roman" w:cs="Times New Roman"/>
+        </w:rPr>
+        <w:t xml:space="preserve">The exploration rate is specified by epsilon. </w:t>
+      </w:r>
+      <w:r>
+        <w:rPr>
+          <w:rFonts w:ascii="Times New Roman" w:eastAsia="Times New Roman" w:hAnsi="Times New Roman" w:cs="Times New Roman"/>
+        </w:rPr>
+        <w:t>Initially, the neural network is not trained to maximize the Q-function. Thus, the QWOP agent will randomly select possible actions a set percentage of the time. This percentage is specified by the exploration rate. It is better for the agent to try different actions and observe the subsequent rewards and start converging on the optimal action-value function. However, when the agent is not randomly deciding its actions, it will predict the reward value based on the current state and pick the action that will give the highest reward.</w:t>
+      </w:r>
+      <w:r>
+        <w:rPr>
+          <w:rFonts w:ascii="Times New Roman" w:eastAsia="Times New Roman" w:hAnsi="Times New Roman" w:cs="Times New Roman"/>
+        </w:rPr>
+        <w:t xml:space="preserve"> The</w:t>
+      </w:r>
+      <w:r>
+        <w:rPr>
+          <w:rFonts w:ascii="Times New Roman" w:eastAsia="Times New Roman" w:hAnsi="Times New Roman" w:cs="Times New Roman"/>
+        </w:rPr>
+        <w:t xml:space="preserve"> exploration rate </w:t>
+      </w:r>
+      <w:r>
+        <w:rPr>
+          <w:rFonts w:ascii="Times New Roman" w:eastAsia="Times New Roman" w:hAnsi="Times New Roman" w:cs="Times New Roman"/>
+        </w:rPr>
+        <w:t>starts at</w:t>
+      </w:r>
+      <w:r>
+        <w:rPr>
+          <w:rFonts w:ascii="Times New Roman" w:eastAsia="Times New Roman" w:hAnsi="Times New Roman" w:cs="Times New Roman"/>
+        </w:rPr>
+        <w:t xml:space="preserve"> 1.0 and will gradually decrease over time. </w:t>
+      </w:r>
+    </w:p>
+    <w:p>
+      <w:pPr>
+        <w:spacing w:line="480" w:lineRule="auto"/>
+        <w:ind w:firstLine="720"/>
+        <w:rPr>
+          <w:rFonts w:ascii="Times New Roman" w:eastAsia="Times New Roman" w:hAnsi="Times New Roman" w:cs="Times New Roman"/>
+        </w:rPr>
+      </w:pPr>
+      <w:r>
+        <w:rPr>
+          <w:rFonts w:ascii="Times New Roman" w:eastAsia="Times New Roman" w:hAnsi="Times New Roman" w:cs="Times New Roman"/>
+        </w:rPr>
+        <w:t>Learning rate in the context of neural networks is how quickly a network abandons old beliefs for new ones. Neural networks are often trained by gradient descent on the weights. This means that at each iteration we use backpropagation to calculate the derivate of the loss function with respect to each weight and subtract it from that weight. However, in practice, if this is applied</w:t>
+      </w:r>
+      <w:r>
+        <w:rPr>
+          <w:rFonts w:ascii="Times New Roman" w:eastAsia="Times New Roman" w:hAnsi="Times New Roman" w:cs="Times New Roman"/>
+        </w:rPr>
+        <w:t>,</w:t>
+      </w:r>
+      <w:r>
+        <w:rPr>
+          <w:rFonts w:ascii="Times New Roman" w:eastAsia="Times New Roman" w:hAnsi="Times New Roman" w:cs="Times New Roman"/>
+        </w:rPr>
+        <w:t xml:space="preserve"> the weights will vary too much and overcorrect and the loss will diverge</w:t>
+      </w:r>
+      <w:r>
+        <w:rPr>
+          <w:rFonts w:ascii="Times New Roman" w:eastAsia="Times New Roman" w:hAnsi="Times New Roman" w:cs="Times New Roman"/>
+        </w:rPr>
+        <w:t xml:space="preserve"> [3]</w:t>
+      </w:r>
+      <w:r>
+        <w:rPr>
+          <w:rFonts w:ascii="Times New Roman" w:eastAsia="Times New Roman" w:hAnsi="Times New Roman" w:cs="Times New Roman"/>
+        </w:rPr>
+        <w:t>. Thus, th</w:t>
+      </w:r>
+      <w:r>
+        <w:rPr>
+          <w:rFonts w:ascii="Times New Roman" w:eastAsia="Times New Roman" w:hAnsi="Times New Roman" w:cs="Times New Roman"/>
+        </w:rPr>
+        <w:t xml:space="preserve">e learning rate is a </w:t>
+      </w:r>
+      <w:r>
+        <w:rPr>
+          <w:rFonts w:ascii="Times New Roman" w:eastAsia="Times New Roman" w:hAnsi="Times New Roman" w:cs="Times New Roman"/>
+        </w:rPr>
+        <w:t>small value that acts as a multiplier to the d</w:t>
+      </w:r>
+      <w:r>
+        <w:rPr>
+          <w:rFonts w:ascii="Times New Roman" w:eastAsia="Times New Roman" w:hAnsi="Times New Roman" w:cs="Times New Roman"/>
+        </w:rPr>
+        <w:t>erivative of the loss function.</w:t>
       </w:r>
     </w:p>
     <w:tbl>
@@ -1563,11 +2028,13 @@
       </w:tblGrid>
       <w:tr>
         <w:trPr>
+          <w:trHeight w:val="458"/>
           <w:jc w:val="center"/>
         </w:trPr>
         <w:tc>
           <w:tcPr>
             <w:tcW w:w="1615" w:type="dxa"/>
+            <w:vAlign w:val="center"/>
           </w:tcPr>
           <w:p>
             <w:pPr>
@@ -1586,6 +2053,7 @@
         <w:tc>
           <w:tcPr>
             <w:tcW w:w="7735" w:type="dxa"/>
+            <w:vAlign w:val="center"/>
           </w:tcPr>
           <w:p>
             <w:pPr>
@@ -1604,11 +2072,13 @@
       </w:tr>
       <w:tr>
         <w:trPr>
+          <w:trHeight w:val="458"/>
           <w:jc w:val="center"/>
         </w:trPr>
         <w:tc>
           <w:tcPr>
             <w:tcW w:w="1615" w:type="dxa"/>
+            <w:vAlign w:val="center"/>
           </w:tcPr>
           <w:p>
             <w:pPr>
@@ -1627,6 +2097,7 @@
         <w:tc>
           <w:tcPr>
             <w:tcW w:w="7735" w:type="dxa"/>
+            <w:vAlign w:val="center"/>
           </w:tcPr>
           <w:p>
             <w:pPr>
@@ -1645,11 +2116,13 @@
       </w:tr>
       <w:tr>
         <w:trPr>
+          <w:trHeight w:val="395"/>
           <w:jc w:val="center"/>
         </w:trPr>
         <w:tc>
           <w:tcPr>
             <w:tcW w:w="1615" w:type="dxa"/>
+            <w:vAlign w:val="center"/>
           </w:tcPr>
           <w:p>
             <w:pPr>
@@ -1668,6 +2141,7 @@
         <w:tc>
           <w:tcPr>
             <w:tcW w:w="7735" w:type="dxa"/>
+            <w:vAlign w:val="center"/>
           </w:tcPr>
           <w:p>
             <w:pPr>
@@ -1686,11 +2160,13 @@
       </w:tr>
       <w:tr>
         <w:trPr>
+          <w:trHeight w:val="404"/>
           <w:jc w:val="center"/>
         </w:trPr>
         <w:tc>
           <w:tcPr>
             <w:tcW w:w="1615" w:type="dxa"/>
+            <w:vAlign w:val="center"/>
           </w:tcPr>
           <w:p>
             <w:pPr>
@@ -1709,6 +2185,7 @@
         <w:tc>
           <w:tcPr>
             <w:tcW w:w="7735" w:type="dxa"/>
+            <w:vAlign w:val="center"/>
           </w:tcPr>
           <w:p>
             <w:pPr>
@@ -1727,11 +2204,13 @@
       </w:tr>
       <w:tr>
         <w:trPr>
+          <w:trHeight w:val="422"/>
           <w:jc w:val="center"/>
         </w:trPr>
         <w:tc>
           <w:tcPr>
             <w:tcW w:w="1615" w:type="dxa"/>
+            <w:vAlign w:val="center"/>
           </w:tcPr>
           <w:p>
             <w:pPr>
@@ -1750,24 +2229,19 @@
         <w:tc>
           <w:tcPr>
             <w:tcW w:w="7735" w:type="dxa"/>
-          </w:tcPr>
-          <w:p>
-            <w:pPr>
-              <w:rPr>
-                <w:rFonts w:ascii="Times New Roman" w:eastAsia="Times New Roman" w:hAnsi="Times New Roman" w:cs="Times New Roman"/>
-              </w:rPr>
-            </w:pPr>
-            <w:r>
-              <w:rPr>
-                <w:rFonts w:ascii="Times New Roman" w:eastAsia="Times New Roman" w:hAnsi="Times New Roman" w:cs="Times New Roman"/>
-              </w:rPr>
-              <w:t>How much the netw</w:t>
-            </w:r>
-            <w:r>
-              <w:rPr>
-                <w:rFonts w:ascii="Times New Roman" w:eastAsia="Times New Roman" w:hAnsi="Times New Roman" w:cs="Times New Roman"/>
-              </w:rPr>
-              <w:t>ork learns in each iteration.</w:t>
+            <w:vAlign w:val="center"/>
+          </w:tcPr>
+          <w:p>
+            <w:pPr>
+              <w:rPr>
+                <w:rFonts w:ascii="Times New Roman" w:eastAsia="Times New Roman" w:hAnsi="Times New Roman" w:cs="Times New Roman"/>
+              </w:rPr>
+            </w:pPr>
+            <w:r>
+              <w:rPr>
+                <w:rFonts w:ascii="Times New Roman" w:eastAsia="Times New Roman" w:hAnsi="Times New Roman" w:cs="Times New Roman"/>
+              </w:rPr>
+              <w:t>How much the network learns in each iteration.</w:t>
             </w:r>
           </w:p>
         </w:tc>
@@ -1783,6 +2257,7 @@
     <w:p>
       <w:pPr>
         <w:jc w:val="center"/>
+        <w:outlineLvl w:val="0"/>
         <w:rPr>
           <w:rFonts w:ascii="Times New Roman" w:eastAsia="Times New Roman" w:hAnsi="Times New Roman" w:cs="Times New Roman"/>
         </w:rPr>
@@ -1792,7 +2267,14 @@
           <w:rFonts w:ascii="Times New Roman" w:eastAsia="Times New Roman" w:hAnsi="Times New Roman" w:cs="Times New Roman"/>
           <w:b/>
         </w:rPr>
-        <w:t>Figure 4</w:t>
+        <w:t xml:space="preserve">Figure </w:t>
+      </w:r>
+      <w:r>
+        <w:rPr>
+          <w:rFonts w:ascii="Times New Roman" w:eastAsia="Times New Roman" w:hAnsi="Times New Roman" w:cs="Times New Roman"/>
+          <w:b/>
+        </w:rPr>
+        <w:t>7</w:t>
       </w:r>
       <w:r>
         <w:rPr>
@@ -1800,6 +2282,12 @@
         </w:rPr>
         <w:t>. Deep Q Learning hyperparameters</w:t>
       </w:r>
+      <w:r>
+        <w:rPr>
+          <w:rFonts w:ascii="Times New Roman" w:eastAsia="Times New Roman" w:hAnsi="Times New Roman" w:cs="Times New Roman"/>
+        </w:rPr>
+        <w:t>.</w:t>
+      </w:r>
     </w:p>
     <w:p>
       <w:pPr>
@@ -1811,6 +2299,15 @@
     </w:p>
     <w:p>
       <w:pPr>
+        <w:jc w:val="center"/>
+        <w:rPr>
+          <w:rFonts w:ascii="Times New Roman" w:eastAsia="Times New Roman" w:hAnsi="Times New Roman" w:cs="Times New Roman"/>
+        </w:rPr>
+      </w:pPr>
+    </w:p>
+    <w:p>
+      <w:pPr>
+        <w:outlineLvl w:val="0"/>
         <w:rPr>
           <w:rFonts w:ascii="Times New Roman" w:eastAsia="Times New Roman" w:hAnsi="Times New Roman" w:cs="Times New Roman"/>
           <w:sz w:val="28"/>
@@ -1823,7 +2320,15 @@
           <w:sz w:val="28"/>
           <w:szCs w:val="28"/>
         </w:rPr>
-        <w:t>4.7 ReLu</w:t>
+        <w:t>4.6</w:t>
+      </w:r>
+      <w:r>
+        <w:rPr>
+          <w:rFonts w:ascii="Times New Roman" w:eastAsia="Times New Roman" w:hAnsi="Times New Roman" w:cs="Times New Roman"/>
+          <w:sz w:val="28"/>
+          <w:szCs w:val="28"/>
+        </w:rPr>
+        <w:t xml:space="preserve"> ReLu</w:t>
       </w:r>
     </w:p>
     <w:p>
@@ -1846,32 +2351,43 @@
           <w:rFonts w:ascii="Times New Roman" w:eastAsia="Times New Roman" w:hAnsi="Times New Roman" w:cs="Times New Roman"/>
         </w:rPr>
         <w:tab/>
-        <w:t xml:space="preserve">The two hidden layers in the neural network used to train the Q-function are composed of rectified linear unit neurons (ReLu). The ReLu is an activation function defined </w:t>
-      </w:r>
-      <w:r>
-        <w:rPr>
-          <w:rFonts w:ascii="Times New Roman" w:eastAsia="Times New Roman" w:hAnsi="Times New Roman" w:cs="Times New Roman"/>
-        </w:rPr>
-        <w:t xml:space="preserve">as the positive part of its argument. The function is shown below in Figure 5, where x is the input to a neuron. It was first introduced in 2000 with strong biological motivations and mathematical justifications. It has been used in convolutional networks </w:t>
-      </w:r>
-      <w:r>
-        <w:rPr>
-          <w:rFonts w:ascii="Times New Roman" w:eastAsia="Times New Roman" w:hAnsi="Times New Roman" w:cs="Times New Roman"/>
-        </w:rPr>
-        <w:t xml:space="preserve">more effectively than the widely used logistic </w:t>
-      </w:r>
-      <w:r>
-        <w:rPr>
-          <w:rFonts w:ascii="Times New Roman" w:eastAsia="Times New Roman" w:hAnsi="Times New Roman" w:cs="Times New Roman"/>
-        </w:rPr>
-        <w:lastRenderedPageBreak/>
-        <w:t xml:space="preserve">sigmoid function. However, it is worth to note that ReLu neurons can sometimes be pushed into states in which they become inactive for essentially all inputs. In this state, no gradients flow backward through </w:t>
-      </w:r>
-      <w:r>
-        <w:rPr>
-          <w:rFonts w:ascii="Times New Roman" w:eastAsia="Times New Roman" w:hAnsi="Times New Roman" w:cs="Times New Roman"/>
-        </w:rPr>
-        <w:t>the neuron, and so the neuron becomes stuck in a perpetually inactive state and "dies".</w:t>
+        <w:t>The two hidden layers in the neural network used to train the Q-function are composed of rectified linear unit neurons (ReLu). The ReLu is an activation function defined as the positive part of its argument. The fun</w:t>
+      </w:r>
+      <w:r>
+        <w:rPr>
+          <w:rFonts w:ascii="Times New Roman" w:eastAsia="Times New Roman" w:hAnsi="Times New Roman" w:cs="Times New Roman"/>
+        </w:rPr>
+        <w:t>ction is shown below in Figure 8</w:t>
+      </w:r>
+      <w:r>
+        <w:rPr>
+          <w:rFonts w:ascii="Times New Roman" w:eastAsia="Times New Roman" w:hAnsi="Times New Roman" w:cs="Times New Roman"/>
+        </w:rPr>
+        <w:t xml:space="preserve">, where x is the input to a neuron. It was first introduced in 2000 with strong biological motivations and mathematical justifications. It has been used in convolutional networks more effectively than the widely used logistic sigmoid function. </w:t>
+      </w:r>
+      <w:r>
+        <w:rPr>
+          <w:rFonts w:ascii="Times New Roman" w:eastAsia="Times New Roman" w:hAnsi="Times New Roman" w:cs="Times New Roman"/>
+        </w:rPr>
+        <w:t>ReLu neurons are faster to compute due to the fact that they do not require any normalization. They also do not require any exponential computation such as those required in sigmoid or tanh activation functions</w:t>
+      </w:r>
+      <w:r>
+        <w:rPr>
+          <w:rFonts w:ascii="Times New Roman" w:eastAsia="Times New Roman" w:hAnsi="Times New Roman" w:cs="Times New Roman"/>
+        </w:rPr>
+        <w:t xml:space="preserve"> [12]</w:t>
+      </w:r>
+      <w:r>
+        <w:rPr>
+          <w:rFonts w:ascii="Times New Roman" w:eastAsia="Times New Roman" w:hAnsi="Times New Roman" w:cs="Times New Roman"/>
+        </w:rPr>
+        <w:t xml:space="preserve">. </w:t>
+      </w:r>
+      <w:r>
+        <w:rPr>
+          <w:rFonts w:ascii="Times New Roman" w:eastAsia="Times New Roman" w:hAnsi="Times New Roman" w:cs="Times New Roman"/>
+        </w:rPr>
+        <w:t>However, it is worth to note that ReLu neurons can sometimes be pushed into states in which they become inactive for essentially all inputs. In this state, no gradients flow backward through the neuron, and so the neuron becomes stuck in a perpetually inactive state and "dies".</w:t>
       </w:r>
     </w:p>
     <w:p>
@@ -1901,7 +2417,7 @@
                     <pic:cNvPicPr preferRelativeResize="0"/>
                   </pic:nvPicPr>
                   <pic:blipFill>
-                    <a:blip r:embed="rId9"/>
+                    <a:blip r:embed="rId10"/>
                     <a:srcRect/>
                     <a:stretch>
                       <a:fillRect/>
@@ -1928,6 +2444,7 @@
       <w:pPr>
         <w:spacing w:line="480" w:lineRule="auto"/>
         <w:jc w:val="center"/>
+        <w:outlineLvl w:val="0"/>
         <w:rPr>
           <w:rFonts w:ascii="Times New Roman" w:eastAsia="Times New Roman" w:hAnsi="Times New Roman" w:cs="Times New Roman"/>
         </w:rPr>
@@ -1937,7 +2454,14 @@
           <w:rFonts w:ascii="Times New Roman" w:eastAsia="Times New Roman" w:hAnsi="Times New Roman" w:cs="Times New Roman"/>
           <w:b/>
         </w:rPr>
-        <w:t>Figure 5</w:t>
+        <w:t xml:space="preserve">Figure </w:t>
+      </w:r>
+      <w:r>
+        <w:rPr>
+          <w:rFonts w:ascii="Times New Roman" w:eastAsia="Times New Roman" w:hAnsi="Times New Roman" w:cs="Times New Roman"/>
+          <w:b/>
+        </w:rPr>
+        <w:t>8</w:t>
       </w:r>
       <w:r>
         <w:rPr>
@@ -1945,54 +2469,111 @@
         </w:rPr>
         <w:t>. ReLu activation function</w:t>
       </w:r>
+      <w:r>
+        <w:rPr>
+          <w:rFonts w:ascii="Times New Roman" w:eastAsia="Times New Roman" w:hAnsi="Times New Roman" w:cs="Times New Roman"/>
+        </w:rPr>
+        <w:t>.</w:t>
+      </w:r>
     </w:p>
     <w:p>
       <w:pPr>
         <w:spacing w:line="480" w:lineRule="auto"/>
-        <w:rPr>
-          <w:rFonts w:ascii="Times New Roman" w:eastAsia="Times New Roman" w:hAnsi="Times New Roman" w:cs="Times New Roman"/>
-          <w:sz w:val="28"/>
-          <w:szCs w:val="28"/>
-        </w:rPr>
-      </w:pPr>
-      <w:r>
-        <w:rPr>
-          <w:rFonts w:ascii="Times New Roman" w:eastAsia="Times New Roman" w:hAnsi="Times New Roman" w:cs="Times New Roman"/>
-          <w:sz w:val="28"/>
-          <w:szCs w:val="28"/>
-        </w:rPr>
-        <w:t>4.8 Schema Definition</w:t>
-      </w:r>
+        <w:jc w:val="center"/>
+        <w:outlineLvl w:val="0"/>
+        <w:rPr>
+          <w:rFonts w:ascii="Times New Roman" w:eastAsia="Times New Roman" w:hAnsi="Times New Roman" w:cs="Times New Roman"/>
+        </w:rPr>
+      </w:pPr>
+    </w:p>
+    <w:p>
+      <w:pPr>
+        <w:outlineLvl w:val="0"/>
+        <w:rPr>
+          <w:rFonts w:ascii="Times New Roman" w:eastAsia="Times New Roman" w:hAnsi="Times New Roman" w:cs="Times New Roman"/>
+          <w:sz w:val="32"/>
+          <w:szCs w:val="32"/>
+        </w:rPr>
+      </w:pPr>
+      <w:r>
+        <w:rPr>
+          <w:rFonts w:ascii="Times New Roman" w:eastAsia="Times New Roman" w:hAnsi="Times New Roman" w:cs="Times New Roman"/>
+          <w:sz w:val="32"/>
+          <w:szCs w:val="32"/>
+        </w:rPr>
+        <w:t>5 Methods</w:t>
+      </w:r>
+    </w:p>
+    <w:p>
+      <w:pPr>
+        <w:rPr>
+          <w:rFonts w:ascii="Times New Roman" w:eastAsia="Times New Roman" w:hAnsi="Times New Roman" w:cs="Times New Roman"/>
+        </w:rPr>
+      </w:pPr>
     </w:p>
     <w:p>
       <w:pPr>
         <w:spacing w:line="480" w:lineRule="auto"/>
-        <w:rPr>
-          <w:rFonts w:ascii="Times New Roman" w:eastAsia="Times New Roman" w:hAnsi="Times New Roman" w:cs="Times New Roman"/>
-        </w:rPr>
-      </w:pPr>
-      <w:r>
-        <w:rPr>
-          <w:rFonts w:ascii="Times New Roman" w:eastAsia="Times New Roman" w:hAnsi="Times New Roman" w:cs="Times New Roman"/>
-        </w:rPr>
-        <w:tab/>
-      </w:r>
-      <w:r>
-        <w:rPr>
-          <w:rFonts w:ascii="Times New Roman" w:eastAsia="Times New Roman" w:hAnsi="Times New Roman" w:cs="Times New Roman"/>
-        </w:rPr>
-        <w:t xml:space="preserve">Since there are four possible inputs into the QWOP game interface and buttons can be pressed concurrently, instead of modeling the actions as four distinct outputs, an alternative key schema is defined. There are now 16 distinct outputs, each representing </w:t>
-      </w:r>
-      <w:r>
-        <w:rPr>
-          <w:rFonts w:ascii="Times New Roman" w:eastAsia="Times New Roman" w:hAnsi="Times New Roman" w:cs="Times New Roman"/>
-        </w:rPr>
-        <w:t xml:space="preserve">a combination of four keys. This schema is defined below in Figure 6. Each row represents one of the 16 possible 4-key combinations and the 1s and 0s respectively represent if that corresponding key is pressed or released.  </w:t>
+        <w:ind w:firstLine="720"/>
+        <w:rPr>
+          <w:rFonts w:ascii="Times New Roman" w:eastAsia="Times New Roman" w:hAnsi="Times New Roman" w:cs="Times New Roman"/>
+        </w:rPr>
+      </w:pPr>
+      <w:r>
+        <w:rPr>
+          <w:rFonts w:ascii="Times New Roman" w:eastAsia="Times New Roman" w:hAnsi="Times New Roman" w:cs="Times New Roman"/>
+        </w:rPr>
+        <w:t xml:space="preserve">In order for the agent to interface with the QWOP game environment, it had to be able to simulate keyboard input as well as read the raw pixels on the screen. This was achieved by creating a virtual environment in Python for the Deep Q Learning agent to get the current state and step through actions. Another variable that was needed was the current distance that the runner has traveled. However, due to the obfuscated nature of the native JavaScript game code, </w:t>
+      </w:r>
+      <w:r>
+        <w:rPr>
+          <w:rFonts w:ascii="Times New Roman" w:eastAsia="Times New Roman" w:hAnsi="Times New Roman" w:cs="Times New Roman"/>
+        </w:rPr>
+        <w:lastRenderedPageBreak/>
+        <w:t>we had to rely on other methods to extract the current distance. We utilized the OpenCV library to find image contours of the numbers and corresponding wrapping rectangles. The raw pixels at those locations are then screenshotted,</w:t>
+      </w:r>
+      <w:r>
+        <w:rPr>
+          <w:rFonts w:ascii="Times New Roman" w:eastAsia="Times New Roman" w:hAnsi="Times New Roman" w:cs="Times New Roman"/>
+        </w:rPr>
+        <w:t xml:space="preserve"> </w:t>
+      </w:r>
+      <w:r>
+        <w:rPr>
+          <w:rFonts w:ascii="Times New Roman" w:eastAsia="Times New Roman" w:hAnsi="Times New Roman" w:cs="Times New Roman"/>
+        </w:rPr>
+        <w:t xml:space="preserve">cropped and fed into a support vector machine trained to predict its corresponding number. The Python Imaging Library (PIL) was used to take screenshots of the game and to feed it as raw input into the agent. PyAutoGUI was used to simulate keyboard input. </w:t>
+      </w:r>
+    </w:p>
+    <w:p>
+      <w:pPr>
+        <w:spacing w:line="480" w:lineRule="auto"/>
+        <w:ind w:firstLine="720"/>
+        <w:rPr>
+          <w:rFonts w:ascii="Times New Roman" w:eastAsia="Times New Roman" w:hAnsi="Times New Roman" w:cs="Times New Roman"/>
+        </w:rPr>
+      </w:pPr>
+      <w:r>
+        <w:rPr>
+          <w:rFonts w:ascii="Times New Roman" w:eastAsia="Times New Roman" w:hAnsi="Times New Roman" w:cs="Times New Roman"/>
+        </w:rPr>
+        <w:t>Since there are four possible inputs into the QWOP game interface and buttons can be pressed concurrently, instead of modeling the actions as four distinct outputs, an alternative key schema is defined. There are now 16 distinct outputs, each representing a combination of four keys. This sch</w:t>
+      </w:r>
+      <w:r>
+        <w:rPr>
+          <w:rFonts w:ascii="Times New Roman" w:eastAsia="Times New Roman" w:hAnsi="Times New Roman" w:cs="Times New Roman"/>
+        </w:rPr>
+        <w:t>ema is defined below in Figure 9</w:t>
+      </w:r>
+      <w:r>
+        <w:rPr>
+          <w:rFonts w:ascii="Times New Roman" w:eastAsia="Times New Roman" w:hAnsi="Times New Roman" w:cs="Times New Roman"/>
+        </w:rPr>
+        <w:t xml:space="preserve">. Each row represents one of the 16 possible 4-key combinations and the 1s and 0s respectively represent if that corresponding key is pressed or released.  </w:t>
       </w:r>
     </w:p>
     <w:tbl>
       <w:tblPr>
-        <w:tblStyle w:val="a0"/>
         <w:tblW w:w="1743" w:type="dxa"/>
         <w:jc w:val="center"/>
         <w:tblBorders>
@@ -3501,7 +4082,6 @@
                 <w:sz w:val="18"/>
                 <w:szCs w:val="18"/>
               </w:rPr>
-              <w:lastRenderedPageBreak/>
               <w:t>L</w:t>
             </w:r>
           </w:p>
@@ -3746,6 +4326,7 @@
                 <w:sz w:val="18"/>
                 <w:szCs w:val="18"/>
               </w:rPr>
+              <w:lastRenderedPageBreak/>
               <w:t>N</w:t>
             </w:r>
           </w:p>
@@ -4099,6 +4680,7 @@
       <w:pPr>
         <w:spacing w:line="480" w:lineRule="auto"/>
         <w:jc w:val="center"/>
+        <w:outlineLvl w:val="0"/>
         <w:rPr>
           <w:rFonts w:ascii="Times New Roman" w:eastAsia="Times New Roman" w:hAnsi="Times New Roman" w:cs="Times New Roman"/>
         </w:rPr>
@@ -4108,17 +4690,48 @@
           <w:rFonts w:ascii="Times New Roman" w:eastAsia="Times New Roman" w:hAnsi="Times New Roman" w:cs="Times New Roman"/>
           <w:b/>
         </w:rPr>
-        <w:t>Figure 6</w:t>
-      </w:r>
-      <w:r>
-        <w:rPr>
-          <w:rFonts w:ascii="Times New Roman" w:eastAsia="Times New Roman" w:hAnsi="Times New Roman" w:cs="Times New Roman"/>
-        </w:rPr>
-        <w:t>. Key input schema definition</w:t>
-      </w:r>
-    </w:p>
-    <w:p>
-      <w:pPr>
+        <w:t xml:space="preserve">Figure </w:t>
+      </w:r>
+      <w:r>
+        <w:rPr>
+          <w:rFonts w:ascii="Times New Roman" w:eastAsia="Times New Roman" w:hAnsi="Times New Roman" w:cs="Times New Roman"/>
+          <w:b/>
+        </w:rPr>
+        <w:t>9</w:t>
+      </w:r>
+      <w:r>
+        <w:rPr>
+          <w:rFonts w:ascii="Times New Roman" w:eastAsia="Times New Roman" w:hAnsi="Times New Roman" w:cs="Times New Roman"/>
+        </w:rPr>
+        <w:t>. Key input schema definition.</w:t>
+      </w:r>
+    </w:p>
+    <w:p>
+      <w:pPr>
+        <w:spacing w:line="480" w:lineRule="auto"/>
+        <w:rPr>
+          <w:rFonts w:ascii="Times New Roman" w:eastAsia="Times New Roman" w:hAnsi="Times New Roman" w:cs="Times New Roman"/>
+        </w:rPr>
+      </w:pPr>
+      <w:r>
+        <w:rPr>
+          <w:rFonts w:ascii="Times New Roman" w:eastAsia="Times New Roman" w:hAnsi="Times New Roman" w:cs="Times New Roman"/>
+        </w:rPr>
+        <w:tab/>
+        <w:t xml:space="preserve">Initially, an environment representing the QWOP game is instantiated. Then an agent is created. For each episode, the agent will either step through predicted actions and receive a reward until it falls over and the game resets or the agent will execute all 500 timesteps. Every tenth episode, the current weight and biases in the neural networks are cached in a backup file. We limit the input to be a small section of the runner’s legs in an effort to reduce the time to train the convolutional neural network. The reward is defined by how long the agent stays alive. Thus, the longer the ragdoll runner is alive, the greater the reward will be. The Q-function is incentivized to choose actions that correspond with stability. </w:t>
+      </w:r>
+    </w:p>
+    <w:p>
+      <w:pPr>
+        <w:spacing w:line="480" w:lineRule="auto"/>
+        <w:rPr>
+          <w:rFonts w:ascii="Times New Roman" w:eastAsia="Times New Roman" w:hAnsi="Times New Roman" w:cs="Times New Roman"/>
+        </w:rPr>
+      </w:pPr>
+    </w:p>
+    <w:p>
+      <w:pPr>
+        <w:outlineLvl w:val="0"/>
         <w:rPr>
           <w:rFonts w:ascii="Times New Roman" w:eastAsia="Times New Roman" w:hAnsi="Times New Roman" w:cs="Times New Roman"/>
           <w:sz w:val="32"/>
@@ -4131,7 +4744,7 @@
           <w:sz w:val="32"/>
           <w:szCs w:val="32"/>
         </w:rPr>
-        <w:t>5 Methods</w:t>
+        <w:t>6 Results</w:t>
       </w:r>
     </w:p>
     <w:p>
@@ -4144,53 +4757,6 @@
     <w:p>
       <w:pPr>
         <w:spacing w:line="480" w:lineRule="auto"/>
-        <w:ind w:firstLine="720"/>
-        <w:rPr>
-          <w:rFonts w:ascii="Times New Roman" w:eastAsia="Times New Roman" w:hAnsi="Times New Roman" w:cs="Times New Roman"/>
-        </w:rPr>
-      </w:pPr>
-      <w:r>
-        <w:rPr>
-          <w:rFonts w:ascii="Times New Roman" w:eastAsia="Times New Roman" w:hAnsi="Times New Roman" w:cs="Times New Roman"/>
-        </w:rPr>
-        <w:t>In order for the agent to interface with the QWOP game environment, it had to be able to simulate keyboard input as well as read the raw pixels on the screen. This was achieved by creating a virtual environment in Python for the Deep Q Learning agent to ge</w:t>
-      </w:r>
-      <w:r>
-        <w:rPr>
-          <w:rFonts w:ascii="Times New Roman" w:eastAsia="Times New Roman" w:hAnsi="Times New Roman" w:cs="Times New Roman"/>
-        </w:rPr>
-        <w:t>t the current state and step through actions. Another variable that was needed was the current distance that the runner has traveled. However, due to the obfuscated nature of the native JavaScript game code, we had to rely on other methods to extract the c</w:t>
-      </w:r>
-      <w:r>
-        <w:rPr>
-          <w:rFonts w:ascii="Times New Roman" w:eastAsia="Times New Roman" w:hAnsi="Times New Roman" w:cs="Times New Roman"/>
-        </w:rPr>
-        <w:t xml:space="preserve">urrent distance. We utilized the OpenCV library to find image contours of the numbers and corresponding wrapping rectangles. The raw pixels at those locations are then </w:t>
-      </w:r>
-      <w:proofErr w:type="gramStart"/>
-      <w:r>
-        <w:rPr>
-          <w:rFonts w:ascii="Times New Roman" w:eastAsia="Times New Roman" w:hAnsi="Times New Roman" w:cs="Times New Roman"/>
-        </w:rPr>
-        <w:t>screenshotted,cropped</w:t>
-      </w:r>
-      <w:proofErr w:type="gramEnd"/>
-      <w:r>
-        <w:rPr>
-          <w:rFonts w:ascii="Times New Roman" w:eastAsia="Times New Roman" w:hAnsi="Times New Roman" w:cs="Times New Roman"/>
-        </w:rPr>
-        <w:t xml:space="preserve"> and fed into a support vector machine trained to predict its corre</w:t>
-      </w:r>
-      <w:r>
-        <w:rPr>
-          <w:rFonts w:ascii="Times New Roman" w:eastAsia="Times New Roman" w:hAnsi="Times New Roman" w:cs="Times New Roman"/>
-        </w:rPr>
-        <w:t xml:space="preserve">sponding number. The Python Imaging Library (PIL) was used to take screenshots of the game and to feed it as raw input into the agent. PyAutoGUI was used to simulate keyboard input. </w:t>
-      </w:r>
-    </w:p>
-    <w:p>
-      <w:pPr>
-        <w:spacing w:line="480" w:lineRule="auto"/>
         <w:rPr>
           <w:rFonts w:ascii="Times New Roman" w:eastAsia="Times New Roman" w:hAnsi="Times New Roman" w:cs="Times New Roman"/>
         </w:rPr>
@@ -4200,89 +4766,19 @@
           <w:rFonts w:ascii="Times New Roman" w:eastAsia="Times New Roman" w:hAnsi="Times New Roman" w:cs="Times New Roman"/>
         </w:rPr>
         <w:tab/>
-        <w:t>Initially, an environment representing the QWOP game is instantiated. Th</w:t>
-      </w:r>
-      <w:r>
-        <w:rPr>
-          <w:rFonts w:ascii="Times New Roman" w:eastAsia="Times New Roman" w:hAnsi="Times New Roman" w:cs="Times New Roman"/>
-        </w:rPr>
-        <w:t>en an agent is created. For each episode, the agent will either step through predicted actions and receive a reward until it falls over and the game resets or the agent will execute all 500 timesteps. Every tenth episode, the current weight and biases in t</w:t>
-      </w:r>
-      <w:r>
-        <w:rPr>
-          <w:rFonts w:ascii="Times New Roman" w:eastAsia="Times New Roman" w:hAnsi="Times New Roman" w:cs="Times New Roman"/>
-        </w:rPr>
-        <w:t xml:space="preserve">he neural networks are cached in a backup file. We limit the input to be a small section of the runner’s legs in an effort to reduce the time to train the convolutional neural network. The reward is defined by how long the agent stays alive. Thus, </w:t>
-      </w:r>
-      <w:r>
-        <w:rPr>
-          <w:rFonts w:ascii="Times New Roman" w:eastAsia="Times New Roman" w:hAnsi="Times New Roman" w:cs="Times New Roman"/>
-        </w:rPr>
-        <w:lastRenderedPageBreak/>
-        <w:t>the long</w:t>
-      </w:r>
-      <w:r>
-        <w:rPr>
-          <w:rFonts w:ascii="Times New Roman" w:eastAsia="Times New Roman" w:hAnsi="Times New Roman" w:cs="Times New Roman"/>
-        </w:rPr>
-        <w:t xml:space="preserve">er the ragdoll runner is alive, the greater the reward will be. The Q-function is incentivized to choose actions that correspond with stability. </w:t>
-      </w:r>
-    </w:p>
-    <w:p>
-      <w:pPr>
-        <w:rPr>
-          <w:rFonts w:ascii="Times New Roman" w:eastAsia="Times New Roman" w:hAnsi="Times New Roman" w:cs="Times New Roman"/>
-          <w:sz w:val="32"/>
-          <w:szCs w:val="32"/>
-        </w:rPr>
-      </w:pPr>
-      <w:r>
-        <w:rPr>
-          <w:rFonts w:ascii="Times New Roman" w:eastAsia="Times New Roman" w:hAnsi="Times New Roman" w:cs="Times New Roman"/>
-          <w:sz w:val="32"/>
-          <w:szCs w:val="32"/>
-        </w:rPr>
-        <w:t>6 Results</w:t>
-      </w:r>
-    </w:p>
-    <w:p>
-      <w:pPr>
-        <w:rPr>
-          <w:rFonts w:ascii="Times New Roman" w:eastAsia="Times New Roman" w:hAnsi="Times New Roman" w:cs="Times New Roman"/>
-        </w:rPr>
-      </w:pPr>
-    </w:p>
-    <w:p>
-      <w:pPr>
-        <w:spacing w:line="480" w:lineRule="auto"/>
-        <w:rPr>
-          <w:rFonts w:ascii="Times New Roman" w:eastAsia="Times New Roman" w:hAnsi="Times New Roman" w:cs="Times New Roman"/>
-        </w:rPr>
-      </w:pPr>
-      <w:r>
-        <w:rPr>
-          <w:rFonts w:ascii="Times New Roman" w:eastAsia="Times New Roman" w:hAnsi="Times New Roman" w:cs="Times New Roman"/>
-        </w:rPr>
-        <w:tab/>
-        <w:t>Through personal experimentation and game play experience, one reliable way to stay alive is to ei</w:t>
-      </w:r>
-      <w:r>
-        <w:rPr>
-          <w:rFonts w:ascii="Times New Roman" w:eastAsia="Times New Roman" w:hAnsi="Times New Roman" w:cs="Times New Roman"/>
-        </w:rPr>
-        <w:t>ther hold no keys down or press the keys that will result in the runner with its legs spread apart as far as possible. Initial trials with 1000 episodes of 500 timesteps each yielded promising results. The hyperparameters were set as follows in Figure 7. T</w:t>
-      </w:r>
-      <w:r>
-        <w:rPr>
-          <w:rFonts w:ascii="Times New Roman" w:eastAsia="Times New Roman" w:hAnsi="Times New Roman" w:cs="Times New Roman"/>
-        </w:rPr>
-        <w:t>he agent will start off by guessing 100% of its actions and every subsequent episode will decrease the guessing rate by 0.5%. For fear of overshooting, the learning rate was defined to be extremely small. However, one tradeoff was that it takes a significa</w:t>
-      </w:r>
-      <w:r>
-        <w:rPr>
-          <w:rFonts w:ascii="Times New Roman" w:eastAsia="Times New Roman" w:hAnsi="Times New Roman" w:cs="Times New Roman"/>
-        </w:rPr>
-        <w:t>nt amount of time for the neural network to converge on the optimal Q-function.</w:t>
+        <w:t>Through personal experimentation and game play experience, one reliable way to stay alive is to either hold no keys down or press the keys that will result in the runner with its legs spread apart as far as possible. Initial trials with 1000 episodes of 500 timesteps each yielded promising results. The hyperparameters</w:t>
+      </w:r>
+      <w:r>
+        <w:rPr>
+          <w:rFonts w:ascii="Times New Roman" w:eastAsia="Times New Roman" w:hAnsi="Times New Roman" w:cs="Times New Roman"/>
+        </w:rPr>
+        <w:t xml:space="preserve"> were set as follows in Figure 10</w:t>
+      </w:r>
+      <w:r>
+        <w:rPr>
+          <w:rFonts w:ascii="Times New Roman" w:eastAsia="Times New Roman" w:hAnsi="Times New Roman" w:cs="Times New Roman"/>
+        </w:rPr>
+        <w:t>. The agent will start off by guessing 100% of its actions and every subsequent episode will decrease the guessing rate by 0.5%. For fear of overshooting, the learning rate was defined to be extremely small. However, one tradeoff was that it takes a significant amount of time for the neural network to converge on the optimal Q-function.</w:t>
       </w:r>
     </w:p>
     <w:tbl>
@@ -4406,6 +4902,7 @@
               <w:rPr>
                 <w:rFonts w:ascii="Times New Roman" w:eastAsia="Times New Roman" w:hAnsi="Times New Roman" w:cs="Times New Roman"/>
               </w:rPr>
+              <w:lastRenderedPageBreak/>
               <w:t>Epsilon</w:t>
             </w:r>
           </w:p>
@@ -4523,6 +5020,7 @@
     <w:p>
       <w:pPr>
         <w:jc w:val="center"/>
+        <w:outlineLvl w:val="0"/>
         <w:rPr>
           <w:rFonts w:ascii="Times New Roman" w:eastAsia="Times New Roman" w:hAnsi="Times New Roman" w:cs="Times New Roman"/>
         </w:rPr>
@@ -4532,13 +5030,26 @@
           <w:rFonts w:ascii="Times New Roman" w:eastAsia="Times New Roman" w:hAnsi="Times New Roman" w:cs="Times New Roman"/>
           <w:b/>
         </w:rPr>
-        <w:t>Figure 7</w:t>
+        <w:t xml:space="preserve">Figure </w:t>
+      </w:r>
+      <w:r>
+        <w:rPr>
+          <w:rFonts w:ascii="Times New Roman" w:eastAsia="Times New Roman" w:hAnsi="Times New Roman" w:cs="Times New Roman"/>
+          <w:b/>
+        </w:rPr>
+        <w:t>10</w:t>
       </w:r>
       <w:r>
         <w:rPr>
           <w:rFonts w:ascii="Times New Roman" w:eastAsia="Times New Roman" w:hAnsi="Times New Roman" w:cs="Times New Roman"/>
         </w:rPr>
         <w:t>. Hyperparameters for initial trials</w:t>
+      </w:r>
+      <w:r>
+        <w:rPr>
+          <w:rFonts w:ascii="Times New Roman" w:eastAsia="Times New Roman" w:hAnsi="Times New Roman" w:cs="Times New Roman"/>
+        </w:rPr>
+        <w:t>.</w:t>
       </w:r>
     </w:p>
     <w:p>
@@ -4561,32 +5072,7 @@
         <w:rPr>
           <w:rFonts w:ascii="Times New Roman" w:eastAsia="Times New Roman" w:hAnsi="Times New Roman" w:cs="Times New Roman"/>
         </w:rPr>
-        <w:t>As more episodes were executed, the agent learned to press the same key over and over again. The key combination that found the most success was “J”, which corresponds to holding the "Q" and “P” key down. This configuration allowed the runner to get in a p</w:t>
-      </w:r>
-      <w:r>
-        <w:rPr>
-          <w:rFonts w:ascii="Times New Roman" w:eastAsia="Times New Roman" w:hAnsi="Times New Roman" w:cs="Times New Roman"/>
-        </w:rPr>
-        <w:t xml:space="preserve">osition similar to someone doing the lunges. This position proved to be the most stable, as repeated presses of "Q" and "P" after entering the lunge position is unable make the agent fall over. Due to the low learning rate and low epsilon decay rate, each </w:t>
-      </w:r>
-      <w:r>
-        <w:rPr>
-          <w:rFonts w:ascii="Times New Roman" w:eastAsia="Times New Roman" w:hAnsi="Times New Roman" w:cs="Times New Roman"/>
-        </w:rPr>
-        <w:t xml:space="preserve">training session took upwards of eight hours. However, given the hyperparameters, the Deep Q Learning agent learned to start pressing the </w:t>
-      </w:r>
-      <w:r>
-        <w:rPr>
-          <w:rFonts w:ascii="Times New Roman" w:eastAsia="Times New Roman" w:hAnsi="Times New Roman" w:cs="Times New Roman"/>
-        </w:rPr>
-        <w:lastRenderedPageBreak/>
-        <w:t>same keys around episode 300. Then around episode 500, the key combination pressed became “J”. This is the key combina</w:t>
-      </w:r>
-      <w:r>
-        <w:rPr>
-          <w:rFonts w:ascii="Times New Roman" w:eastAsia="Times New Roman" w:hAnsi="Times New Roman" w:cs="Times New Roman"/>
-        </w:rPr>
-        <w:t xml:space="preserve">tion that provides the most stability. </w:t>
+        <w:t xml:space="preserve">As more episodes were executed, the agent learned to press the same key over and over again. The key combination that found the most success was “J”, which corresponds to holding the "Q" and “P” key down. This configuration allowed the runner to get in a position similar to someone doing the lunges. This position proved to be the most stable, as repeated presses of "Q" and "P" after entering the lunge position is unable make the agent fall over. Due to the low learning rate and low epsilon decay rate, each training session took upwards of eight hours. However, given the hyperparameters, the Deep Q Learning agent learned to start pressing the same keys around episode 300. Then around episode 500, the key combination pressed became “J”. This is the key combination that provides the most stability. </w:t>
       </w:r>
     </w:p>
     <w:p>
@@ -4601,19 +5087,7 @@
         <w:rPr>
           <w:rFonts w:ascii="Times New Roman" w:eastAsia="Times New Roman" w:hAnsi="Times New Roman" w:cs="Times New Roman"/>
         </w:rPr>
-        <w:t>With a working Deep Q Learning agent, we attempted to shorten the training time by increasing the learning rate and epsilon decay, meaning that the agent will guess less initially and find the global minima faster. H</w:t>
-      </w:r>
-      <w:r>
-        <w:rPr>
-          <w:rFonts w:ascii="Times New Roman" w:eastAsia="Times New Roman" w:hAnsi="Times New Roman" w:cs="Times New Roman"/>
-        </w:rPr>
-        <w:t>owever, it is important to note that a very small learning rate will cause the network to converge extremely slowly, and if it is too high, we risk overshooting and never finding the global minima. By changing these hyperparameters, the agent was able to l</w:t>
-      </w:r>
-      <w:r>
-        <w:rPr>
-          <w:rFonts w:ascii="Times New Roman" w:eastAsia="Times New Roman" w:hAnsi="Times New Roman" w:cs="Times New Roman"/>
-        </w:rPr>
-        <w:t>earn to press the keys “Q” and “P” repeatedly by episode 200. However, since the agent is staying alive longer, this did not significantly decrease our experimentation time.</w:t>
+        <w:t>With a working Deep Q Learning agent, we attempted to shorten the training time by increasing the learning rate and epsilon decay, meaning that the agent will guess less initially and find the global minima faster. However, it is important to note that a very small learning rate will cause the network to converge extremely slowly, and if it is too high, we risk overshooting and never finding the global minima. By changing these hyperparameters, the agent was able to learn to press the keys “Q” and “P” repeatedly by episode 200. However, since the agent is staying alive longer, this did not significantly decrease our experimentation time.</w:t>
       </w:r>
     </w:p>
     <w:p>
@@ -4628,19 +5102,38 @@
           <w:rFonts w:ascii="Times New Roman" w:eastAsia="Times New Roman" w:hAnsi="Times New Roman" w:cs="Times New Roman"/>
         </w:rPr>
         <w:tab/>
-        <w:t>By plotting the most common key schema over episode number, a trend is easily not</w:t>
-      </w:r>
-      <w:r>
-        <w:rPr>
-          <w:rFonts w:ascii="Times New Roman" w:eastAsia="Times New Roman" w:hAnsi="Times New Roman" w:cs="Times New Roman"/>
-        </w:rPr>
-        <w:t>iced. The agent initially starts to randomly guess actions and occasionally survives over five timesteps. As the agent crosses 250 training episodes, the network learns that pressing the same keys results in a higher reward. The plot is shown below in Figu</w:t>
-      </w:r>
-      <w:r>
-        <w:rPr>
-          <w:rFonts w:ascii="Times New Roman" w:eastAsia="Times New Roman" w:hAnsi="Times New Roman" w:cs="Times New Roman"/>
-        </w:rPr>
-        <w:t>re 8.</w:t>
+        <w:t xml:space="preserve">By plotting </w:t>
+      </w:r>
+      <w:r>
+        <w:rPr>
+          <w:rFonts w:ascii="Times New Roman" w:eastAsia="Times New Roman" w:hAnsi="Times New Roman" w:cs="Times New Roman"/>
+        </w:rPr>
+        <w:t>the most common action count over episode number</w:t>
+      </w:r>
+      <w:r>
+        <w:rPr>
+          <w:rFonts w:ascii="Times New Roman" w:eastAsia="Times New Roman" w:hAnsi="Times New Roman" w:cs="Times New Roman"/>
+        </w:rPr>
+        <w:t xml:space="preserve">, a trend is easily noticed. The agent initially starts to randomly guess actions and occasionally survives over five timesteps. </w:t>
+      </w:r>
+      <w:r>
+        <w:rPr>
+          <w:rFonts w:ascii="Times New Roman" w:eastAsia="Times New Roman" w:hAnsi="Times New Roman" w:cs="Times New Roman"/>
+        </w:rPr>
+        <w:lastRenderedPageBreak/>
+        <w:t>As the agent crosses 250 training episodes, the network learns that pressing the same keys results in a higher reward. The plot is shown below in F</w:t>
+      </w:r>
+      <w:r>
+        <w:rPr>
+          <w:rFonts w:ascii="Times New Roman" w:eastAsia="Times New Roman" w:hAnsi="Times New Roman" w:cs="Times New Roman"/>
+        </w:rPr>
+        <w:t>igure 11</w:t>
+      </w:r>
+      <w:r>
+        <w:rPr>
+          <w:rFonts w:ascii="Times New Roman" w:eastAsia="Times New Roman" w:hAnsi="Times New Roman" w:cs="Times New Roman"/>
+        </w:rPr>
+        <w:t>.</w:t>
       </w:r>
     </w:p>
     <w:p>
@@ -4656,34 +5149,47 @@
           <w:noProof/>
         </w:rPr>
         <w:drawing>
-          <wp:inline distT="0" distB="0" distL="0" distR="0" wp14:anchorId="290FE9B6" wp14:editId="6285ABEE">
-            <wp:extent cx="5943600" cy="3176905"/>
-            <wp:effectExtent l="0" t="0" r="0" b="0"/>
-            <wp:docPr id="5" name="image13.png" descr="most%20common.png"/>
-            <wp:cNvGraphicFramePr/>
+          <wp:inline distT="0" distB="0" distL="0" distR="0" wp14:anchorId="2145AB2A" wp14:editId="4DC5E831">
+            <wp:extent cx="5849620" cy="4384675"/>
+            <wp:effectExtent l="0" t="0" r="0" b="9525"/>
+            <wp:docPr id="12" name="Picture 12" descr="../move.png"/>
+            <wp:cNvGraphicFramePr>
+              <a:graphicFrameLocks xmlns:a="http://schemas.openxmlformats.org/drawingml/2006/main" noChangeAspect="1"/>
+            </wp:cNvGraphicFramePr>
             <a:graphic xmlns:a="http://schemas.openxmlformats.org/drawingml/2006/main">
               <a:graphicData uri="http://schemas.openxmlformats.org/drawingml/2006/picture">
                 <pic:pic xmlns:pic="http://schemas.openxmlformats.org/drawingml/2006/picture">
                   <pic:nvPicPr>
-                    <pic:cNvPr id="0" name="image13.png" descr="most%20common.png"/>
-                    <pic:cNvPicPr preferRelativeResize="0"/>
+                    <pic:cNvPr id="0" name="Picture 3" descr="../move.png"/>
+                    <pic:cNvPicPr>
+                      <a:picLocks noChangeAspect="1" noChangeArrowheads="1"/>
+                    </pic:cNvPicPr>
                   </pic:nvPicPr>
                   <pic:blipFill>
-                    <a:blip r:embed="rId10"/>
+                    <a:blip r:embed="rId11">
+                      <a:extLst>
+                        <a:ext uri="{28A0092B-C50C-407E-A947-70E740481C1C}">
+                          <a14:useLocalDpi xmlns:a14="http://schemas.microsoft.com/office/drawing/2010/main" val="0"/>
+                        </a:ext>
+                      </a:extLst>
+                    </a:blip>
                     <a:srcRect/>
                     <a:stretch>
                       <a:fillRect/>
                     </a:stretch>
                   </pic:blipFill>
-                  <pic:spPr>
+                  <pic:spPr bwMode="auto">
                     <a:xfrm>
                       <a:off x="0" y="0"/>
-                      <a:ext cx="5943600" cy="3176905"/>
+                      <a:ext cx="5849620" cy="4384675"/>
                     </a:xfrm>
                     <a:prstGeom prst="rect">
                       <a:avLst/>
                     </a:prstGeom>
-                    <a:ln/>
+                    <a:noFill/>
+                    <a:ln>
+                      <a:noFill/>
+                    </a:ln>
                   </pic:spPr>
                 </pic:pic>
               </a:graphicData>
@@ -4695,6 +5201,7 @@
     <w:p>
       <w:pPr>
         <w:jc w:val="center"/>
+        <w:outlineLvl w:val="0"/>
         <w:rPr>
           <w:rFonts w:ascii="Times New Roman" w:eastAsia="Times New Roman" w:hAnsi="Times New Roman" w:cs="Times New Roman"/>
         </w:rPr>
@@ -4704,13 +5211,26 @@
           <w:rFonts w:ascii="Times New Roman" w:eastAsia="Times New Roman" w:hAnsi="Times New Roman" w:cs="Times New Roman"/>
           <w:b/>
         </w:rPr>
-        <w:t>Figure 8</w:t>
-      </w:r>
-      <w:r>
-        <w:rPr>
-          <w:rFonts w:ascii="Times New Roman" w:eastAsia="Times New Roman" w:hAnsi="Times New Roman" w:cs="Times New Roman"/>
-        </w:rPr>
-        <w:t>. Most common key count every episode</w:t>
+        <w:t xml:space="preserve">Figure </w:t>
+      </w:r>
+      <w:r>
+        <w:rPr>
+          <w:rFonts w:ascii="Times New Roman" w:eastAsia="Times New Roman" w:hAnsi="Times New Roman" w:cs="Times New Roman"/>
+          <w:b/>
+        </w:rPr>
+        <w:t>11</w:t>
+      </w:r>
+      <w:r>
+        <w:rPr>
+          <w:rFonts w:ascii="Times New Roman" w:eastAsia="Times New Roman" w:hAnsi="Times New Roman" w:cs="Times New Roman"/>
+        </w:rPr>
+        <w:t xml:space="preserve">. </w:t>
+      </w:r>
+      <w:r>
+        <w:rPr>
+          <w:rFonts w:ascii="Times New Roman" w:eastAsia="Times New Roman" w:hAnsi="Times New Roman" w:cs="Times New Roman"/>
+        </w:rPr>
+        <w:t>Most common action count v. Episode number.</w:t>
       </w:r>
     </w:p>
     <w:p>
@@ -4732,64 +5252,101 @@
         <w:rPr>
           <w:rFonts w:ascii="Times New Roman" w:eastAsia="Times New Roman" w:hAnsi="Times New Roman" w:cs="Times New Roman"/>
         </w:rPr>
+        <w:tab/>
+        <w:t xml:space="preserve">By </w:t>
+      </w:r>
+      <w:r>
+        <w:rPr>
+          <w:rFonts w:ascii="Times New Roman" w:eastAsia="Times New Roman" w:hAnsi="Times New Roman" w:cs="Times New Roman"/>
+        </w:rPr>
+        <w:t>plotting numbers of actions executed over episode number</w:t>
+      </w:r>
+      <w:r>
+        <w:rPr>
+          <w:rFonts w:ascii="Times New Roman" w:eastAsia="Times New Roman" w:hAnsi="Times New Roman" w:cs="Times New Roman"/>
+        </w:rPr>
+        <w:t xml:space="preserve">, a similar trend to the </w:t>
+      </w:r>
+      <w:r>
+        <w:rPr>
+          <w:rFonts w:ascii="Times New Roman" w:eastAsia="Times New Roman" w:hAnsi="Times New Roman" w:cs="Times New Roman"/>
+        </w:rPr>
+        <w:t>one shown previously in Figure 11</w:t>
+      </w:r>
+      <w:r>
+        <w:rPr>
+          <w:rFonts w:ascii="Times New Roman" w:eastAsia="Times New Roman" w:hAnsi="Times New Roman" w:cs="Times New Roman"/>
+        </w:rPr>
+        <w:t xml:space="preserve"> can be observed. This</w:t>
+      </w:r>
+      <w:r>
+        <w:rPr>
+          <w:rFonts w:ascii="Times New Roman" w:eastAsia="Times New Roman" w:hAnsi="Times New Roman" w:cs="Times New Roman"/>
+        </w:rPr>
+        <w:t xml:space="preserve"> plot is shown below in Figure 12</w:t>
+      </w:r>
+      <w:r>
+        <w:rPr>
+          <w:rFonts w:ascii="Times New Roman" w:eastAsia="Times New Roman" w:hAnsi="Times New Roman" w:cs="Times New Roman"/>
+        </w:rPr>
+        <w:t>. We can see that after 500 episodes, the agent was able to stay alive consistently through the 500 timesteps in each episode. Both plots show a slight exponential growth trend which is expected. As the network learns the correct sequence of actions to take, they are predicted more often and thus result in a higher reward, creating a positive feedback loop.</w:t>
+      </w:r>
+    </w:p>
+    <w:p>
+      <w:pPr>
+        <w:jc w:val="center"/>
+        <w:rPr>
+          <w:rFonts w:ascii="Times New Roman" w:eastAsia="Times New Roman" w:hAnsi="Times New Roman" w:cs="Times New Roman"/>
+        </w:rPr>
+      </w:pPr>
+      <w:r>
+        <w:rPr>
+          <w:rFonts w:ascii="Times New Roman" w:eastAsia="Times New Roman" w:hAnsi="Times New Roman" w:cs="Times New Roman"/>
+          <w:noProof/>
+        </w:rPr>
         <w:lastRenderedPageBreak/>
-        <w:tab/>
-        <w:t>By plotting the time alive over episode number, a similar trend to the one shown previously in Figure 8 can be observed. This plot is shown below in Figure 9. We can see that after 500 episodes, the a</w:t>
-      </w:r>
-      <w:r>
-        <w:rPr>
-          <w:rFonts w:ascii="Times New Roman" w:eastAsia="Times New Roman" w:hAnsi="Times New Roman" w:cs="Times New Roman"/>
-        </w:rPr>
-        <w:t>gent was able to stay alive consistently through the 500 timesteps in each episode. Both plots show a slight exponential growth trend which is expected. As the network learns the correct sequence of actions to take, they are predicted more often and thus r</w:t>
-      </w:r>
-      <w:r>
-        <w:rPr>
-          <w:rFonts w:ascii="Times New Roman" w:eastAsia="Times New Roman" w:hAnsi="Times New Roman" w:cs="Times New Roman"/>
-        </w:rPr>
-        <w:t>esult in a higher reward, creating a positive feedback loop.</w:t>
-      </w:r>
-    </w:p>
-    <w:p>
-      <w:pPr>
-        <w:jc w:val="center"/>
-        <w:rPr>
-          <w:rFonts w:ascii="Times New Roman" w:eastAsia="Times New Roman" w:hAnsi="Times New Roman" w:cs="Times New Roman"/>
-        </w:rPr>
-      </w:pPr>
-      <w:r>
-        <w:rPr>
-          <w:rFonts w:ascii="Times New Roman" w:eastAsia="Times New Roman" w:hAnsi="Times New Roman" w:cs="Times New Roman"/>
-          <w:noProof/>
-        </w:rPr>
         <w:drawing>
-          <wp:inline distT="0" distB="0" distL="0" distR="0" wp14:anchorId="3D21A7DF" wp14:editId="4F31EAC1">
-            <wp:extent cx="5943600" cy="3176905"/>
-            <wp:effectExtent l="0" t="0" r="0" b="0"/>
-            <wp:docPr id="7" name="image15.png" descr="scoreplot.png"/>
-            <wp:cNvGraphicFramePr/>
+          <wp:inline distT="0" distB="0" distL="0" distR="0" wp14:anchorId="2C133F5C" wp14:editId="47654771">
+            <wp:extent cx="5849620" cy="4384675"/>
+            <wp:effectExtent l="0" t="0" r="0" b="9525"/>
+            <wp:docPr id="13" name="Picture 13" descr="../score.png"/>
+            <wp:cNvGraphicFramePr>
+              <a:graphicFrameLocks xmlns:a="http://schemas.openxmlformats.org/drawingml/2006/main" noChangeAspect="1"/>
+            </wp:cNvGraphicFramePr>
             <a:graphic xmlns:a="http://schemas.openxmlformats.org/drawingml/2006/main">
               <a:graphicData uri="http://schemas.openxmlformats.org/drawingml/2006/picture">
                 <pic:pic xmlns:pic="http://schemas.openxmlformats.org/drawingml/2006/picture">
                   <pic:nvPicPr>
-                    <pic:cNvPr id="0" name="image15.png" descr="scoreplot.png"/>
-                    <pic:cNvPicPr preferRelativeResize="0"/>
+                    <pic:cNvPr id="0" name="Picture 4" descr="../score.png"/>
+                    <pic:cNvPicPr>
+                      <a:picLocks noChangeAspect="1" noChangeArrowheads="1"/>
+                    </pic:cNvPicPr>
                   </pic:nvPicPr>
                   <pic:blipFill>
-                    <a:blip r:embed="rId11"/>
+                    <a:blip r:embed="rId12">
+                      <a:extLst>
+                        <a:ext uri="{28A0092B-C50C-407E-A947-70E740481C1C}">
+                          <a14:useLocalDpi xmlns:a14="http://schemas.microsoft.com/office/drawing/2010/main" val="0"/>
+                        </a:ext>
+                      </a:extLst>
+                    </a:blip>
                     <a:srcRect/>
                     <a:stretch>
                       <a:fillRect/>
                     </a:stretch>
                   </pic:blipFill>
-                  <pic:spPr>
+                  <pic:spPr bwMode="auto">
                     <a:xfrm>
                       <a:off x="0" y="0"/>
-                      <a:ext cx="5943600" cy="3176905"/>
+                      <a:ext cx="5849620" cy="4384675"/>
                     </a:xfrm>
                     <a:prstGeom prst="rect">
                       <a:avLst/>
                     </a:prstGeom>
-                    <a:ln/>
+                    <a:noFill/>
+                    <a:ln>
+                      <a:noFill/>
+                    </a:ln>
                   </pic:spPr>
                 </pic:pic>
               </a:graphicData>
@@ -4801,6 +5358,7 @@
     <w:p>
       <w:pPr>
         <w:jc w:val="center"/>
+        <w:outlineLvl w:val="0"/>
         <w:rPr>
           <w:rFonts w:ascii="Times New Roman" w:eastAsia="Times New Roman" w:hAnsi="Times New Roman" w:cs="Times New Roman"/>
         </w:rPr>
@@ -4810,25 +5368,48 @@
           <w:rFonts w:ascii="Times New Roman" w:eastAsia="Times New Roman" w:hAnsi="Times New Roman" w:cs="Times New Roman"/>
           <w:b/>
         </w:rPr>
-        <w:t>Figure 9</w:t>
-      </w:r>
-      <w:r>
-        <w:rPr>
-          <w:rFonts w:ascii="Times New Roman" w:eastAsia="Times New Roman" w:hAnsi="Times New Roman" w:cs="Times New Roman"/>
-        </w:rPr>
-        <w:t>. Time alive every episode</w:t>
+        <w:t xml:space="preserve">Figure </w:t>
+      </w:r>
+      <w:r>
+        <w:rPr>
+          <w:rFonts w:ascii="Times New Roman" w:eastAsia="Times New Roman" w:hAnsi="Times New Roman" w:cs="Times New Roman"/>
+          <w:b/>
+        </w:rPr>
+        <w:t>12</w:t>
+      </w:r>
+      <w:r>
+        <w:rPr>
+          <w:rFonts w:ascii="Times New Roman" w:eastAsia="Times New Roman" w:hAnsi="Times New Roman" w:cs="Times New Roman"/>
+        </w:rPr>
+        <w:t xml:space="preserve">. </w:t>
+      </w:r>
+      <w:r>
+        <w:rPr>
+          <w:rFonts w:ascii="Times New Roman" w:eastAsia="Times New Roman" w:hAnsi="Times New Roman" w:cs="Times New Roman"/>
+        </w:rPr>
+        <w:t>Numbers of actions executed v. Episode number.</w:t>
       </w:r>
     </w:p>
     <w:p>
       <w:pPr>
         <w:jc w:val="center"/>
-        <w:rPr>
-          <w:rFonts w:ascii="Times New Roman" w:eastAsia="Times New Roman" w:hAnsi="Times New Roman" w:cs="Times New Roman"/>
-        </w:rPr>
-      </w:pPr>
-    </w:p>
-    <w:p>
-      <w:pPr>
+        <w:outlineLvl w:val="0"/>
+        <w:rPr>
+          <w:rFonts w:ascii="Times New Roman" w:eastAsia="Times New Roman" w:hAnsi="Times New Roman" w:cs="Times New Roman"/>
+        </w:rPr>
+      </w:pPr>
+    </w:p>
+    <w:p>
+      <w:pPr>
+        <w:jc w:val="center"/>
+        <w:rPr>
+          <w:rFonts w:ascii="Times New Roman" w:eastAsia="Times New Roman" w:hAnsi="Times New Roman" w:cs="Times New Roman"/>
+        </w:rPr>
+      </w:pPr>
+    </w:p>
+    <w:p>
+      <w:pPr>
+        <w:outlineLvl w:val="0"/>
         <w:rPr>
           <w:rFonts w:ascii="Times New Roman" w:eastAsia="Times New Roman" w:hAnsi="Times New Roman" w:cs="Times New Roman"/>
           <w:sz w:val="32"/>
@@ -4855,6 +5436,7 @@
     </w:p>
     <w:p>
       <w:pPr>
+        <w:outlineLvl w:val="0"/>
         <w:rPr>
           <w:rFonts w:ascii="Times New Roman" w:eastAsia="Times New Roman" w:hAnsi="Times New Roman" w:cs="Times New Roman"/>
           <w:sz w:val="28"/>
@@ -4889,30 +5471,36 @@
           <w:rFonts w:ascii="Times New Roman" w:eastAsia="Times New Roman" w:hAnsi="Times New Roman" w:cs="Times New Roman"/>
         </w:rPr>
         <w:tab/>
-        <w:t>In this paper, we discussed applying Deep Q Learning to the nonconventional control task of keeping the QWOP runner alive as long</w:t>
-      </w:r>
-      <w:r>
-        <w:rPr>
-          <w:rFonts w:ascii="Times New Roman" w:eastAsia="Times New Roman" w:hAnsi="Times New Roman" w:cs="Times New Roman"/>
-        </w:rPr>
-        <w:t xml:space="preserve"> as possible. This is in contrast to the traditional way that success is measured in QWOP. Typically, success is defined as distance traveled; however, we redefined the problem and were able to successfully apply our model. We have shown that with only raw</w:t>
-      </w:r>
-      <w:r>
-        <w:rPr>
-          <w:rFonts w:ascii="Times New Roman" w:eastAsia="Times New Roman" w:hAnsi="Times New Roman" w:cs="Times New Roman"/>
-        </w:rPr>
-        <w:t xml:space="preserve"> pixel inputs, a convolutional neural network can converge to the </w:t>
-      </w:r>
-      <w:r>
-        <w:rPr>
-          <w:rFonts w:ascii="Times New Roman" w:eastAsia="Times New Roman" w:hAnsi="Times New Roman" w:cs="Times New Roman"/>
-        </w:rPr>
-        <w:lastRenderedPageBreak/>
-        <w:t>optimal value of the Q-function. After roughly half of the expected training episodes, the agent learned to stay alive by repeatedly pressing the keys “Q” and “P”.</w:t>
-      </w:r>
-    </w:p>
-    <w:p>
-      <w:pPr>
+        <w:t>In this paper, we discussed applying Deep Q Learning to the nonconventional control task of keeping the QWOP runner alive as long as possible. This is in contrast to the traditional way that success is measured in QWOP. Typically, success is defined as distance traveled; however, we redefined the problem and were able to successfully apply our model. We have shown that with only raw pixel inputs, a convolutional neural network can converge to the optimal value of the Q-function. After roughly half of the expected</w:t>
+      </w:r>
+      <w:r>
+        <w:rPr>
+          <w:rFonts w:ascii="Times New Roman" w:eastAsia="Times New Roman" w:hAnsi="Times New Roman" w:cs="Times New Roman"/>
+        </w:rPr>
+        <w:t xml:space="preserve"> 1000</w:t>
+      </w:r>
+      <w:r>
+        <w:rPr>
+          <w:rFonts w:ascii="Times New Roman" w:eastAsia="Times New Roman" w:hAnsi="Times New Roman" w:cs="Times New Roman"/>
+        </w:rPr>
+        <w:t xml:space="preserve"> training episodes, the agent lear</w:t>
+      </w:r>
+      <w:r>
+        <w:rPr>
+          <w:rFonts w:ascii="Times New Roman" w:eastAsia="Times New Roman" w:hAnsi="Times New Roman" w:cs="Times New Roman"/>
+        </w:rPr>
+        <w:t xml:space="preserve">ned to stay alive by holding down </w:t>
+      </w:r>
+      <w:r>
+        <w:rPr>
+          <w:rFonts w:ascii="Times New Roman" w:eastAsia="Times New Roman" w:hAnsi="Times New Roman" w:cs="Times New Roman"/>
+        </w:rPr>
+        <w:t>the keys “Q” and “P”.</w:t>
+      </w:r>
+    </w:p>
+    <w:p>
+      <w:pPr>
+        <w:outlineLvl w:val="0"/>
         <w:rPr>
           <w:rFonts w:ascii="Times New Roman" w:eastAsia="Times New Roman" w:hAnsi="Times New Roman" w:cs="Times New Roman"/>
           <w:sz w:val="28"/>
@@ -4925,6 +5513,7 @@
           <w:sz w:val="28"/>
           <w:szCs w:val="28"/>
         </w:rPr>
+        <w:lastRenderedPageBreak/>
         <w:t>7.2 Future work</w:t>
       </w:r>
     </w:p>
@@ -4956,25 +5545,19 @@
         <w:rPr>
           <w:rFonts w:ascii="Times New Roman" w:eastAsia="Times New Roman" w:hAnsi="Times New Roman" w:cs="Times New Roman"/>
         </w:rPr>
-        <w:t>Work can</w:t>
-      </w:r>
-      <w:r>
-        <w:rPr>
-          <w:rFonts w:ascii="Times New Roman" w:eastAsia="Times New Roman" w:hAnsi="Times New Roman" w:cs="Times New Roman"/>
-        </w:rPr>
-        <w:t xml:space="preserve"> be done to modify the current model to play the flash game QWOP as originally intended. Currently, the Deep Q Learning model is incentivized to stay alive for as long as possible. It will be interesting to modify the rewards to incentivize the agent to tr</w:t>
-      </w:r>
-      <w:r>
-        <w:rPr>
-          <w:rFonts w:ascii="Times New Roman" w:eastAsia="Times New Roman" w:hAnsi="Times New Roman" w:cs="Times New Roman"/>
-        </w:rPr>
-        <w:t>avel longer distances. Further work can also be done to decrease the latency of OpenCV image processing to find the contours of the distance numbers faster. Faster score detection would mean that there is less delay between consecutive key presses. This mo</w:t>
-      </w:r>
-      <w:r>
-        <w:rPr>
-          <w:rFonts w:ascii="Times New Roman" w:eastAsia="Times New Roman" w:hAnsi="Times New Roman" w:cs="Times New Roman"/>
-        </w:rPr>
-        <w:t xml:space="preserve">del can also be theoretically applied to more complicated environments in OpenAI Gym. Specifically, bipedal and quadrapedal walking environments. </w:t>
+        <w:t xml:space="preserve">Work can be done to modify the current model to play the flash game QWOP as originally intended. Currently, the Deep Q Learning model is incentivized to stay alive for as long as possible. It will be interesting to modify the rewards to incentivize the agent to travel longer distances. Further work can also be done to decrease the latency of OpenCV image processing to find the contours of the distance numbers faster. Faster score detection would mean that there is less delay between consecutive key presses. This model can also be theoretically applied to more complicated environments in OpenAI Gym. Specifically, bipedal and </w:t>
+      </w:r>
+      <w:r>
+        <w:rPr>
+          <w:rFonts w:ascii="Times New Roman" w:eastAsia="Times New Roman" w:hAnsi="Times New Roman" w:cs="Times New Roman"/>
+        </w:rPr>
+        <w:t>quadrupedal</w:t>
+      </w:r>
+      <w:r>
+        <w:rPr>
+          <w:rFonts w:ascii="Times New Roman" w:eastAsia="Times New Roman" w:hAnsi="Times New Roman" w:cs="Times New Roman"/>
+        </w:rPr>
+        <w:t xml:space="preserve"> walking environments. </w:t>
       </w:r>
     </w:p>
     <w:p>
@@ -4998,6 +5581,7 @@
     </w:p>
     <w:p>
       <w:pPr>
+        <w:outlineLvl w:val="0"/>
         <w:rPr>
           <w:rFonts w:ascii="Times New Roman" w:eastAsia="Times New Roman" w:hAnsi="Times New Roman" w:cs="Times New Roman"/>
           <w:sz w:val="32"/>
@@ -5014,114 +5598,366 @@
         <w:t>8 References</w:t>
       </w:r>
     </w:p>
-    <w:p>
-      <w:pPr>
-        <w:rPr>
-          <w:rFonts w:ascii="Times New Roman" w:eastAsia="Times New Roman" w:hAnsi="Times New Roman" w:cs="Times New Roman"/>
-        </w:rPr>
-      </w:pPr>
-    </w:p>
-    <w:p>
-      <w:pPr>
-        <w:rPr>
-          <w:rFonts w:ascii="Times New Roman" w:eastAsia="Times New Roman" w:hAnsi="Times New Roman" w:cs="Times New Roman"/>
-        </w:rPr>
-      </w:pPr>
-      <w:r>
-        <w:rPr>
-          <w:rFonts w:ascii="Times New Roman" w:eastAsia="Times New Roman" w:hAnsi="Times New Roman" w:cs="Times New Roman"/>
-        </w:rPr>
-        <w:t>Strehl, Li, Wiewiora, Langford, Littman.  “PAC model-free reinforcement learning”, 2006.</w:t>
-      </w:r>
-    </w:p>
-    <w:p>
-      <w:pPr>
-        <w:rPr>
-          <w:rFonts w:ascii="Times New Roman" w:eastAsia="Times New Roman" w:hAnsi="Times New Roman" w:cs="Times New Roman"/>
-        </w:rPr>
-      </w:pPr>
-    </w:p>
+    <w:p/>
     <w:p>
       <w:pPr>
         <w:ind w:left="720" w:hanging="720"/>
-        <w:rPr>
-          <w:rFonts w:ascii="Times New Roman" w:eastAsia="Times New Roman" w:hAnsi="Times New Roman" w:cs="Times New Roman"/>
-        </w:rPr>
-      </w:pPr>
-      <w:r>
-        <w:rPr>
-          <w:rFonts w:ascii="Times New Roman" w:eastAsia="Times New Roman" w:hAnsi="Times New Roman" w:cs="Times New Roman"/>
-        </w:rPr>
-        <w:t>Mnih, Kavukcuoglu, Silver, Graves, Antonoglou, Wierstra, Riedmiller. “Playing Atari with Deep Reinforcement learning”, 2013.</w:t>
-      </w:r>
-    </w:p>
-    <w:p>
-      <w:pPr>
-        <w:rPr>
-          <w:rFonts w:ascii="Times New Roman" w:eastAsia="Times New Roman" w:hAnsi="Times New Roman" w:cs="Times New Roman"/>
-        </w:rPr>
-      </w:pPr>
+      </w:pPr>
+      <w:r>
+        <w:t xml:space="preserve">[1] </w:t>
+      </w:r>
+      <w:r>
+        <w:t>Melo</w:t>
+      </w:r>
+      <w:r>
+        <w:t>, F</w:t>
+      </w:r>
+      <w:r>
+        <w:t>. “</w:t>
+      </w:r>
+      <w:r>
+        <w:t xml:space="preserve">Convergence </w:t>
+      </w:r>
+      <w:r>
+        <w:t xml:space="preserve">of Q-Learning: a simple proof.” </w:t>
+      </w:r>
+      <w:r>
+        <w:t>users.isr.ist.utl.pt/~mtjspaan/</w:t>
+      </w:r>
+      <w:r>
+        <w:t>readingGroup/ProofQlearning.pdf.</w:t>
+      </w:r>
     </w:p>
     <w:p>
       <w:pPr>
         <w:ind w:left="720" w:hanging="720"/>
-        <w:rPr>
-          <w:rFonts w:ascii="Times New Roman" w:eastAsia="Times New Roman" w:hAnsi="Times New Roman" w:cs="Times New Roman"/>
-        </w:rPr>
-      </w:pPr>
-      <w:r>
-        <w:rPr>
-          <w:rFonts w:ascii="Times New Roman" w:eastAsia="Times New Roman" w:hAnsi="Times New Roman" w:cs="Times New Roman"/>
-        </w:rPr>
-        <w:t>Brockman, Cheung, Pettersson, Schneider, Schulman, Tang, Zaremba. OpenAI Gym, https://github.com/openai/gym, 2016.</w:t>
-      </w:r>
-    </w:p>
-    <w:p>
-      <w:pPr>
-        <w:rPr>
-          <w:rFonts w:ascii="Times New Roman" w:eastAsia="Times New Roman" w:hAnsi="Times New Roman" w:cs="Times New Roman"/>
-        </w:rPr>
       </w:pPr>
     </w:p>
     <w:p>
       <w:pPr>
         <w:ind w:left="720" w:hanging="720"/>
-        <w:rPr>
-          <w:rFonts w:ascii="Times New Roman" w:eastAsia="Times New Roman" w:hAnsi="Times New Roman" w:cs="Times New Roman"/>
-        </w:rPr>
-      </w:pPr>
-      <w:r>
-        <w:rPr>
-          <w:rFonts w:ascii="Times New Roman" w:eastAsia="Times New Roman" w:hAnsi="Times New Roman" w:cs="Times New Roman"/>
-        </w:rPr>
-        <w:t xml:space="preserve">Fran, Others. </w:t>
-      </w:r>
-      <w:r>
-        <w:rPr>
-          <w:rFonts w:ascii="Times New Roman" w:eastAsia="Times New Roman" w:hAnsi="Times New Roman" w:cs="Times New Roman"/>
-        </w:rPr>
-        <w:t>Keras. https://github.com/fchollet/keras, 2015.</w:t>
-      </w:r>
-    </w:p>
-    <w:p>
-      <w:pPr>
-        <w:rPr>
-          <w:rFonts w:ascii="Times New Roman" w:eastAsia="Times New Roman" w:hAnsi="Times New Roman" w:cs="Times New Roman"/>
-        </w:rPr>
-      </w:pPr>
+      </w:pPr>
+      <w:r>
+        <w:t xml:space="preserve">[2] </w:t>
+      </w:r>
+      <w:r>
+        <w:t>Wawrzynski</w:t>
+      </w:r>
+      <w:r>
+        <w:t xml:space="preserve"> P., </w:t>
+      </w:r>
+      <w:r>
+        <w:t>A. Pacut. “Model-Free off-Policy reinforcement learning in continuous environment.” 2004 IEEE International Joint Conference on Neural Networks (IEEE Cat. No.04CH37541), doi:10.1109/ijcnn.2004.1380086.</w:t>
+      </w:r>
     </w:p>
     <w:p>
       <w:pPr>
         <w:ind w:left="720" w:hanging="720"/>
-        <w:rPr>
-          <w:rFonts w:ascii="Times New Roman" w:eastAsia="Times New Roman" w:hAnsi="Times New Roman" w:cs="Times New Roman"/>
-        </w:rPr>
-      </w:pPr>
-      <w:r>
-        <w:rPr>
-          <w:rFonts w:ascii="Times New Roman" w:eastAsia="Times New Roman" w:hAnsi="Times New Roman" w:cs="Times New Roman"/>
-        </w:rPr>
-        <w:t>Brodman, Voldstad. “QWOP Learning”, 2012.</w:t>
+      </w:pPr>
+    </w:p>
+    <w:p>
+      <w:pPr>
+        <w:ind w:left="720" w:hanging="720"/>
+      </w:pPr>
+      <w:r>
+        <w:t xml:space="preserve">[3] </w:t>
+      </w:r>
+      <w:r>
+        <w:t>Ng</w:t>
+      </w:r>
+      <w:r>
+        <w:t xml:space="preserve"> A. “Lecture 16 | Machine Learning (Stanford)“</w:t>
+      </w:r>
+      <w:r>
+        <w:t xml:space="preserve">, </w:t>
+      </w:r>
+      <w:r>
+        <w:t>YouTube, 22 July 2008, www.youtube.com/watch?v=RtxI449ZjSc&amp;feature=relmfu.</w:t>
+      </w:r>
+    </w:p>
+    <w:p>
+      <w:pPr>
+        <w:ind w:left="720" w:hanging="720"/>
+      </w:pPr>
+    </w:p>
+    <w:p>
+      <w:pPr>
+        <w:ind w:left="720" w:hanging="720"/>
+      </w:pPr>
+      <w:r>
+        <w:t xml:space="preserve">[4] </w:t>
+      </w:r>
+      <w:r>
+        <w:t>Peters J., Vijayakumar S., Schaal S. “Reinforcement Learning for Humanoid Robotics.” IEEE-RAS International Conference on Humanoid Robots. 2003.</w:t>
+      </w:r>
+    </w:p>
+    <w:p>
+      <w:pPr>
+        <w:ind w:left="720" w:hanging="720"/>
+      </w:pPr>
+    </w:p>
+    <w:p>
+      <w:pPr>
+        <w:ind w:left="720" w:hanging="720"/>
+      </w:pPr>
+      <w:r>
+        <w:t xml:space="preserve">[5] </w:t>
+      </w:r>
+      <w:r>
+        <w:t>Strehl</w:t>
+      </w:r>
+      <w:r>
+        <w:t xml:space="preserve"> A.</w:t>
+      </w:r>
+      <w:r>
+        <w:t>, Li</w:t>
+      </w:r>
+      <w:r>
+        <w:t xml:space="preserve"> L.</w:t>
+      </w:r>
+      <w:r>
+        <w:t>, Wiewiora</w:t>
+      </w:r>
+      <w:r>
+        <w:t xml:space="preserve"> E.</w:t>
+      </w:r>
+      <w:r>
+        <w:t>, Langford</w:t>
+      </w:r>
+      <w:r>
+        <w:t xml:space="preserve"> J.</w:t>
+      </w:r>
+      <w:r>
+        <w:t>, Littman</w:t>
+      </w:r>
+      <w:r>
+        <w:t xml:space="preserve"> M</w:t>
+      </w:r>
+      <w:r>
+        <w:t>.  “PAC mode</w:t>
+      </w:r>
+      <w:r>
+        <w:t>l-free reinforcement learning.” 2006 International Conference on Machine Learning, doi:10.1145</w:t>
+      </w:r>
+      <w:r>
+        <w:t>.</w:t>
+      </w:r>
+    </w:p>
+    <w:p>
+      <w:pPr>
+        <w:ind w:left="720" w:hanging="720"/>
+      </w:pPr>
+    </w:p>
+    <w:p>
+      <w:pPr>
+        <w:ind w:left="720" w:hanging="720"/>
+      </w:pPr>
+      <w:r>
+        <w:t xml:space="preserve">[6] </w:t>
+      </w:r>
+      <w:r>
+        <w:t>Mnih</w:t>
+      </w:r>
+      <w:r>
+        <w:t>,</w:t>
+      </w:r>
+      <w:r>
+        <w:t xml:space="preserve"> V, Kavukcuoglu K, Silver D, Graves A, Antonoglou I, Wie</w:t>
+      </w:r>
+      <w:r>
+        <w:t>rstra D, Riedmiller M. “Playing Atari with Deep Reinforcement L</w:t>
+      </w:r>
+      <w:r>
+        <w:t>earning.</w:t>
+      </w:r>
+      <w:r>
+        <w:t>”</w:t>
+      </w:r>
+      <w:r>
+        <w:t xml:space="preserve"> arXiv preprint arXiv:1312.5602. 2013</w:t>
+      </w:r>
+      <w:r>
+        <w:t>.</w:t>
+      </w:r>
+    </w:p>
+    <w:p>
+      <w:pPr>
+        <w:ind w:left="720" w:hanging="720"/>
+      </w:pPr>
+    </w:p>
+    <w:p>
+      <w:pPr>
+        <w:ind w:left="720" w:hanging="720"/>
+      </w:pPr>
+      <w:r>
+        <w:t xml:space="preserve">[7] </w:t>
+      </w:r>
+      <w:r>
+        <w:t>Brockman</w:t>
+      </w:r>
+      <w:r>
+        <w:t xml:space="preserve"> G.</w:t>
+      </w:r>
+      <w:r>
+        <w:t>, Cheung</w:t>
+      </w:r>
+      <w:r>
+        <w:t xml:space="preserve"> V.</w:t>
+      </w:r>
+      <w:r>
+        <w:t>, Pettersson</w:t>
+      </w:r>
+      <w:r>
+        <w:t xml:space="preserve"> L.</w:t>
+      </w:r>
+      <w:r>
+        <w:t>, Schneider</w:t>
+      </w:r>
+      <w:r>
+        <w:t xml:space="preserve"> J.</w:t>
+      </w:r>
+      <w:r>
+        <w:t>, Schulman</w:t>
+      </w:r>
+      <w:r>
+        <w:t xml:space="preserve"> J.</w:t>
+      </w:r>
+      <w:r>
+        <w:t>, Tang</w:t>
+      </w:r>
+      <w:r>
+        <w:t xml:space="preserve"> J.</w:t>
+      </w:r>
+      <w:r>
+        <w:t>, Zaremba</w:t>
+      </w:r>
+      <w:r>
+        <w:t xml:space="preserve"> W</w:t>
+      </w:r>
+      <w:r>
+        <w:t xml:space="preserve">. OpenAI Gym, https://github.com/openai/gym, </w:t>
+      </w:r>
+      <w:r>
+        <w:t xml:space="preserve">arXiv preprint arXiv:1606.01540. </w:t>
+      </w:r>
+      <w:r>
+        <w:t>2016.</w:t>
+      </w:r>
+    </w:p>
+    <w:p>
+      <w:pPr>
+        <w:ind w:left="720" w:hanging="720"/>
+      </w:pPr>
+    </w:p>
+    <w:p>
+      <w:pPr>
+        <w:ind w:left="720" w:hanging="720"/>
+      </w:pPr>
+      <w:r>
+        <w:t xml:space="preserve">[8] </w:t>
+      </w:r>
+      <w:r>
+        <w:t>Chollet F</w:t>
+      </w:r>
+      <w:r>
+        <w:t xml:space="preserve">. Keras. </w:t>
+      </w:r>
+      <w:r>
+        <w:t>https://github.com/fchollet/keras</w:t>
+      </w:r>
+      <w:r>
+        <w:t>,</w:t>
+      </w:r>
+      <w:r>
+        <w:t xml:space="preserve"> GitHub,</w:t>
+      </w:r>
+      <w:r>
+        <w:t xml:space="preserve"> 2015.</w:t>
+      </w:r>
+    </w:p>
+    <w:p>
+      <w:pPr>
+        <w:ind w:left="720" w:hanging="720"/>
+      </w:pPr>
+    </w:p>
+    <w:p>
+      <w:pPr>
+        <w:ind w:left="720" w:hanging="720"/>
+      </w:pPr>
+      <w:r>
+        <w:t xml:space="preserve">[9] </w:t>
+      </w:r>
+      <w:r>
+        <w:t>Brodman</w:t>
+      </w:r>
+      <w:r>
+        <w:t xml:space="preserve"> G.</w:t>
+      </w:r>
+      <w:r>
+        <w:t>, Voldstad</w:t>
+      </w:r>
+      <w:r>
+        <w:t xml:space="preserve"> R</w:t>
+      </w:r>
+      <w:r>
+        <w:t>. “QWOP Learning</w:t>
+      </w:r>
+      <w:r>
+        <w:t xml:space="preserve">.” </w:t>
+      </w:r>
+      <w:r>
+        <w:t>2012.</w:t>
+      </w:r>
+    </w:p>
+    <w:p>
+      <w:pPr>
+        <w:ind w:left="720" w:hanging="720"/>
+      </w:pPr>
+    </w:p>
+    <w:p>
+      <w:pPr>
+        <w:ind w:left="720" w:hanging="720"/>
+      </w:pPr>
+      <w:r>
+        <w:t xml:space="preserve">[10] </w:t>
+      </w:r>
+      <w:r>
+        <w:t>Foddy</w:t>
+      </w:r>
+      <w:r>
+        <w:t xml:space="preserve"> </w:t>
+      </w:r>
+      <w:r>
+        <w:t>B</w:t>
+      </w:r>
+      <w:r>
+        <w:t>. “Foddy.net – Games by Bennett Foddy.” Foddynet, www.foddy.net/.</w:t>
+      </w:r>
+    </w:p>
+    <w:p>
+      <w:pPr>
+        <w:ind w:left="720" w:hanging="720"/>
+      </w:pPr>
+    </w:p>
+    <w:p>
+      <w:pPr>
+        <w:ind w:left="720" w:hanging="720"/>
+      </w:pPr>
+      <w:r>
+        <w:t>[11] Altman E. “Constrained Markov decision processes.” CRC Press. 1999.</w:t>
+      </w:r>
+    </w:p>
+    <w:p>
+      <w:pPr>
+        <w:ind w:left="720" w:hanging="720"/>
+      </w:pPr>
+    </w:p>
+    <w:p>
+      <w:pPr>
+        <w:ind w:left="720" w:hanging="720"/>
+      </w:pPr>
+      <w:r>
+        <w:t>[12] Krizhevsky A., Sutskever I., Hinton G. “ImageNet Classification with Deep Convolutional Neural Networks.” ACM 60, doi:10.1145. 2017.</w:t>
       </w:r>
     </w:p>
     <w:sectPr>
@@ -5740,6 +6576,42 @@
       </w:tblCellMar>
     </w:tblPr>
   </w:style>
+  <w:style w:type="character" w:customStyle="1" w:styleId="reference-text">
+    <w:name w:val="reference-text"/>
+    <w:basedOn w:val="DefaultParagraphFont"/>
+    <w:rsid w:val="00BB611F"/>
+  </w:style>
+  <w:style w:type="character" w:styleId="Hyperlink">
+    <w:name w:val="Hyperlink"/>
+    <w:basedOn w:val="DefaultParagraphFont"/>
+    <w:uiPriority w:val="99"/>
+    <w:unhideWhenUsed/>
+    <w:rsid w:val="00BB611F"/>
+    <w:rPr>
+      <w:color w:val="0000FF"/>
+      <w:u w:val="single"/>
+    </w:rPr>
+  </w:style>
+  <w:style w:type="paragraph" w:customStyle="1" w:styleId="p1">
+    <w:name w:val="p1"/>
+    <w:basedOn w:val="Normal"/>
+    <w:rsid w:val="0067204E"/>
+    <w:pPr>
+      <w:pBdr>
+        <w:top w:val="none" w:sz="0" w:space="0" w:color="auto"/>
+        <w:left w:val="none" w:sz="0" w:space="0" w:color="auto"/>
+        <w:bottom w:val="none" w:sz="0" w:space="0" w:color="auto"/>
+        <w:right w:val="none" w:sz="0" w:space="0" w:color="auto"/>
+        <w:between w:val="none" w:sz="0" w:space="0" w:color="auto"/>
+      </w:pBdr>
+    </w:pPr>
+    <w:rPr>
+      <w:rFonts w:ascii="Helvetica Neue" w:hAnsi="Helvetica Neue" w:cs="Times New Roman"/>
+      <w:color w:val="454545"/>
+      <w:sz w:val="18"/>
+      <w:szCs w:val="18"/>
+    </w:rPr>
+  </w:style>
 </w:styles>
 </file>
 

</xml_diff>

<commit_message>
more edits by Bonssa
</commit_message>
<xml_diff>
--- a/thesis revised 1.docx
+++ b/thesis revised 1.docx
@@ -319,8 +319,6 @@
         </w:rPr>
         <w:t>2 Introduction</w:t>
       </w:r>
-      <w:bookmarkStart w:id="1" w:name="_GoBack"/>
-      <w:bookmarkEnd w:id="1"/>
     </w:p>
     <w:p>
       <w:pPr>
@@ -1248,13 +1246,7 @@
         <w:rPr>
           <w:rFonts w:ascii="Times New Roman" w:eastAsia="Times New Roman" w:hAnsi="Times New Roman" w:cs="Times New Roman"/>
         </w:rPr>
-        <w:t>Q-learning is a model-free reinforcement learning technique. Specifically, Q-learning can be used to find an optimal action-selection policy for any given finite Markov decision process. A policy is a rule that the agent follows when selecting actions.</w:t>
-      </w:r>
-      <w:r>
-        <w:rPr>
-          <w:rFonts w:ascii="Times New Roman" w:eastAsia="Times New Roman" w:hAnsi="Times New Roman" w:cs="Times New Roman"/>
-        </w:rPr>
-        <w:t xml:space="preserve"> </w:t>
+        <w:t xml:space="preserve">Q-learning is a model-free reinforcement learning technique. Specifically, Q-learning can be used to find an optimal action-selection policy for any given finite Markov decision process. A policy is a rule that the agent follows when selecting actions. </w:t>
       </w:r>
       <w:r>
         <w:rPr>
@@ -1961,7 +1953,31 @@
         <w:rPr>
           <w:rFonts w:ascii="Times New Roman" w:eastAsia="Times New Roman" w:hAnsi="Times New Roman" w:cs="Times New Roman"/>
         </w:rPr>
-        <w:t>Learning rate in the context of neural networks is how quickly a network abandons old beliefs for new ones. Neural networks are often trained by gradient descent on the weights. This means that at each iteration we use backpropagation to calculate the derivate of the loss function with respect to each weight and subtract it from that weight. However, in practice, if this is applied</w:t>
+        <w:t>Learning rate in the context of neural networks is</w:t>
+      </w:r>
+      <w:r>
+        <w:rPr>
+          <w:rFonts w:ascii="Times New Roman" w:eastAsia="Times New Roman" w:hAnsi="Times New Roman" w:cs="Times New Roman"/>
+        </w:rPr>
+        <w:t xml:space="preserve"> a measure of</w:t>
+      </w:r>
+      <w:r>
+        <w:rPr>
+          <w:rFonts w:ascii="Times New Roman" w:eastAsia="Times New Roman" w:hAnsi="Times New Roman" w:cs="Times New Roman"/>
+        </w:rPr>
+        <w:t xml:space="preserve"> how quickly a network abandons old beliefs for new ones. Neural networks are often trained by gradient descent on the weights. This means that at each iteration we use backpropagation to calculate the </w:t>
+      </w:r>
+      <w:r>
+        <w:rPr>
+          <w:rFonts w:ascii="Times New Roman" w:eastAsia="Times New Roman" w:hAnsi="Times New Roman" w:cs="Times New Roman"/>
+        </w:rPr>
+        <w:t>derivative</w:t>
+      </w:r>
+      <w:r>
+        <w:rPr>
+          <w:rFonts w:ascii="Times New Roman" w:eastAsia="Times New Roman" w:hAnsi="Times New Roman" w:cs="Times New Roman"/>
+        </w:rPr>
+        <w:t xml:space="preserve"> of the loss function with respect to each weight and subtract it from that weight. However, in practice, if this is applied</w:t>
       </w:r>
       <w:r>
         <w:rPr>
@@ -2222,6 +2238,7 @@
               <w:rPr>
                 <w:rFonts w:ascii="Times New Roman" w:eastAsia="Times New Roman" w:hAnsi="Times New Roman" w:cs="Times New Roman"/>
               </w:rPr>
+              <w:lastRenderedPageBreak/>
               <w:t>Learning rate</w:t>
             </w:r>
           </w:p>
@@ -2369,7 +2386,19 @@
         <w:rPr>
           <w:rFonts w:ascii="Times New Roman" w:eastAsia="Times New Roman" w:hAnsi="Times New Roman" w:cs="Times New Roman"/>
         </w:rPr>
-        <w:t>ReLu neurons are faster to compute due to the fact that they do not require any normalization. They also do not require any exponential computation such as those required in sigmoid or tanh activation functions</w:t>
+        <w:t>ReLu</w:t>
+      </w:r>
+      <w:r>
+        <w:rPr>
+          <w:rFonts w:ascii="Times New Roman" w:eastAsia="Times New Roman" w:hAnsi="Times New Roman" w:cs="Times New Roman"/>
+        </w:rPr>
+        <w:t xml:space="preserve"> neurons are faster to compute since</w:t>
+      </w:r>
+      <w:r>
+        <w:rPr>
+          <w:rFonts w:ascii="Times New Roman" w:eastAsia="Times New Roman" w:hAnsi="Times New Roman" w:cs="Times New Roman"/>
+        </w:rPr>
+        <w:t xml:space="preserve"> they do not require any normalization. They also do not require any exponential computation such as those required in sigmoid or tanh activation functions</w:t>
       </w:r>
       <w:r>
         <w:rPr>
@@ -2523,14 +2552,14 @@
         <w:rPr>
           <w:rFonts w:ascii="Times New Roman" w:eastAsia="Times New Roman" w:hAnsi="Times New Roman" w:cs="Times New Roman"/>
         </w:rPr>
-        <w:t xml:space="preserve">In order for the agent to interface with the QWOP game environment, it had to be able to simulate keyboard input as well as read the raw pixels on the screen. This was achieved by creating a virtual environment in Python for the Deep Q Learning agent to get the current state and step through actions. Another variable that was needed was the current distance that the runner has traveled. However, due to the obfuscated nature of the native JavaScript game code, </w:t>
+        <w:t xml:space="preserve">In order for the agent to interface with the QWOP game environment, it had to be able to simulate keyboard input as well as read the raw pixels on the screen. This was achieved by creating a virtual environment in Python for the Deep Q Learning agent to get the current state and step through actions. Another variable that was needed was the current distance that the </w:t>
       </w:r>
       <w:r>
         <w:rPr>
           <w:rFonts w:ascii="Times New Roman" w:eastAsia="Times New Roman" w:hAnsi="Times New Roman" w:cs="Times New Roman"/>
         </w:rPr>
         <w:lastRenderedPageBreak/>
-        <w:t>we had to rely on other methods to extract the current distance. We utilized the OpenCV library to find image contours of the numbers and corresponding wrapping rectangles. The raw pixels at those locations are then screenshotted,</w:t>
+        <w:t>runner has traveled. However, due to the obfuscated nature of the native JavaScript game code, we had to rely on other methods to extract the current distance. We utilized the OpenCV library to find image contours of the numbers and corresponding wrapping rectangles. The raw pixels at those locations are then screenshotted,</w:t>
       </w:r>
       <w:r>
         <w:rPr>
@@ -2557,7 +2586,73 @@
         <w:rPr>
           <w:rFonts w:ascii="Times New Roman" w:eastAsia="Times New Roman" w:hAnsi="Times New Roman" w:cs="Times New Roman"/>
         </w:rPr>
-        <w:t>Since there are four possible inputs into the QWOP game interface and buttons can be pressed concurrently, instead of modeling the actions as four distinct outputs, an alternative key schema is defined. There are now 16 distinct outputs, each representing a combination of four keys. This sch</w:t>
+        <w:t>Since there are four possible inputs into the QWOP game interface</w:t>
+      </w:r>
+      <w:r>
+        <w:rPr>
+          <w:rFonts w:ascii="Times New Roman" w:eastAsia="Times New Roman" w:hAnsi="Times New Roman" w:cs="Times New Roman"/>
+        </w:rPr>
+        <w:t>,</w:t>
+      </w:r>
+      <w:r>
+        <w:rPr>
+          <w:rFonts w:ascii="Times New Roman" w:eastAsia="Times New Roman" w:hAnsi="Times New Roman" w:cs="Times New Roman"/>
+        </w:rPr>
+        <w:t xml:space="preserve"> and </w:t>
+      </w:r>
+      <w:r>
+        <w:rPr>
+          <w:rFonts w:ascii="Times New Roman" w:eastAsia="Times New Roman" w:hAnsi="Times New Roman" w:cs="Times New Roman"/>
+        </w:rPr>
+        <w:t xml:space="preserve">because </w:t>
+      </w:r>
+      <w:r>
+        <w:rPr>
+          <w:rFonts w:ascii="Times New Roman" w:eastAsia="Times New Roman" w:hAnsi="Times New Roman" w:cs="Times New Roman"/>
+        </w:rPr>
+        <w:t>butt</w:t>
+      </w:r>
+      <w:r>
+        <w:rPr>
+          <w:rFonts w:ascii="Times New Roman" w:eastAsia="Times New Roman" w:hAnsi="Times New Roman" w:cs="Times New Roman"/>
+        </w:rPr>
+        <w:t>ons can be pressed concurrently, an al</w:t>
+      </w:r>
+      <w:r>
+        <w:rPr>
+          <w:rFonts w:ascii="Times New Roman" w:eastAsia="Times New Roman" w:hAnsi="Times New Roman" w:cs="Times New Roman"/>
+        </w:rPr>
+        <w:t xml:space="preserve">ternative key schema </w:t>
+      </w:r>
+      <w:r>
+        <w:rPr>
+          <w:rFonts w:ascii="Times New Roman" w:eastAsia="Times New Roman" w:hAnsi="Times New Roman" w:cs="Times New Roman"/>
+        </w:rPr>
+        <w:t>was</w:t>
+      </w:r>
+      <w:r>
+        <w:rPr>
+          <w:rFonts w:ascii="Times New Roman" w:eastAsia="Times New Roman" w:hAnsi="Times New Roman" w:cs="Times New Roman"/>
+        </w:rPr>
+        <w:t xml:space="preserve"> defined</w:t>
+      </w:r>
+      <w:r>
+        <w:rPr>
+          <w:rFonts w:ascii="Times New Roman" w:eastAsia="Times New Roman" w:hAnsi="Times New Roman" w:cs="Times New Roman"/>
+        </w:rPr>
+        <w:t xml:space="preserve"> instead of modeling the a</w:t>
+      </w:r>
+      <w:r>
+        <w:rPr>
+          <w:rFonts w:ascii="Times New Roman" w:eastAsia="Times New Roman" w:hAnsi="Times New Roman" w:cs="Times New Roman"/>
+        </w:rPr>
+        <w:t>ctions as four distinct outputs</w:t>
+      </w:r>
+      <w:r>
+        <w:rPr>
+          <w:rFonts w:ascii="Times New Roman" w:eastAsia="Times New Roman" w:hAnsi="Times New Roman" w:cs="Times New Roman"/>
+        </w:rPr>
+        <w:t>. There are now 16 distinct outputs, each representing a combination of four keys. This sch</w:t>
       </w:r>
       <w:r>
         <w:rPr>
@@ -4204,6 +4299,7 @@
                 <w:sz w:val="18"/>
                 <w:szCs w:val="18"/>
               </w:rPr>
+              <w:lastRenderedPageBreak/>
               <w:t>M</w:t>
             </w:r>
           </w:p>
@@ -4326,7 +4422,6 @@
                 <w:sz w:val="18"/>
                 <w:szCs w:val="18"/>
               </w:rPr>
-              <w:lastRenderedPageBreak/>
               <w:t>N</w:t>
             </w:r>
           </w:p>
@@ -4718,7 +4813,79 @@
           <w:rFonts w:ascii="Times New Roman" w:eastAsia="Times New Roman" w:hAnsi="Times New Roman" w:cs="Times New Roman"/>
         </w:rPr>
         <w:tab/>
-        <w:t xml:space="preserve">Initially, an environment representing the QWOP game is instantiated. Then an agent is created. For each episode, the agent will either step through predicted actions and receive a reward until it falls over and the game resets or the agent will execute all 500 timesteps. Every tenth episode, the current weight and biases in the neural networks are cached in a backup file. We limit the input to be a small section of the runner’s legs in an effort to reduce the time to train the convolutional neural network. The reward is defined by how long the agent stays alive. Thus, the longer the ragdoll runner is alive, the greater the reward will be. The Q-function is incentivized to choose actions that correspond with stability. </w:t>
+        <w:t>Initially, an environment representing the QWOP game is instantiated. Then an agent is created. For each episode, the agent either step</w:t>
+      </w:r>
+      <w:r>
+        <w:rPr>
+          <w:rFonts w:ascii="Times New Roman" w:eastAsia="Times New Roman" w:hAnsi="Times New Roman" w:cs="Times New Roman"/>
+        </w:rPr>
+        <w:t>s</w:t>
+      </w:r>
+      <w:r>
+        <w:rPr>
+          <w:rFonts w:ascii="Times New Roman" w:eastAsia="Times New Roman" w:hAnsi="Times New Roman" w:cs="Times New Roman"/>
+        </w:rPr>
+        <w:t xml:space="preserve"> through predicted actions and receive</w:t>
+      </w:r>
+      <w:r>
+        <w:rPr>
+          <w:rFonts w:ascii="Times New Roman" w:eastAsia="Times New Roman" w:hAnsi="Times New Roman" w:cs="Times New Roman"/>
+        </w:rPr>
+        <w:t>s</w:t>
+      </w:r>
+      <w:r>
+        <w:rPr>
+          <w:rFonts w:ascii="Times New Roman" w:eastAsia="Times New Roman" w:hAnsi="Times New Roman" w:cs="Times New Roman"/>
+        </w:rPr>
+        <w:t xml:space="preserve"> a reward until it falls over and the game resets</w:t>
+      </w:r>
+      <w:r>
+        <w:rPr>
+          <w:rFonts w:ascii="Times New Roman" w:eastAsia="Times New Roman" w:hAnsi="Times New Roman" w:cs="Times New Roman"/>
+        </w:rPr>
+        <w:t>,</w:t>
+      </w:r>
+      <w:r>
+        <w:rPr>
+          <w:rFonts w:ascii="Times New Roman" w:eastAsia="Times New Roman" w:hAnsi="Times New Roman" w:cs="Times New Roman"/>
+        </w:rPr>
+        <w:t xml:space="preserve"> or the agent </w:t>
+      </w:r>
+      <w:r>
+        <w:rPr>
+          <w:rFonts w:ascii="Times New Roman" w:eastAsia="Times New Roman" w:hAnsi="Times New Roman" w:cs="Times New Roman"/>
+        </w:rPr>
+        <w:t>executes</w:t>
+      </w:r>
+      <w:r>
+        <w:rPr>
+          <w:rFonts w:ascii="Times New Roman" w:eastAsia="Times New Roman" w:hAnsi="Times New Roman" w:cs="Times New Roman"/>
+        </w:rPr>
+        <w:t xml:space="preserve"> all 500 timesteps. Every tenth episode, the current weight and biases in the neural networks are cached in a backup file. We limit the input to be a small </w:t>
+      </w:r>
+      <w:r>
+        <w:rPr>
+          <w:rFonts w:ascii="Times New Roman" w:eastAsia="Times New Roman" w:hAnsi="Times New Roman" w:cs="Times New Roman"/>
+        </w:rPr>
+        <w:t>rectangle covering</w:t>
+      </w:r>
+      <w:r>
+        <w:rPr>
+          <w:rFonts w:ascii="Times New Roman" w:eastAsia="Times New Roman" w:hAnsi="Times New Roman" w:cs="Times New Roman"/>
+        </w:rPr>
+        <w:t xml:space="preserve"> the runner’s </w:t>
+      </w:r>
+      <w:r>
+        <w:rPr>
+          <w:rFonts w:ascii="Times New Roman" w:eastAsia="Times New Roman" w:hAnsi="Times New Roman" w:cs="Times New Roman"/>
+        </w:rPr>
+        <w:t>lower torso and upper thighs</w:t>
+      </w:r>
+      <w:r>
+        <w:rPr>
+          <w:rFonts w:ascii="Times New Roman" w:eastAsia="Times New Roman" w:hAnsi="Times New Roman" w:cs="Times New Roman"/>
+        </w:rPr>
+        <w:t xml:space="preserve"> in an effort to reduce the time to train the convolutional neural network. The reward is defined by how long the agent stays alive. Thus, the longer the ragdoll runner is alive, the greater the reward will be. The Q-function is incentivized to choose actions that correspond with stability. </w:t>
       </w:r>
     </w:p>
     <w:p>
@@ -4766,7 +4933,18 @@
           <w:rFonts w:ascii="Times New Roman" w:eastAsia="Times New Roman" w:hAnsi="Times New Roman" w:cs="Times New Roman"/>
         </w:rPr>
         <w:tab/>
-        <w:t>Through personal experimentation and game play experience, one reliable way to stay alive is to either hold no keys down or press the keys that will result in the runner with its legs spread apart as far as possible. Initial trials with 1000 episodes of 500 timesteps each yielded promising results. The hyperparameters</w:t>
+      </w:r>
+      <w:r>
+        <w:rPr>
+          <w:rFonts w:ascii="Times New Roman" w:eastAsia="Times New Roman" w:hAnsi="Times New Roman" w:cs="Times New Roman"/>
+        </w:rPr>
+        <w:t>Empirically</w:t>
+      </w:r>
+      <w:r>
+        <w:rPr>
+          <w:rFonts w:ascii="Times New Roman" w:eastAsia="Times New Roman" w:hAnsi="Times New Roman" w:cs="Times New Roman"/>
+        </w:rPr>
+        <w:t>, one reliable way to stay alive is to either hold no keys down or press the keys that will result in the runner with its legs spread apart as far as possible. Initial trials with 1000 episodes of 500 timesteps each yielded promising results. The hyperparameters</w:t>
       </w:r>
       <w:r>
         <w:rPr>
@@ -4778,7 +4956,19 @@
         <w:rPr>
           <w:rFonts w:ascii="Times New Roman" w:eastAsia="Times New Roman" w:hAnsi="Times New Roman" w:cs="Times New Roman"/>
         </w:rPr>
-        <w:t>. The agent will start off by guessing 100% of its actions and every subsequent episode will decrease the guessing rate by 0.5%. For fear of overshooting, the learning rate was defined to be extremely small. However, one tradeoff was that it takes a significant amount of time for the neural network to converge on the optimal Q-function.</w:t>
+        <w:t xml:space="preserve">. The agent will start off by guessing 100% of its actions and every subsequent episode will decrease the guessing rate by 0.5%. For fear of overshooting, the learning rate was defined to be extremely small. However, one tradeoff was that it </w:t>
+      </w:r>
+      <w:r>
+        <w:rPr>
+          <w:rFonts w:ascii="Times New Roman" w:eastAsia="Times New Roman" w:hAnsi="Times New Roman" w:cs="Times New Roman"/>
+        </w:rPr>
+        <w:t>took</w:t>
+      </w:r>
+      <w:r>
+        <w:rPr>
+          <w:rFonts w:ascii="Times New Roman" w:eastAsia="Times New Roman" w:hAnsi="Times New Roman" w:cs="Times New Roman"/>
+        </w:rPr>
+        <w:t xml:space="preserve"> a significant amount of time for the neural network to converge on the optimal Q-function.</w:t>
       </w:r>
     </w:p>
     <w:tbl>
@@ -4902,7 +5092,6 @@
               <w:rPr>
                 <w:rFonts w:ascii="Times New Roman" w:eastAsia="Times New Roman" w:hAnsi="Times New Roman" w:cs="Times New Roman"/>
               </w:rPr>
-              <w:lastRenderedPageBreak/>
               <w:t>Epsilon</w:t>
             </w:r>
           </w:p>
@@ -4944,6 +5133,7 @@
               <w:rPr>
                 <w:rFonts w:ascii="Times New Roman" w:eastAsia="Times New Roman" w:hAnsi="Times New Roman" w:cs="Times New Roman"/>
               </w:rPr>
+              <w:lastRenderedPageBreak/>
               <w:t>Epsilon decay</w:t>
             </w:r>
           </w:p>
@@ -5072,7 +5262,43 @@
         <w:rPr>
           <w:rFonts w:ascii="Times New Roman" w:eastAsia="Times New Roman" w:hAnsi="Times New Roman" w:cs="Times New Roman"/>
         </w:rPr>
-        <w:t xml:space="preserve">As more episodes were executed, the agent learned to press the same key over and over again. The key combination that found the most success was “J”, which corresponds to holding the "Q" and “P” key down. This configuration allowed the runner to get in a position similar to someone doing the lunges. This position proved to be the most stable, as repeated presses of "Q" and "P" after entering the lunge position is unable make the agent fall over. Due to the low learning rate and low epsilon decay rate, each training session took upwards of eight hours. However, given the hyperparameters, the Deep Q Learning agent learned to start pressing the same keys around episode 300. Then around episode 500, the key combination pressed became “J”. This is the key combination that provides the most stability. </w:t>
+        <w:t>As more episodes were executed, the agent learned to press the same key over and over again. The key combination that found the most success was “J”, which corresponds to holding the "Q" and “P” key down. This configuration allowed the runner to get in a position similar to someone doing the lunges. This position proved to be the most stable, as repeated presses of "Q" and "P" after entering the lunge position is unable make the agent fall over. Due to the low learning rate and low epsilon decay rate, each training session took upwards of eight hours. However, given the hyperparameters, the Deep Q Learning agent learned to start pressing the same keys around episode 300. Then around episode 500, the key combination presse</w:t>
+      </w:r>
+      <w:r>
+        <w:rPr>
+          <w:rFonts w:ascii="Times New Roman" w:eastAsia="Times New Roman" w:hAnsi="Times New Roman" w:cs="Times New Roman"/>
+        </w:rPr>
+        <w:t xml:space="preserve">d </w:t>
+      </w:r>
+      <w:r>
+        <w:rPr>
+          <w:rFonts w:ascii="Times New Roman" w:eastAsia="Times New Roman" w:hAnsi="Times New Roman" w:cs="Times New Roman"/>
+        </w:rPr>
+        <w:t>converged to</w:t>
+      </w:r>
+      <w:r>
+        <w:rPr>
+          <w:rFonts w:ascii="Times New Roman" w:eastAsia="Times New Roman" w:hAnsi="Times New Roman" w:cs="Times New Roman"/>
+        </w:rPr>
+        <w:t xml:space="preserve"> “J”, providing </w:t>
+      </w:r>
+      <w:r>
+        <w:rPr>
+          <w:rFonts w:ascii="Times New Roman" w:eastAsia="Times New Roman" w:hAnsi="Times New Roman" w:cs="Times New Roman"/>
+        </w:rPr>
+        <w:t>the most stability</w:t>
+      </w:r>
+      <w:r>
+        <w:rPr>
+          <w:rFonts w:ascii="Times New Roman" w:eastAsia="Times New Roman" w:hAnsi="Times New Roman" w:cs="Times New Roman"/>
+        </w:rPr>
+        <w:t xml:space="preserve"> to the runner</w:t>
+      </w:r>
+      <w:r>
+        <w:rPr>
+          <w:rFonts w:ascii="Times New Roman" w:eastAsia="Times New Roman" w:hAnsi="Times New Roman" w:cs="Times New Roman"/>
+        </w:rPr>
+        <w:t xml:space="preserve">. </w:t>
       </w:r>
     </w:p>
     <w:p>
@@ -5087,7 +5313,55 @@
         <w:rPr>
           <w:rFonts w:ascii="Times New Roman" w:eastAsia="Times New Roman" w:hAnsi="Times New Roman" w:cs="Times New Roman"/>
         </w:rPr>
-        <w:t>With a working Deep Q Learning agent, we attempted to shorten the training time by increasing the learning rate and epsilon decay, meaning that the agent will guess less initially and find the global minima faster. However, it is important to note that a very small learning rate will cause the network to converge extremely slowly, and if it is too high, we risk overshooting and never finding the global minima. By changing these hyperparameters, the agent was able to learn to press the keys “Q” and “P” repeatedly by episode 200. However, since the agent is staying alive longer, this did not significantly decrease our experimentation time.</w:t>
+        <w:t>With a working Deep Q Learning agent, we attempted to shorten the training time by increasing the learning rate and epsilon decay</w:t>
+      </w:r>
+      <w:r>
+        <w:rPr>
+          <w:rFonts w:ascii="Times New Roman" w:eastAsia="Times New Roman" w:hAnsi="Times New Roman" w:cs="Times New Roman"/>
+        </w:rPr>
+        <w:t>:</w:t>
+      </w:r>
+      <w:r>
+        <w:rPr>
+          <w:rFonts w:ascii="Times New Roman" w:eastAsia="Times New Roman" w:hAnsi="Times New Roman" w:cs="Times New Roman"/>
+        </w:rPr>
+        <w:t xml:space="preserve"> the agent </w:t>
+      </w:r>
+      <w:r>
+        <w:rPr>
+          <w:rFonts w:ascii="Times New Roman" w:eastAsia="Times New Roman" w:hAnsi="Times New Roman" w:cs="Times New Roman"/>
+        </w:rPr>
+        <w:t>guesses</w:t>
+      </w:r>
+      <w:r>
+        <w:rPr>
+          <w:rFonts w:ascii="Times New Roman" w:eastAsia="Times New Roman" w:hAnsi="Times New Roman" w:cs="Times New Roman"/>
+        </w:rPr>
+        <w:t xml:space="preserve"> less initially and find</w:t>
+      </w:r>
+      <w:r>
+        <w:rPr>
+          <w:rFonts w:ascii="Times New Roman" w:eastAsia="Times New Roman" w:hAnsi="Times New Roman" w:cs="Times New Roman"/>
+        </w:rPr>
+        <w:t>s</w:t>
+      </w:r>
+      <w:r>
+        <w:rPr>
+          <w:rFonts w:ascii="Times New Roman" w:eastAsia="Times New Roman" w:hAnsi="Times New Roman" w:cs="Times New Roman"/>
+        </w:rPr>
+        <w:t xml:space="preserve"> global minima faster. However, it is important to note that a very small learning rate </w:t>
+      </w:r>
+      <w:r>
+        <w:rPr>
+          <w:rFonts w:ascii="Times New Roman" w:eastAsia="Times New Roman" w:hAnsi="Times New Roman" w:cs="Times New Roman"/>
+        </w:rPr>
+        <w:t>causes</w:t>
+      </w:r>
+      <w:r>
+        <w:rPr>
+          <w:rFonts w:ascii="Times New Roman" w:eastAsia="Times New Roman" w:hAnsi="Times New Roman" w:cs="Times New Roman"/>
+        </w:rPr>
+        <w:t xml:space="preserve"> the network to converge extremely slowly, and if it is too high, we risk overshooting and never finding the global minima. By changing these hyperparameters, the agent was able to learn to press the keys “Q” and “P” repeatedly by episode 200. However, since the agent is staying alive longer, this did not significantly decrease our experimentation time.</w:t>
       </w:r>
     </w:p>
     <w:p>
@@ -5102,52 +5376,69 @@
           <w:rFonts w:ascii="Times New Roman" w:eastAsia="Times New Roman" w:hAnsi="Times New Roman" w:cs="Times New Roman"/>
         </w:rPr>
         <w:tab/>
-        <w:t xml:space="preserve">By plotting </w:t>
-      </w:r>
-      <w:r>
-        <w:rPr>
-          <w:rFonts w:ascii="Times New Roman" w:eastAsia="Times New Roman" w:hAnsi="Times New Roman" w:cs="Times New Roman"/>
-        </w:rPr>
-        <w:t>the most common action count over episode number</w:t>
-      </w:r>
-      <w:r>
-        <w:rPr>
-          <w:rFonts w:ascii="Times New Roman" w:eastAsia="Times New Roman" w:hAnsi="Times New Roman" w:cs="Times New Roman"/>
-        </w:rPr>
-        <w:t xml:space="preserve">, a trend is easily noticed. The agent initially starts to randomly guess actions and occasionally survives over five timesteps. </w:t>
-      </w:r>
-      <w:r>
-        <w:rPr>
-          <w:rFonts w:ascii="Times New Roman" w:eastAsia="Times New Roman" w:hAnsi="Times New Roman" w:cs="Times New Roman"/>
+      </w:r>
+      <w:r>
+        <w:rPr>
+          <w:rFonts w:ascii="Times New Roman" w:eastAsia="Times New Roman" w:hAnsi="Times New Roman" w:cs="Times New Roman"/>
+        </w:rPr>
+        <w:t>A trend was observed between</w:t>
+      </w:r>
+      <w:r>
+        <w:rPr>
+          <w:rFonts w:ascii="Times New Roman" w:eastAsia="Times New Roman" w:hAnsi="Times New Roman" w:cs="Times New Roman"/>
+        </w:rPr>
+        <w:t xml:space="preserve"> the</w:t>
+      </w:r>
+      <w:r>
+        <w:rPr>
+          <w:rFonts w:ascii="Times New Roman" w:eastAsia="Times New Roman" w:hAnsi="Times New Roman" w:cs="Times New Roman"/>
+        </w:rPr>
+        <w:t xml:space="preserve"> most common action count </w:t>
+      </w:r>
+      <w:r>
+        <w:rPr>
+          <w:rFonts w:ascii="Times New Roman" w:eastAsia="Times New Roman" w:hAnsi="Times New Roman" w:cs="Times New Roman"/>
+        </w:rPr>
+        <w:t>and</w:t>
+      </w:r>
+      <w:r>
+        <w:rPr>
+          <w:rFonts w:ascii="Times New Roman" w:eastAsia="Times New Roman" w:hAnsi="Times New Roman" w:cs="Times New Roman"/>
+        </w:rPr>
+        <w:t xml:space="preserve"> episode number</w:t>
+      </w:r>
+      <w:r>
+        <w:rPr>
+          <w:rFonts w:ascii="Times New Roman" w:eastAsia="Times New Roman" w:hAnsi="Times New Roman" w:cs="Times New Roman"/>
+        </w:rPr>
+        <w:t>. The agent initially starts to randomly guess actions and occasionally survives over five timesteps. As the agent crosses 250 training episodes, the network learns that pressing the same keys results in a higher reward. The plot is shown below in F</w:t>
+      </w:r>
+      <w:r>
+        <w:rPr>
+          <w:rFonts w:ascii="Times New Roman" w:eastAsia="Times New Roman" w:hAnsi="Times New Roman" w:cs="Times New Roman"/>
+        </w:rPr>
+        <w:t>igure 11</w:t>
+      </w:r>
+      <w:r>
+        <w:rPr>
+          <w:rFonts w:ascii="Times New Roman" w:eastAsia="Times New Roman" w:hAnsi="Times New Roman" w:cs="Times New Roman"/>
+        </w:rPr>
+        <w:t>.</w:t>
+      </w:r>
+    </w:p>
+    <w:p>
+      <w:pPr>
+        <w:jc w:val="center"/>
+        <w:rPr>
+          <w:rFonts w:ascii="Times New Roman" w:eastAsia="Times New Roman" w:hAnsi="Times New Roman" w:cs="Times New Roman"/>
+        </w:rPr>
+      </w:pPr>
+      <w:r>
+        <w:rPr>
+          <w:rFonts w:ascii="Times New Roman" w:eastAsia="Times New Roman" w:hAnsi="Times New Roman" w:cs="Times New Roman"/>
+          <w:noProof/>
         </w:rPr>
         <w:lastRenderedPageBreak/>
-        <w:t>As the agent crosses 250 training episodes, the network learns that pressing the same keys results in a higher reward. The plot is shown below in F</w:t>
-      </w:r>
-      <w:r>
-        <w:rPr>
-          <w:rFonts w:ascii="Times New Roman" w:eastAsia="Times New Roman" w:hAnsi="Times New Roman" w:cs="Times New Roman"/>
-        </w:rPr>
-        <w:t>igure 11</w:t>
-      </w:r>
-      <w:r>
-        <w:rPr>
-          <w:rFonts w:ascii="Times New Roman" w:eastAsia="Times New Roman" w:hAnsi="Times New Roman" w:cs="Times New Roman"/>
-        </w:rPr>
-        <w:t>.</w:t>
-      </w:r>
-    </w:p>
-    <w:p>
-      <w:pPr>
-        <w:jc w:val="center"/>
-        <w:rPr>
-          <w:rFonts w:ascii="Times New Roman" w:eastAsia="Times New Roman" w:hAnsi="Times New Roman" w:cs="Times New Roman"/>
-        </w:rPr>
-      </w:pPr>
-      <w:r>
-        <w:rPr>
-          <w:rFonts w:ascii="Times New Roman" w:eastAsia="Times New Roman" w:hAnsi="Times New Roman" w:cs="Times New Roman"/>
-          <w:noProof/>
-        </w:rPr>
         <w:drawing>
           <wp:inline distT="0" distB="0" distL="0" distR="0" wp14:anchorId="2145AB2A" wp14:editId="4DC5E831">
             <wp:extent cx="5849620" cy="4384675"/>
@@ -5253,19 +5544,18 @@
           <w:rFonts w:ascii="Times New Roman" w:eastAsia="Times New Roman" w:hAnsi="Times New Roman" w:cs="Times New Roman"/>
         </w:rPr>
         <w:tab/>
-        <w:t xml:space="preserve">By </w:t>
-      </w:r>
-      <w:r>
-        <w:rPr>
-          <w:rFonts w:ascii="Times New Roman" w:eastAsia="Times New Roman" w:hAnsi="Times New Roman" w:cs="Times New Roman"/>
-        </w:rPr>
-        <w:t>plotting numbers of actions executed over episode number</w:t>
-      </w:r>
-      <w:r>
-        <w:rPr>
-          <w:rFonts w:ascii="Times New Roman" w:eastAsia="Times New Roman" w:hAnsi="Times New Roman" w:cs="Times New Roman"/>
-        </w:rPr>
-        <w:t xml:space="preserve">, a similar trend to the </w:t>
+      </w:r>
+      <w:r>
+        <w:rPr>
+          <w:rFonts w:ascii="Times New Roman" w:eastAsia="Times New Roman" w:hAnsi="Times New Roman" w:cs="Times New Roman"/>
+        </w:rPr>
+        <w:t xml:space="preserve">A </w:t>
+      </w:r>
+      <w:r>
+        <w:rPr>
+          <w:rFonts w:ascii="Times New Roman" w:eastAsia="Times New Roman" w:hAnsi="Times New Roman" w:cs="Times New Roman"/>
+        </w:rPr>
+        <w:t xml:space="preserve">similar trend to the </w:t>
       </w:r>
       <w:r>
         <w:rPr>
@@ -5277,19 +5567,55 @@
         <w:rPr>
           <w:rFonts w:ascii="Times New Roman" w:eastAsia="Times New Roman" w:hAnsi="Times New Roman" w:cs="Times New Roman"/>
         </w:rPr>
-        <w:t xml:space="preserve"> can be observed. This</w:t>
-      </w:r>
-      <w:r>
-        <w:rPr>
-          <w:rFonts w:ascii="Times New Roman" w:eastAsia="Times New Roman" w:hAnsi="Times New Roman" w:cs="Times New Roman"/>
-        </w:rPr>
-        <w:t xml:space="preserve"> plot is shown below in Figure 12</w:t>
-      </w:r>
-      <w:r>
-        <w:rPr>
-          <w:rFonts w:ascii="Times New Roman" w:eastAsia="Times New Roman" w:hAnsi="Times New Roman" w:cs="Times New Roman"/>
-        </w:rPr>
-        <w:t>. We can see that after 500 episodes, the agent was able to stay alive consistently through the 500 timesteps in each episode. Both plots show a slight exponential growth trend which is expected. As the network learns the correct sequence of actions to take, they are predicted more often and thus result in a higher reward, creating a positive feedback loop.</w:t>
+        <w:t xml:space="preserve"> can be observed</w:t>
+      </w:r>
+      <w:r>
+        <w:rPr>
+          <w:rFonts w:ascii="Times New Roman" w:eastAsia="Times New Roman" w:hAnsi="Times New Roman" w:cs="Times New Roman"/>
+        </w:rPr>
+        <w:t xml:space="preserve"> between the number of actions executed and episode number</w:t>
+      </w:r>
+      <w:r>
+        <w:rPr>
+          <w:rFonts w:ascii="Times New Roman" w:eastAsia="Times New Roman" w:hAnsi="Times New Roman" w:cs="Times New Roman"/>
+        </w:rPr>
+        <w:t>. This</w:t>
+      </w:r>
+      <w:r>
+        <w:rPr>
+          <w:rFonts w:ascii="Times New Roman" w:eastAsia="Times New Roman" w:hAnsi="Times New Roman" w:cs="Times New Roman"/>
+        </w:rPr>
+        <w:t xml:space="preserve"> is shown below in Figure 12</w:t>
+      </w:r>
+      <w:r>
+        <w:rPr>
+          <w:rFonts w:ascii="Times New Roman" w:eastAsia="Times New Roman" w:hAnsi="Times New Roman" w:cs="Times New Roman"/>
+        </w:rPr>
+        <w:t xml:space="preserve">. We </w:t>
+      </w:r>
+      <w:r>
+        <w:rPr>
+          <w:rFonts w:ascii="Times New Roman" w:eastAsia="Times New Roman" w:hAnsi="Times New Roman" w:cs="Times New Roman"/>
+        </w:rPr>
+        <w:t>observe</w:t>
+      </w:r>
+      <w:r>
+        <w:rPr>
+          <w:rFonts w:ascii="Times New Roman" w:eastAsia="Times New Roman" w:hAnsi="Times New Roman" w:cs="Times New Roman"/>
+        </w:rPr>
+        <w:t xml:space="preserve"> that after 500 episodes, the agent was able to stay alive consistently through the 500 timesteps in each episode. Both plots show a slight exponential growth trend</w:t>
+      </w:r>
+      <w:r>
+        <w:rPr>
+          <w:rFonts w:ascii="Times New Roman" w:eastAsia="Times New Roman" w:hAnsi="Times New Roman" w:cs="Times New Roman"/>
+        </w:rPr>
+        <w:t>,</w:t>
+      </w:r>
+      <w:r>
+        <w:rPr>
+          <w:rFonts w:ascii="Times New Roman" w:eastAsia="Times New Roman" w:hAnsi="Times New Roman" w:cs="Times New Roman"/>
+        </w:rPr>
+        <w:t xml:space="preserve"> which is expected. As the network learns the correct sequence of actions to take, they are predicted more often and thus result in a higher reward, creating a positive feedback loop.</w:t>
       </w:r>
     </w:p>
     <w:p>
@@ -5545,7 +5871,27 @@
         <w:rPr>
           <w:rFonts w:ascii="Times New Roman" w:eastAsia="Times New Roman" w:hAnsi="Times New Roman" w:cs="Times New Roman"/>
         </w:rPr>
-        <w:t xml:space="preserve">Work can be done to modify the current model to play the flash game QWOP as originally intended. Currently, the Deep Q Learning model is incentivized to stay alive for as long as possible. It will be interesting to modify the rewards to incentivize the agent to travel longer distances. Further work can also be done to decrease the latency of OpenCV image processing to find the contours of the distance numbers faster. Faster score detection would mean that there is less delay between consecutive key presses. This model can also be theoretically applied to more complicated environments in OpenAI Gym. Specifically, bipedal and </w:t>
+        <w:t xml:space="preserve">Work can be done to modify the current model to play the flash game QWOP as originally intended. Currently, the Deep Q Learning model is incentivized to stay alive for as long as possible. It </w:t>
+      </w:r>
+      <w:r>
+        <w:rPr>
+          <w:rFonts w:ascii="Times New Roman" w:eastAsia="Times New Roman" w:hAnsi="Times New Roman" w:cs="Times New Roman"/>
+        </w:rPr>
+        <w:t>would</w:t>
+      </w:r>
+      <w:r>
+        <w:rPr>
+          <w:rFonts w:ascii="Times New Roman" w:eastAsia="Times New Roman" w:hAnsi="Times New Roman" w:cs="Times New Roman"/>
+        </w:rPr>
+        <w:t xml:space="preserve"> </w:t>
+      </w:r>
+      <w:bookmarkStart w:id="1" w:name="_GoBack"/>
+      <w:bookmarkEnd w:id="1"/>
+      <w:r>
+        <w:rPr>
+          <w:rFonts w:ascii="Times New Roman" w:eastAsia="Times New Roman" w:hAnsi="Times New Roman" w:cs="Times New Roman"/>
+        </w:rPr>
+        <w:t xml:space="preserve">be interesting to modify the rewards to incentivize the agent to travel longer distances. Further work can also be done to decrease the latency of OpenCV image processing to find the contours of the distance numbers faster. Faster score detection would mean that there is less delay between consecutive key presses. This model can also be theoretically applied to more complicated environments in OpenAI Gym. Specifically, bipedal and </w:t>
       </w:r>
       <w:r>
         <w:rPr>

</xml_diff>

<commit_message>
clarifying why QWOP is not an MDP
</commit_message>
<xml_diff>
--- a/thesis revised 1.docx
+++ b/thesis revised 1.docx
@@ -837,26 +837,234 @@
         </w:rPr>
         <w:t xml:space="preserve">For example, in the CartPole environment, a pole is attached by an un-actuated joint to a cart, which moves along a frictionless track. </w:t>
       </w:r>
+      <w:r>
+        <w:rPr>
+          <w:rFonts w:ascii="Times New Roman" w:eastAsia="Times New Roman" w:hAnsi="Times New Roman" w:cs="Times New Roman"/>
+        </w:rPr>
+        <w:t xml:space="preserve">This system is controlled by applying a force of +1 or -1 corresponding to left and right movement to the cart. The pendulum initially starts upright and the goal is to prevent it from falling over. A reward of +1 is provided for every timestep that the pole remains upright. The current episode ends when the pole is more than 15 degrees from vertical or when the cart moves more than 2.4 units from the center. CartPole is one of the simplest environments in OpenAI gym. An agent can move the cart by performing a series of actions of 0 or 1 to the cart, pushing it left or right. The QWOP game interface is written to follow a similar environment architecture where an agent has access to </w:t>
+      </w:r>
+      <w:r>
+        <w:rPr>
+          <w:rFonts w:ascii="Times New Roman" w:eastAsia="Times New Roman" w:hAnsi="Times New Roman" w:cs="Times New Roman"/>
+        </w:rPr>
+        <w:t>methods that allow the it to reset the environment as well as execute actions</w:t>
+      </w:r>
+      <w:r>
+        <w:rPr>
+          <w:rFonts w:ascii="Times New Roman" w:eastAsia="Times New Roman" w:hAnsi="Times New Roman" w:cs="Times New Roman"/>
+        </w:rPr>
+        <w:t>. An example agent found in the documentation implemented a simple three-layer convolutional neural network and is trained using Q-learning. After around 500 episodes, the agent learned how to maximize the score by keeping the pole upright and the cart in the center of the environment. It is then consistently able to survive all 500 timesteps in each episode.</w:t>
+      </w:r>
+    </w:p>
+    <w:p>
+      <w:pPr>
+        <w:spacing w:line="480" w:lineRule="auto"/>
+        <w:outlineLvl w:val="0"/>
+        <w:rPr>
+          <w:rFonts w:ascii="Times New Roman" w:eastAsia="Times New Roman" w:hAnsi="Times New Roman" w:cs="Times New Roman"/>
+          <w:sz w:val="28"/>
+          <w:szCs w:val="28"/>
+        </w:rPr>
+      </w:pPr>
+      <w:r>
+        <w:rPr>
+          <w:rFonts w:ascii="Times New Roman" w:eastAsia="Times New Roman" w:hAnsi="Times New Roman" w:cs="Times New Roman"/>
+          <w:sz w:val="28"/>
+          <w:szCs w:val="28"/>
+        </w:rPr>
+        <w:t>3.3 Stanford CS229</w:t>
+      </w:r>
+    </w:p>
+    <w:p>
+      <w:pPr>
+        <w:spacing w:line="480" w:lineRule="auto"/>
+        <w:ind w:firstLine="720"/>
+        <w:rPr>
+          <w:rFonts w:ascii="Times New Roman" w:eastAsia="Times New Roman" w:hAnsi="Times New Roman" w:cs="Times New Roman"/>
+        </w:rPr>
+      </w:pPr>
+      <w:r>
+        <w:rPr>
+          <w:rFonts w:ascii="Times New Roman" w:eastAsia="Times New Roman" w:hAnsi="Times New Roman" w:cs="Times New Roman"/>
+        </w:rPr>
+        <w:t xml:space="preserve">Gustav Brodman and Ryan Voldstad used reinforcement learning to play QWOP for their </w:t>
+      </w:r>
+      <w:r>
+        <w:rPr>
+          <w:rFonts w:ascii="Times New Roman" w:eastAsia="Times New Roman" w:hAnsi="Times New Roman" w:cs="Times New Roman"/>
+        </w:rPr>
+        <w:t xml:space="preserve">CS229 </w:t>
+      </w:r>
+      <w:r>
+        <w:rPr>
+          <w:rFonts w:ascii="Times New Roman" w:eastAsia="Times New Roman" w:hAnsi="Times New Roman" w:cs="Times New Roman"/>
+        </w:rPr>
+        <w:t>final project</w:t>
+      </w:r>
+      <w:r>
+        <w:rPr>
+          <w:rFonts w:ascii="Times New Roman" w:eastAsia="Times New Roman" w:hAnsi="Times New Roman" w:cs="Times New Roman"/>
+        </w:rPr>
+        <w:t xml:space="preserve"> [9]</w:t>
+      </w:r>
+      <w:r>
+        <w:rPr>
+          <w:rFonts w:ascii="Times New Roman" w:eastAsia="Times New Roman" w:hAnsi="Times New Roman" w:cs="Times New Roman"/>
+        </w:rPr>
+        <w:t xml:space="preserve">. Methods included discretization of state spaces with both regular and </w:t>
+      </w:r>
+      <w:r>
+        <w:rPr>
+          <w:rFonts w:ascii="Times New Roman" w:eastAsia="Times New Roman" w:hAnsi="Times New Roman" w:cs="Times New Roman"/>
+        </w:rPr>
+        <w:lastRenderedPageBreak/>
+        <w:t>fitted value iteration using a set of reward features. Instead of using raw pixel inputs, other variables were used to better quantify the QWOP runner’s state. Distance alone was not enough to determine the state of the runner; therefore, other variables such as number of feet on the ground, left and right knee angles, angle between the left and right legs, and thigh rotational velocities were used to represent the state instead. Through some experimentation, they settled on a feature mapping using the difference between thigh angles, the angles of each knee, the overall “tilt” of the runner, and the runner's horizontal speed</w:t>
+      </w:r>
+      <w:r>
+        <w:rPr>
+          <w:rFonts w:ascii="Times New Roman" w:eastAsia="Times New Roman" w:hAnsi="Times New Roman" w:cs="Times New Roman"/>
+        </w:rPr>
+        <w:t>. Evaluating their model showed</w:t>
+      </w:r>
+      <w:r>
+        <w:rPr>
+          <w:rFonts w:ascii="Times New Roman" w:eastAsia="Times New Roman" w:hAnsi="Times New Roman" w:cs="Times New Roman"/>
+        </w:rPr>
+        <w:t xml:space="preserve"> fairly good results. The QWOP sprinter was able to travel around 30000 u</w:t>
+      </w:r>
+      <w:r>
+        <w:rPr>
+          <w:rFonts w:ascii="Times New Roman" w:eastAsia="Times New Roman" w:hAnsi="Times New Roman" w:cs="Times New Roman"/>
+        </w:rPr>
+        <w:t>nits (arbitrary distance units).</w:t>
+      </w:r>
+      <w:r>
+        <w:rPr>
+          <w:rFonts w:ascii="Times New Roman" w:eastAsia="Times New Roman" w:hAnsi="Times New Roman" w:cs="Times New Roman"/>
+        </w:rPr>
+        <w:t xml:space="preserve"> Initially, a shuffling gait was observed; however, after 10 iterations, a gait that resembled bipedal walking was observed.</w:t>
+      </w:r>
+    </w:p>
+    <w:p>
+      <w:pPr>
+        <w:spacing w:line="480" w:lineRule="auto"/>
+        <w:ind w:firstLine="720"/>
+        <w:rPr>
+          <w:rFonts w:ascii="Times New Roman" w:eastAsia="Times New Roman" w:hAnsi="Times New Roman" w:cs="Times New Roman"/>
+        </w:rPr>
+      </w:pPr>
+    </w:p>
+    <w:p>
+      <w:pPr>
+        <w:outlineLvl w:val="0"/>
+        <w:rPr>
+          <w:rFonts w:ascii="Times New Roman" w:eastAsia="Times New Roman" w:hAnsi="Times New Roman" w:cs="Times New Roman"/>
+          <w:sz w:val="32"/>
+          <w:szCs w:val="32"/>
+        </w:rPr>
+      </w:pPr>
+      <w:r>
+        <w:rPr>
+          <w:rFonts w:ascii="Times New Roman" w:eastAsia="Times New Roman" w:hAnsi="Times New Roman" w:cs="Times New Roman"/>
+          <w:sz w:val="32"/>
+          <w:szCs w:val="32"/>
+        </w:rPr>
+        <w:t>4 Background</w:t>
+      </w:r>
+    </w:p>
+    <w:p>
+      <w:pPr>
+        <w:rPr>
+          <w:rFonts w:ascii="Times New Roman" w:eastAsia="Times New Roman" w:hAnsi="Times New Roman" w:cs="Times New Roman"/>
+        </w:rPr>
+      </w:pPr>
+    </w:p>
+    <w:p>
+      <w:pPr>
+        <w:spacing w:line="480" w:lineRule="auto"/>
+        <w:ind w:firstLine="720"/>
+        <w:rPr>
+          <w:rFonts w:ascii="Times New Roman" w:eastAsia="Times New Roman" w:hAnsi="Times New Roman" w:cs="Times New Roman"/>
+        </w:rPr>
+      </w:pPr>
+      <w:r>
+        <w:rPr>
+          <w:rFonts w:ascii="Times New Roman" w:eastAsia="Times New Roman" w:hAnsi="Times New Roman" w:cs="Times New Roman"/>
+        </w:rPr>
+        <w:t xml:space="preserve">Our QWOP agent implements the Deep Q Learning algorithm using a neural </w:t>
+      </w:r>
+      <w:r>
+        <w:rPr>
+          <w:rFonts w:ascii="Times New Roman" w:eastAsia="Times New Roman" w:hAnsi="Times New Roman" w:cs="Times New Roman"/>
+        </w:rPr>
+        <w:t>net and reinforcement learning.</w:t>
+      </w:r>
+    </w:p>
+    <w:p>
+      <w:pPr>
+        <w:spacing w:line="480" w:lineRule="auto"/>
+        <w:outlineLvl w:val="0"/>
+        <w:rPr>
+          <w:rFonts w:ascii="Times New Roman" w:eastAsia="Times New Roman" w:hAnsi="Times New Roman" w:cs="Times New Roman"/>
+          <w:sz w:val="28"/>
+          <w:szCs w:val="28"/>
+        </w:rPr>
+      </w:pPr>
+      <w:r>
+        <w:rPr>
+          <w:rFonts w:ascii="Times New Roman" w:eastAsia="Times New Roman" w:hAnsi="Times New Roman" w:cs="Times New Roman"/>
+          <w:sz w:val="28"/>
+          <w:szCs w:val="28"/>
+        </w:rPr>
+        <w:t>4.1 Markov Decision Processes</w:t>
+      </w:r>
+    </w:p>
+    <w:p>
+      <w:pPr>
+        <w:spacing w:line="480" w:lineRule="auto"/>
+        <w:ind w:firstLine="720"/>
+        <w:rPr>
+          <w:rFonts w:ascii="Times New Roman" w:eastAsia="Times New Roman" w:hAnsi="Times New Roman" w:cs="Times New Roman"/>
+        </w:rPr>
+      </w:pPr>
+      <w:r>
+        <w:rPr>
+          <w:rFonts w:ascii="Times New Roman" w:eastAsia="Times New Roman" w:hAnsi="Times New Roman" w:cs="Times New Roman"/>
+        </w:rPr>
+        <w:t>Markov decision processes provide a mathematical framework for modeling decision-making in situations where outcomes are partly random and partly under the control of a decision maker</w:t>
+      </w:r>
+      <w:r>
+        <w:rPr>
+          <w:rFonts w:ascii="Times New Roman" w:eastAsia="Times New Roman" w:hAnsi="Times New Roman" w:cs="Times New Roman"/>
+        </w:rPr>
+        <w:t xml:space="preserve"> [11]</w:t>
+      </w:r>
+      <w:r>
+        <w:rPr>
+          <w:rFonts w:ascii="Times New Roman" w:eastAsia="Times New Roman" w:hAnsi="Times New Roman" w:cs="Times New Roman"/>
+        </w:rPr>
+        <w:t>. At each timestep, a Markov decision process is in some state “s”, and the decision maker may choose any action "a" that is available in that particular state. The process responds at the next timestep by randomly moving into a new state "s`", and giving the decision maker a corresponding reward. We are attempting to model QW</w:t>
+      </w:r>
+      <w:r>
+        <w:rPr>
+          <w:rFonts w:ascii="Times New Roman" w:eastAsia="Times New Roman" w:hAnsi="Times New Roman" w:cs="Times New Roman"/>
+        </w:rPr>
+        <w:t>OP as a Markov decision process even though identical actions in the same state may not have the same results.</w:t>
+      </w:r>
+      <w:r>
+        <w:rPr>
+          <w:rFonts w:ascii="Times New Roman" w:eastAsia="Times New Roman" w:hAnsi="Times New Roman" w:cs="Times New Roman"/>
+        </w:rPr>
+        <w:t xml:space="preserve"> The momentum of the ragdoll runner </w:t>
+      </w:r>
+      <w:r>
+        <w:rPr>
+          <w:rFonts w:ascii="Times New Roman" w:eastAsia="Times New Roman" w:hAnsi="Times New Roman" w:cs="Times New Roman"/>
+        </w:rPr>
+        <w:t>is not captured in the raw pixel input.</w:t>
+      </w:r>
       <w:bookmarkStart w:id="1" w:name="_GoBack"/>
       <w:bookmarkEnd w:id="1"/>
-      <w:r>
-        <w:rPr>
-          <w:rFonts w:ascii="Times New Roman" w:eastAsia="Times New Roman" w:hAnsi="Times New Roman" w:cs="Times New Roman"/>
-        </w:rPr>
-        <w:t xml:space="preserve">This system is controlled by applying a force of +1 or -1 corresponding to left and right movement to the cart. The pendulum initially starts upright and the goal is to prevent it from falling over. A reward of +1 is provided for every timestep that the pole remains upright. The current episode ends when the pole is more than 15 degrees from vertical or when the cart moves more than 2.4 units from the center. CartPole is one of the simplest environments in OpenAI gym. An agent can move the cart by performing a series of actions of 0 or 1 to the cart, pushing it left or right. The QWOP game interface is written to follow a similar environment architecture where an agent has access to </w:t>
-      </w:r>
-      <w:r>
-        <w:rPr>
-          <w:rFonts w:ascii="Times New Roman" w:eastAsia="Times New Roman" w:hAnsi="Times New Roman" w:cs="Times New Roman"/>
-        </w:rPr>
-        <w:t>methods that allow the it to reset the environment as well as execute actions</w:t>
-      </w:r>
-      <w:r>
-        <w:rPr>
-          <w:rFonts w:ascii="Times New Roman" w:eastAsia="Times New Roman" w:hAnsi="Times New Roman" w:cs="Times New Roman"/>
-        </w:rPr>
-        <w:t>. An example agent found in the documentation implemented a simple three-layer convolutional neural network and is trained using Q-learning. After around 500 episodes, the agent learned how to maximize the score by keeping the pole upright and the cart in the center of the environment. It is then consistently able to survive all 500 timesteps in each episode.</w:t>
-      </w:r>
     </w:p>
     <w:p>
       <w:pPr>
@@ -874,220 +1082,24 @@
           <w:sz w:val="28"/>
           <w:szCs w:val="28"/>
         </w:rPr>
-        <w:t>3.3 Stanford CS229</w:t>
+        <w:lastRenderedPageBreak/>
+        <w:t>4.2 Reinforcement Learning</w:t>
       </w:r>
     </w:p>
     <w:p>
       <w:pPr>
         <w:spacing w:line="480" w:lineRule="auto"/>
-        <w:ind w:firstLine="720"/>
-        <w:rPr>
-          <w:rFonts w:ascii="Times New Roman" w:eastAsia="Times New Roman" w:hAnsi="Times New Roman" w:cs="Times New Roman"/>
-        </w:rPr>
-      </w:pPr>
-      <w:r>
-        <w:rPr>
-          <w:rFonts w:ascii="Times New Roman" w:eastAsia="Times New Roman" w:hAnsi="Times New Roman" w:cs="Times New Roman"/>
-        </w:rPr>
-        <w:t xml:space="preserve">Gustav Brodman and Ryan Voldstad used reinforcement learning to play QWOP for their </w:t>
-      </w:r>
-      <w:r>
-        <w:rPr>
-          <w:rFonts w:ascii="Times New Roman" w:eastAsia="Times New Roman" w:hAnsi="Times New Roman" w:cs="Times New Roman"/>
-        </w:rPr>
-        <w:t xml:space="preserve">CS229 </w:t>
-      </w:r>
-      <w:r>
-        <w:rPr>
-          <w:rFonts w:ascii="Times New Roman" w:eastAsia="Times New Roman" w:hAnsi="Times New Roman" w:cs="Times New Roman"/>
-        </w:rPr>
-        <w:t>final project</w:t>
-      </w:r>
-      <w:r>
-        <w:rPr>
-          <w:rFonts w:ascii="Times New Roman" w:eastAsia="Times New Roman" w:hAnsi="Times New Roman" w:cs="Times New Roman"/>
-        </w:rPr>
-        <w:t xml:space="preserve"> [9]</w:t>
-      </w:r>
-      <w:r>
-        <w:rPr>
-          <w:rFonts w:ascii="Times New Roman" w:eastAsia="Times New Roman" w:hAnsi="Times New Roman" w:cs="Times New Roman"/>
-        </w:rPr>
-        <w:t xml:space="preserve">. Methods included discretization of state spaces with both regular and </w:t>
-      </w:r>
-      <w:r>
-        <w:rPr>
-          <w:rFonts w:ascii="Times New Roman" w:eastAsia="Times New Roman" w:hAnsi="Times New Roman" w:cs="Times New Roman"/>
-        </w:rPr>
-        <w:lastRenderedPageBreak/>
-        <w:t>fitted value iteration using a set of reward features. Instead of using raw pixel inputs, other variables were used to better quantify the QWOP runner’s state. Distance alone was not enough to determine the state of the runner; therefore, other variables such as number of feet on the ground, left and right knee angles, angle between the left and right legs, and thigh rotational velocities were used to represent the state instead. Through some experimentation, they settled on a feature mapping using the difference between thigh angles, the angles of each knee, the overall “tilt” of the runner, and the runner's horizontal speed</w:t>
-      </w:r>
-      <w:r>
-        <w:rPr>
-          <w:rFonts w:ascii="Times New Roman" w:eastAsia="Times New Roman" w:hAnsi="Times New Roman" w:cs="Times New Roman"/>
-        </w:rPr>
-        <w:t>. Evaluating their model showed</w:t>
-      </w:r>
-      <w:r>
-        <w:rPr>
-          <w:rFonts w:ascii="Times New Roman" w:eastAsia="Times New Roman" w:hAnsi="Times New Roman" w:cs="Times New Roman"/>
-        </w:rPr>
-        <w:t xml:space="preserve"> fairly good results. The QWOP sprinter was able to travel around 30000 u</w:t>
-      </w:r>
-      <w:r>
-        <w:rPr>
-          <w:rFonts w:ascii="Times New Roman" w:eastAsia="Times New Roman" w:hAnsi="Times New Roman" w:cs="Times New Roman"/>
-        </w:rPr>
-        <w:t>nits (arbitrary distance units).</w:t>
-      </w:r>
-      <w:r>
-        <w:rPr>
-          <w:rFonts w:ascii="Times New Roman" w:eastAsia="Times New Roman" w:hAnsi="Times New Roman" w:cs="Times New Roman"/>
-        </w:rPr>
-        <w:t xml:space="preserve"> Initially, a shuffling gait was observed; however, after 10 iterations, a gait that resembled bipedal walking was observed.</w:t>
-      </w:r>
-    </w:p>
-    <w:p>
-      <w:pPr>
-        <w:spacing w:line="480" w:lineRule="auto"/>
-        <w:ind w:firstLine="720"/>
-        <w:rPr>
-          <w:rFonts w:ascii="Times New Roman" w:eastAsia="Times New Roman" w:hAnsi="Times New Roman" w:cs="Times New Roman"/>
-        </w:rPr>
-      </w:pPr>
-    </w:p>
-    <w:p>
-      <w:pPr>
-        <w:outlineLvl w:val="0"/>
-        <w:rPr>
-          <w:rFonts w:ascii="Times New Roman" w:eastAsia="Times New Roman" w:hAnsi="Times New Roman" w:cs="Times New Roman"/>
-          <w:sz w:val="32"/>
-          <w:szCs w:val="32"/>
-        </w:rPr>
-      </w:pPr>
-      <w:r>
-        <w:rPr>
-          <w:rFonts w:ascii="Times New Roman" w:eastAsia="Times New Roman" w:hAnsi="Times New Roman" w:cs="Times New Roman"/>
-          <w:sz w:val="32"/>
-          <w:szCs w:val="32"/>
-        </w:rPr>
-        <w:t>4 Background</w:t>
-      </w:r>
-    </w:p>
-    <w:p>
-      <w:pPr>
-        <w:rPr>
-          <w:rFonts w:ascii="Times New Roman" w:eastAsia="Times New Roman" w:hAnsi="Times New Roman" w:cs="Times New Roman"/>
-        </w:rPr>
-      </w:pPr>
-    </w:p>
-    <w:p>
-      <w:pPr>
-        <w:spacing w:line="480" w:lineRule="auto"/>
-        <w:ind w:firstLine="720"/>
-        <w:rPr>
-          <w:rFonts w:ascii="Times New Roman" w:eastAsia="Times New Roman" w:hAnsi="Times New Roman" w:cs="Times New Roman"/>
-        </w:rPr>
-      </w:pPr>
-      <w:r>
-        <w:rPr>
-          <w:rFonts w:ascii="Times New Roman" w:eastAsia="Times New Roman" w:hAnsi="Times New Roman" w:cs="Times New Roman"/>
-        </w:rPr>
-        <w:t xml:space="preserve">Our QWOP agent implements the Deep Q Learning algorithm using a neural </w:t>
-      </w:r>
-      <w:r>
-        <w:rPr>
-          <w:rFonts w:ascii="Times New Roman" w:eastAsia="Times New Roman" w:hAnsi="Times New Roman" w:cs="Times New Roman"/>
-        </w:rPr>
-        <w:t>net and reinforcement learning.</w:t>
-      </w:r>
-    </w:p>
-    <w:p>
-      <w:pPr>
-        <w:spacing w:line="480" w:lineRule="auto"/>
-        <w:outlineLvl w:val="0"/>
+        <w:rPr>
+          <w:rFonts w:ascii="Times New Roman" w:eastAsia="Times New Roman" w:hAnsi="Times New Roman" w:cs="Times New Roman"/>
+          <w:szCs w:val="28"/>
+        </w:rPr>
+      </w:pPr>
+      <w:r>
         <w:rPr>
           <w:rFonts w:ascii="Times New Roman" w:eastAsia="Times New Roman" w:hAnsi="Times New Roman" w:cs="Times New Roman"/>
           <w:sz w:val="28"/>
           <w:szCs w:val="28"/>
         </w:rPr>
-      </w:pPr>
-      <w:r>
-        <w:rPr>
-          <w:rFonts w:ascii="Times New Roman" w:eastAsia="Times New Roman" w:hAnsi="Times New Roman" w:cs="Times New Roman"/>
-          <w:sz w:val="28"/>
-          <w:szCs w:val="28"/>
-        </w:rPr>
-        <w:t>4.1 Markov Decision Processes</w:t>
-      </w:r>
-    </w:p>
-    <w:p>
-      <w:pPr>
-        <w:spacing w:line="480" w:lineRule="auto"/>
-        <w:ind w:firstLine="720"/>
-        <w:rPr>
-          <w:rFonts w:ascii="Times New Roman" w:eastAsia="Times New Roman" w:hAnsi="Times New Roman" w:cs="Times New Roman"/>
-        </w:rPr>
-      </w:pPr>
-      <w:r>
-        <w:rPr>
-          <w:rFonts w:ascii="Times New Roman" w:eastAsia="Times New Roman" w:hAnsi="Times New Roman" w:cs="Times New Roman"/>
-        </w:rPr>
-        <w:t>Markov decision processes provide a mathematical framework for modeling decision-making in situations where outcomes are partly random and partly under the control of a decision maker</w:t>
-      </w:r>
-      <w:r>
-        <w:rPr>
-          <w:rFonts w:ascii="Times New Roman" w:eastAsia="Times New Roman" w:hAnsi="Times New Roman" w:cs="Times New Roman"/>
-        </w:rPr>
-        <w:t xml:space="preserve"> [11]</w:t>
-      </w:r>
-      <w:r>
-        <w:rPr>
-          <w:rFonts w:ascii="Times New Roman" w:eastAsia="Times New Roman" w:hAnsi="Times New Roman" w:cs="Times New Roman"/>
-        </w:rPr>
-        <w:t>. At each timestep, a Markov decision process is in some state “s”, and the decision maker may choose any action "a" that is available in that particular state. The process responds at the next timestep by randomly moving into a new state "s`", and giving the decision maker a corresponding reward. We are attempting to model QW</w:t>
-      </w:r>
-      <w:r>
-        <w:rPr>
-          <w:rFonts w:ascii="Times New Roman" w:eastAsia="Times New Roman" w:hAnsi="Times New Roman" w:cs="Times New Roman"/>
-        </w:rPr>
-        <w:t>OP as a Markov decision process even though identical actions in the same state may not have the same results.</w:t>
-      </w:r>
-    </w:p>
-    <w:p>
-      <w:pPr>
-        <w:spacing w:line="480" w:lineRule="auto"/>
-        <w:outlineLvl w:val="0"/>
-        <w:rPr>
-          <w:rFonts w:ascii="Times New Roman" w:eastAsia="Times New Roman" w:hAnsi="Times New Roman" w:cs="Times New Roman"/>
-          <w:sz w:val="28"/>
-          <w:szCs w:val="28"/>
-        </w:rPr>
-      </w:pPr>
-      <w:r>
-        <w:rPr>
-          <w:rFonts w:ascii="Times New Roman" w:eastAsia="Times New Roman" w:hAnsi="Times New Roman" w:cs="Times New Roman"/>
-          <w:sz w:val="28"/>
-          <w:szCs w:val="28"/>
-        </w:rPr>
-        <w:t>4.2 Reinforcement Learning</w:t>
-      </w:r>
-    </w:p>
-    <w:p>
-      <w:pPr>
-        <w:spacing w:line="480" w:lineRule="auto"/>
-        <w:rPr>
-          <w:rFonts w:ascii="Times New Roman" w:eastAsia="Times New Roman" w:hAnsi="Times New Roman" w:cs="Times New Roman"/>
-          <w:szCs w:val="28"/>
-        </w:rPr>
-      </w:pPr>
-      <w:r>
-        <w:rPr>
-          <w:rFonts w:ascii="Times New Roman" w:eastAsia="Times New Roman" w:hAnsi="Times New Roman" w:cs="Times New Roman"/>
-          <w:sz w:val="28"/>
-          <w:szCs w:val="28"/>
-        </w:rPr>
-        <w:lastRenderedPageBreak/>
         <w:tab/>
       </w:r>
       <w:r>
@@ -1273,7 +1285,14 @@
         <w:rPr>
           <w:rFonts w:ascii="Times New Roman" w:eastAsia="Times New Roman" w:hAnsi="Times New Roman" w:cs="Times New Roman"/>
         </w:rPr>
-        <w:t>. It ultimately gives the expected utility of taking a given action in a given state and following the optimal policy thereafter. When such an action-value function is learned, the optimal policy can b</w:t>
+        <w:t xml:space="preserve">. It ultimately gives the expected utility of taking a given action in a given state and following the optimal policy thereafter. When such an action-value function is learned, the optimal policy </w:t>
+      </w:r>
+      <w:r>
+        <w:rPr>
+          <w:rFonts w:ascii="Times New Roman" w:eastAsia="Times New Roman" w:hAnsi="Times New Roman" w:cs="Times New Roman"/>
+        </w:rPr>
+        <w:lastRenderedPageBreak/>
+        <w:t>can b</w:t>
       </w:r>
       <w:r>
         <w:rPr>
@@ -1291,14 +1310,7 @@
         <w:rPr>
           <w:rFonts w:ascii="Times New Roman" w:eastAsia="Times New Roman" w:hAnsi="Times New Roman" w:cs="Times New Roman"/>
         </w:rPr>
-        <w:t xml:space="preserve">One of the strengths of </w:t>
-      </w:r>
-      <w:r>
-        <w:rPr>
-          <w:rFonts w:ascii="Times New Roman" w:eastAsia="Times New Roman" w:hAnsi="Times New Roman" w:cs="Times New Roman"/>
-        </w:rPr>
-        <w:lastRenderedPageBreak/>
-        <w:t>Q-learning is that it is able to compare the expected utilities of the available actions without requiring a model of the environment</w:t>
+        <w:t>One of the strengths of Q-learning is that it is able to compare the expected utilities of the available actions without requiring a model of the environment</w:t>
       </w:r>
       <w:r>
         <w:rPr>
@@ -1541,7 +1553,34 @@
         <w:rPr>
           <w:rFonts w:ascii="Times New Roman" w:eastAsia="Times New Roman" w:hAnsi="Times New Roman" w:cs="Times New Roman"/>
         </w:rPr>
-        <w:t>This Q-function is modeled using a convolutional neural network. A regular neural network receives a single vector as input and transforms it through a series of hidden layers. made of a set of neurons. Each neuron is fully connected to all neurons in the previous layer. Neurons in a single layer function completely independent of each other. The last layer of a network is called the output layer and in classification settings, it represents the class scores. Convolutional neural networks take advantage of the fact that the input consists of images and thus it constrains the architecture in a more sensible way</w:t>
+        <w:t>A regular neural network receives a single vector as input and transforms it th</w:t>
+      </w:r>
+      <w:r>
+        <w:rPr>
+          <w:rFonts w:ascii="Times New Roman" w:eastAsia="Times New Roman" w:hAnsi="Times New Roman" w:cs="Times New Roman"/>
+        </w:rPr>
+        <w:t>rough a series of hidden layers,</w:t>
+      </w:r>
+      <w:r>
+        <w:rPr>
+          <w:rFonts w:ascii="Times New Roman" w:eastAsia="Times New Roman" w:hAnsi="Times New Roman" w:cs="Times New Roman"/>
+        </w:rPr>
+        <w:t xml:space="preserve"> made of a set of neurons. Each neuron is fully connected to all neurons in the previous layer. Neurons in a single layer function completely independent of each other. The last layer of a network is called the output layer and in classification settings, it represents the class scores. </w:t>
+      </w:r>
+    </w:p>
+    <w:p>
+      <w:pPr>
+        <w:spacing w:line="480" w:lineRule="auto"/>
+        <w:ind w:firstLine="720"/>
+        <w:rPr>
+          <w:rFonts w:ascii="Times New Roman" w:eastAsia="Times New Roman" w:hAnsi="Times New Roman" w:cs="Times New Roman"/>
+        </w:rPr>
+      </w:pPr>
+      <w:r>
+        <w:rPr>
+          <w:rFonts w:ascii="Times New Roman" w:eastAsia="Times New Roman" w:hAnsi="Times New Roman" w:cs="Times New Roman"/>
+        </w:rPr>
+        <w:t>Convolutional neural networks take advantage of the fact that the input consists of images and thus it constrains the architecture in a more sensible way</w:t>
       </w:r>
       <w:r>
         <w:rPr>
@@ -1565,14 +1604,14 @@
         <w:rPr>
           <w:rFonts w:ascii="Times New Roman" w:eastAsia="Times New Roman" w:hAnsi="Times New Roman" w:cs="Times New Roman"/>
         </w:rPr>
-        <w:t xml:space="preserve"> neurons arranged in three dimensions: width, height, and depth. The neurons in a layer will only be connected to a small </w:t>
+        <w:t xml:space="preserve"> neurons arranged in </w:t>
       </w:r>
       <w:r>
         <w:rPr>
           <w:rFonts w:ascii="Times New Roman" w:eastAsia="Times New Roman" w:hAnsi="Times New Roman" w:cs="Times New Roman"/>
         </w:rPr>
         <w:lastRenderedPageBreak/>
-        <w:t>region of the layer before it, instead of all the neurons in a fully-connected manner. This architecture</w:t>
+        <w:t>three dimensions: width, height, and depth. The neurons in a layer will only be connected to a small region of the layer before it, instead of all the neurons in a fully-connected manner. This architecture</w:t>
       </w:r>
       <w:r>
         <w:rPr>
@@ -1590,7 +1629,61 @@
         <w:rPr>
           <w:rFonts w:ascii="Times New Roman" w:eastAsia="Times New Roman" w:hAnsi="Times New Roman" w:cs="Times New Roman"/>
         </w:rPr>
-        <w:t>We will be using Keras [8], The Python Deep Learning library to build our convolutional network.</w:t>
+        <w:t>W</w:t>
+      </w:r>
+      <w:r>
+        <w:rPr>
+          <w:rFonts w:ascii="Times New Roman" w:eastAsia="Times New Roman" w:hAnsi="Times New Roman" w:cs="Times New Roman"/>
+        </w:rPr>
+        <w:t>e will be using Keras</w:t>
+      </w:r>
+      <w:r>
+        <w:rPr>
+          <w:rFonts w:ascii="Times New Roman" w:eastAsia="Times New Roman" w:hAnsi="Times New Roman" w:cs="Times New Roman"/>
+        </w:rPr>
+        <w:t>, which is a Python deep l</w:t>
+      </w:r>
+      <w:r>
+        <w:rPr>
+          <w:rFonts w:ascii="Times New Roman" w:eastAsia="Times New Roman" w:hAnsi="Times New Roman" w:cs="Times New Roman"/>
+        </w:rPr>
+        <w:t>earning library</w:t>
+      </w:r>
+      <w:r>
+        <w:rPr>
+          <w:rFonts w:ascii="Times New Roman" w:eastAsia="Times New Roman" w:hAnsi="Times New Roman" w:cs="Times New Roman"/>
+        </w:rPr>
+        <w:t xml:space="preserve"> [8]</w:t>
+      </w:r>
+      <w:r>
+        <w:rPr>
+          <w:rFonts w:ascii="Times New Roman" w:eastAsia="Times New Roman" w:hAnsi="Times New Roman" w:cs="Times New Roman"/>
+        </w:rPr>
+        <w:t xml:space="preserve"> to build our convolutional network.</w:t>
+      </w:r>
+      <w:r>
+        <w:rPr>
+          <w:rFonts w:ascii="Times New Roman" w:eastAsia="Times New Roman" w:hAnsi="Times New Roman" w:cs="Times New Roman"/>
+        </w:rPr>
+        <w:t xml:space="preserve"> The</w:t>
+      </w:r>
+      <w:r>
+        <w:rPr>
+          <w:rFonts w:ascii="Times New Roman" w:eastAsia="Times New Roman" w:hAnsi="Times New Roman" w:cs="Times New Roman"/>
+        </w:rPr>
+        <w:t xml:space="preserve"> Q-function is modeled using </w:t>
+      </w:r>
+      <w:r>
+        <w:rPr>
+          <w:rFonts w:ascii="Times New Roman" w:eastAsia="Times New Roman" w:hAnsi="Times New Roman" w:cs="Times New Roman"/>
+        </w:rPr>
+        <w:t>this network</w:t>
+      </w:r>
+      <w:r>
+        <w:rPr>
+          <w:rFonts w:ascii="Times New Roman" w:eastAsia="Times New Roman" w:hAnsi="Times New Roman" w:cs="Times New Roman"/>
+        </w:rPr>
+        <w:t>.</w:t>
       </w:r>
     </w:p>
     <w:p>
@@ -1799,7 +1892,14 @@
         <w:rPr>
           <w:rFonts w:ascii="Times New Roman" w:eastAsia="Times New Roman" w:hAnsi="Times New Roman" w:cs="Times New Roman"/>
         </w:rPr>
-        <w:t>The most notable features of the Deep Q Learning algorithm are the "remember” and “replay” methods. One of the challenges of Deep Q Learning is that the neural network used in the algorithm tends to forget the previous experiences as it overwrites them with new experiences</w:t>
+        <w:t xml:space="preserve">The most notable features of the Deep Q Learning algorithm are the "remember” and “replay” methods. One of the challenges of Deep Q Learning is that the neural network used in the algorithm tends to forget the previous experiences as it overwrites them with new </w:t>
+      </w:r>
+      <w:r>
+        <w:rPr>
+          <w:rFonts w:ascii="Times New Roman" w:eastAsia="Times New Roman" w:hAnsi="Times New Roman" w:cs="Times New Roman"/>
+        </w:rPr>
+        <w:lastRenderedPageBreak/>
+        <w:t>experiences</w:t>
       </w:r>
       <w:r>
         <w:rPr>
@@ -1817,14 +1917,7 @@
         <w:rPr>
           <w:rFonts w:ascii="Times New Roman" w:eastAsia="Times New Roman" w:hAnsi="Times New Roman" w:cs="Times New Roman"/>
         </w:rPr>
-        <w:t xml:space="preserve">. Thus, methods are needed to remember previous actions and rewards and retrain the neural network to retain previous knowledge. To ensure the agent performs well long term, </w:t>
-      </w:r>
-      <w:r>
-        <w:rPr>
-          <w:rFonts w:ascii="Times New Roman" w:eastAsia="Times New Roman" w:hAnsi="Times New Roman" w:cs="Times New Roman"/>
-        </w:rPr>
-        <w:lastRenderedPageBreak/>
-        <w:t xml:space="preserve">we need to take into account </w:t>
+        <w:t xml:space="preserve">. Thus, methods are needed to remember previous actions and rewards and retrain the neural network to retain previous knowledge. To ensure the agent performs well long term, we need to take into account </w:t>
       </w:r>
       <w:r>
         <w:rPr>
@@ -2071,6 +2164,7 @@
               <w:rPr>
                 <w:rFonts w:ascii="Times New Roman" w:eastAsia="Times New Roman" w:hAnsi="Times New Roman" w:cs="Times New Roman"/>
               </w:rPr>
+              <w:lastRenderedPageBreak/>
               <w:t>Episodes</w:t>
             </w:r>
           </w:p>
@@ -2159,7 +2253,6 @@
               <w:rPr>
                 <w:rFonts w:ascii="Times New Roman" w:eastAsia="Times New Roman" w:hAnsi="Times New Roman" w:cs="Times New Roman"/>
               </w:rPr>
-              <w:lastRenderedPageBreak/>
               <w:t>Epsilon</w:t>
             </w:r>
           </w:p>
@@ -2561,14 +2654,8 @@
         <w:rPr>
           <w:rFonts w:ascii="Times New Roman" w:eastAsia="Times New Roman" w:hAnsi="Times New Roman" w:cs="Times New Roman"/>
         </w:rPr>
-        <w:t xml:space="preserve">In order for the agent to interface with the QWOP game environment, it had to be able to simulate keyboard input as well as read the raw pixels on the screen. This was achieved by creating a virtual environment in Python for the Deep Q Learning agent to get the current state </w:t>
-      </w:r>
-      <w:r>
-        <w:rPr>
-          <w:rFonts w:ascii="Times New Roman" w:eastAsia="Times New Roman" w:hAnsi="Times New Roman" w:cs="Times New Roman"/>
-        </w:rPr>
         <w:lastRenderedPageBreak/>
-        <w:t>and step through actions. Another variable that was needed was the current distance that the runner has traveled. However, due to the obfuscated nature of the native JavaScript game code, we had to rely on other methods to extract the current distance. We utilized the OpenCV library to find image contours of the numbers and corresponding wrapping rectangles. The raw pixels at those locations are then screenshotted,</w:t>
+        <w:t>In order for the agent to interface with the QWOP game environment, it had to be able to simulate keyboard input as well as read the raw pixels on the screen. This was achieved by creating a virtual environment in Python for the Deep Q Learning agent to get the current state and step through actions. Another variable that was needed was the current distance that the runner has traveled. However, due to the obfuscated nature of the native JavaScript game code, we had to rely on other methods to extract the current distance. We utilized the OpenCV library to find image contours of the numbers and corresponding wrapping rectangles. The raw pixels at those locations are then screenshotted,</w:t>
       </w:r>
       <w:r>
         <w:rPr>
@@ -3698,6 +3785,7 @@
                 <w:sz w:val="18"/>
                 <w:szCs w:val="18"/>
               </w:rPr>
+              <w:lastRenderedPageBreak/>
               <w:t>H</w:t>
             </w:r>
           </w:p>
@@ -4186,7 +4274,6 @@
                 <w:sz w:val="18"/>
                 <w:szCs w:val="18"/>
               </w:rPr>
-              <w:lastRenderedPageBreak/>
               <w:t>L</w:t>
             </w:r>
           </w:p>
@@ -4965,7 +5052,26 @@
         <w:rPr>
           <w:rFonts w:ascii="Times New Roman" w:eastAsia="Times New Roman" w:hAnsi="Times New Roman" w:cs="Times New Roman"/>
         </w:rPr>
-        <w:t xml:space="preserve">. The agent will start off by guessing 100% of its actions and every subsequent episode will decrease the guessing rate by 0.5%. For fear of overshooting, the learning rate was defined to be extremely small. However, one tradeoff was that it </w:t>
+        <w:t xml:space="preserve">. The agent will start off by guessing 100% of its actions and every subsequent episode will decrease the guessing rate by 0.5%. For fear of overshooting, the </w:t>
+      </w:r>
+      <w:r>
+        <w:rPr>
+          <w:rFonts w:ascii="Times New Roman" w:eastAsia="Times New Roman" w:hAnsi="Times New Roman" w:cs="Times New Roman"/>
+        </w:rPr>
+        <w:lastRenderedPageBreak/>
+        <w:t xml:space="preserve">learning rate was defined to be </w:t>
+      </w:r>
+      <w:r>
+        <w:rPr>
+          <w:rFonts w:ascii="Times New Roman" w:eastAsia="Times New Roman" w:hAnsi="Times New Roman" w:cs="Times New Roman"/>
+        </w:rPr>
+        <w:t>0.0001</w:t>
+      </w:r>
+      <w:r>
+        <w:rPr>
+          <w:rFonts w:ascii="Times New Roman" w:eastAsia="Times New Roman" w:hAnsi="Times New Roman" w:cs="Times New Roman"/>
+        </w:rPr>
+        <w:t xml:space="preserve">. However, one tradeoff was that it </w:t>
       </w:r>
       <w:r>
         <w:rPr>
@@ -5060,7 +5166,6 @@
               <w:rPr>
                 <w:rFonts w:ascii="Times New Roman" w:eastAsia="Times New Roman" w:hAnsi="Times New Roman" w:cs="Times New Roman"/>
               </w:rPr>
-              <w:lastRenderedPageBreak/>
               <w:t>Gamma</w:t>
             </w:r>
           </w:p>
@@ -5384,6 +5489,7 @@
         <w:rPr>
           <w:rFonts w:ascii="Times New Roman" w:eastAsia="Times New Roman" w:hAnsi="Times New Roman" w:cs="Times New Roman"/>
         </w:rPr>
+        <w:lastRenderedPageBreak/>
         <w:tab/>
       </w:r>
       <w:r>
@@ -5420,14 +5526,7 @@
         <w:rPr>
           <w:rFonts w:ascii="Times New Roman" w:eastAsia="Times New Roman" w:hAnsi="Times New Roman" w:cs="Times New Roman"/>
         </w:rPr>
-        <w:t xml:space="preserve">. The agent initially starts to randomly guess actions and occasionally survives over five timesteps. As </w:t>
-      </w:r>
-      <w:r>
-        <w:rPr>
-          <w:rFonts w:ascii="Times New Roman" w:eastAsia="Times New Roman" w:hAnsi="Times New Roman" w:cs="Times New Roman"/>
-        </w:rPr>
-        <w:lastRenderedPageBreak/>
-        <w:t>the agent crosses 250 training episodes, the network learns that pressing the same keys results in a higher reward. The plot is shown below in F</w:t>
+        <w:t>. The agent initially starts to randomly guess actions and occasionally survives over five timesteps. As the agent crosses 250 training episodes, the network learns that pressing the same keys results in a higher reward. The plot is shown below in F</w:t>
       </w:r>
       <w:r>
         <w:rPr>
@@ -6415,7 +6514,7 @@
         <w:rStyle w:val="PageNumber"/>
         <w:noProof/>
       </w:rPr>
-      <w:t>15</w:t>
+      <w:t>5</w:t>
     </w:r>
     <w:r>
       <w:rPr>

</xml_diff>

<commit_message>
formatting figures to stay on one page
</commit_message>
<xml_diff>
--- a/thesis revised 1.docx
+++ b/thesis revised 1.docx
@@ -1063,8 +1063,6 @@
         </w:rPr>
         <w:t>is not captured in the raw pixel input.</w:t>
       </w:r>
-      <w:bookmarkStart w:id="1" w:name="_GoBack"/>
-      <w:bookmarkEnd w:id="1"/>
     </w:p>
     <w:p>
       <w:pPr>
@@ -2763,6 +2761,62 @@
         <w:t xml:space="preserve">. Each row represents one of the 16 possible 4-key combinations and the 1s and 0s respectively represent if that corresponding key is pressed or released.  </w:t>
       </w:r>
     </w:p>
+    <w:p>
+      <w:pPr>
+        <w:spacing w:line="480" w:lineRule="auto"/>
+        <w:ind w:firstLine="720"/>
+        <w:rPr>
+          <w:rFonts w:ascii="Times New Roman" w:eastAsia="Times New Roman" w:hAnsi="Times New Roman" w:cs="Times New Roman"/>
+        </w:rPr>
+      </w:pPr>
+    </w:p>
+    <w:p>
+      <w:pPr>
+        <w:spacing w:line="480" w:lineRule="auto"/>
+        <w:ind w:firstLine="720"/>
+        <w:rPr>
+          <w:rFonts w:ascii="Times New Roman" w:eastAsia="Times New Roman" w:hAnsi="Times New Roman" w:cs="Times New Roman"/>
+        </w:rPr>
+      </w:pPr>
+    </w:p>
+    <w:p>
+      <w:pPr>
+        <w:spacing w:line="480" w:lineRule="auto"/>
+        <w:ind w:firstLine="720"/>
+        <w:rPr>
+          <w:rFonts w:ascii="Times New Roman" w:eastAsia="Times New Roman" w:hAnsi="Times New Roman" w:cs="Times New Roman"/>
+        </w:rPr>
+      </w:pPr>
+    </w:p>
+    <w:p>
+      <w:pPr>
+        <w:spacing w:line="480" w:lineRule="auto"/>
+        <w:ind w:firstLine="720"/>
+        <w:rPr>
+          <w:rFonts w:ascii="Times New Roman" w:eastAsia="Times New Roman" w:hAnsi="Times New Roman" w:cs="Times New Roman"/>
+        </w:rPr>
+      </w:pPr>
+    </w:p>
+    <w:p>
+      <w:pPr>
+        <w:spacing w:line="480" w:lineRule="auto"/>
+        <w:ind w:firstLine="720"/>
+        <w:rPr>
+          <w:rFonts w:ascii="Times New Roman" w:eastAsia="Times New Roman" w:hAnsi="Times New Roman" w:cs="Times New Roman"/>
+        </w:rPr>
+      </w:pPr>
+    </w:p>
+    <w:p>
+      <w:pPr>
+        <w:spacing w:line="480" w:lineRule="auto"/>
+        <w:ind w:firstLine="720"/>
+        <w:rPr>
+          <w:rFonts w:ascii="Times New Roman" w:eastAsia="Times New Roman" w:hAnsi="Times New Roman" w:cs="Times New Roman"/>
+        </w:rPr>
+      </w:pPr>
+      <w:bookmarkStart w:id="1" w:name="_GoBack"/>
+      <w:bookmarkEnd w:id="1"/>
+    </w:p>
     <w:tbl>
       <w:tblPr>
         <w:tblW w:w="1743" w:type="dxa"/>
@@ -3785,7 +3839,6 @@
                 <w:sz w:val="18"/>
                 <w:szCs w:val="18"/>
               </w:rPr>
-              <w:lastRenderedPageBreak/>
               <w:t>H</w:t>
             </w:r>
           </w:p>
@@ -5007,6 +5060,7 @@
           <w:sz w:val="32"/>
           <w:szCs w:val="32"/>
         </w:rPr>
+        <w:lastRenderedPageBreak/>
         <w:t>6 Results</w:t>
       </w:r>
     </w:p>
@@ -5052,14 +5106,7 @@
         <w:rPr>
           <w:rFonts w:ascii="Times New Roman" w:eastAsia="Times New Roman" w:hAnsi="Times New Roman" w:cs="Times New Roman"/>
         </w:rPr>
-        <w:t xml:space="preserve">. The agent will start off by guessing 100% of its actions and every subsequent episode will decrease the guessing rate by 0.5%. For fear of overshooting, the </w:t>
-      </w:r>
-      <w:r>
-        <w:rPr>
-          <w:rFonts w:ascii="Times New Roman" w:eastAsia="Times New Roman" w:hAnsi="Times New Roman" w:cs="Times New Roman"/>
-        </w:rPr>
-        <w:lastRenderedPageBreak/>
-        <w:t xml:space="preserve">learning rate was defined to be </w:t>
+        <w:t xml:space="preserve">. The agent will start off by guessing 100% of its actions and every subsequent episode will decrease the guessing rate by 0.5%. For fear of overshooting, the learning rate was defined to be </w:t>
       </w:r>
       <w:r>
         <w:rPr>
@@ -5427,6 +5474,7 @@
         <w:rPr>
           <w:rFonts w:ascii="Times New Roman" w:eastAsia="Times New Roman" w:hAnsi="Times New Roman" w:cs="Times New Roman"/>
         </w:rPr>
+        <w:lastRenderedPageBreak/>
         <w:t>With a working Deep Q Learning agent, we attempted to shorten the training time by increasing the learning rate and epsilon decay</w:t>
       </w:r>
       <w:r>
@@ -5489,70 +5537,70 @@
         <w:rPr>
           <w:rFonts w:ascii="Times New Roman" w:eastAsia="Times New Roman" w:hAnsi="Times New Roman" w:cs="Times New Roman"/>
         </w:rPr>
+        <w:tab/>
+      </w:r>
+      <w:r>
+        <w:rPr>
+          <w:rFonts w:ascii="Times New Roman" w:eastAsia="Times New Roman" w:hAnsi="Times New Roman" w:cs="Times New Roman"/>
+        </w:rPr>
+        <w:t>A trend was observed between</w:t>
+      </w:r>
+      <w:r>
+        <w:rPr>
+          <w:rFonts w:ascii="Times New Roman" w:eastAsia="Times New Roman" w:hAnsi="Times New Roman" w:cs="Times New Roman"/>
+        </w:rPr>
+        <w:t xml:space="preserve"> the</w:t>
+      </w:r>
+      <w:r>
+        <w:rPr>
+          <w:rFonts w:ascii="Times New Roman" w:eastAsia="Times New Roman" w:hAnsi="Times New Roman" w:cs="Times New Roman"/>
+        </w:rPr>
+        <w:t xml:space="preserve"> most common action count </w:t>
+      </w:r>
+      <w:r>
+        <w:rPr>
+          <w:rFonts w:ascii="Times New Roman" w:eastAsia="Times New Roman" w:hAnsi="Times New Roman" w:cs="Times New Roman"/>
+        </w:rPr>
+        <w:t>and</w:t>
+      </w:r>
+      <w:r>
+        <w:rPr>
+          <w:rFonts w:ascii="Times New Roman" w:eastAsia="Times New Roman" w:hAnsi="Times New Roman" w:cs="Times New Roman"/>
+        </w:rPr>
+        <w:t xml:space="preserve"> episode number</w:t>
+      </w:r>
+      <w:r>
+        <w:rPr>
+          <w:rFonts w:ascii="Times New Roman" w:eastAsia="Times New Roman" w:hAnsi="Times New Roman" w:cs="Times New Roman"/>
+        </w:rPr>
+        <w:t>. The agent initially starts to randomly guess actions and occasionally survives over five timesteps. As the agent crosses 250 training episodes, the network learns that pressing the same keys results in a higher reward. The plot is shown below in F</w:t>
+      </w:r>
+      <w:r>
+        <w:rPr>
+          <w:rFonts w:ascii="Times New Roman" w:eastAsia="Times New Roman" w:hAnsi="Times New Roman" w:cs="Times New Roman"/>
+        </w:rPr>
+        <w:t>igure 11</w:t>
+      </w:r>
+      <w:r>
+        <w:rPr>
+          <w:rFonts w:ascii="Times New Roman" w:eastAsia="Times New Roman" w:hAnsi="Times New Roman" w:cs="Times New Roman"/>
+        </w:rPr>
+        <w:t>.</w:t>
+      </w:r>
+    </w:p>
+    <w:p>
+      <w:pPr>
+        <w:jc w:val="center"/>
+        <w:rPr>
+          <w:rFonts w:ascii="Times New Roman" w:eastAsia="Times New Roman" w:hAnsi="Times New Roman" w:cs="Times New Roman"/>
+        </w:rPr>
+      </w:pPr>
+      <w:r>
+        <w:rPr>
+          <w:rFonts w:ascii="Times New Roman" w:eastAsia="Times New Roman" w:hAnsi="Times New Roman" w:cs="Times New Roman"/>
+          <w:noProof/>
+        </w:rPr>
         <w:lastRenderedPageBreak/>
-        <w:tab/>
-      </w:r>
-      <w:r>
-        <w:rPr>
-          <w:rFonts w:ascii="Times New Roman" w:eastAsia="Times New Roman" w:hAnsi="Times New Roman" w:cs="Times New Roman"/>
-        </w:rPr>
-        <w:t>A trend was observed between</w:t>
-      </w:r>
-      <w:r>
-        <w:rPr>
-          <w:rFonts w:ascii="Times New Roman" w:eastAsia="Times New Roman" w:hAnsi="Times New Roman" w:cs="Times New Roman"/>
-        </w:rPr>
-        <w:t xml:space="preserve"> the</w:t>
-      </w:r>
-      <w:r>
-        <w:rPr>
-          <w:rFonts w:ascii="Times New Roman" w:eastAsia="Times New Roman" w:hAnsi="Times New Roman" w:cs="Times New Roman"/>
-        </w:rPr>
-        <w:t xml:space="preserve"> most common action count </w:t>
-      </w:r>
-      <w:r>
-        <w:rPr>
-          <w:rFonts w:ascii="Times New Roman" w:eastAsia="Times New Roman" w:hAnsi="Times New Roman" w:cs="Times New Roman"/>
-        </w:rPr>
-        <w:t>and</w:t>
-      </w:r>
-      <w:r>
-        <w:rPr>
-          <w:rFonts w:ascii="Times New Roman" w:eastAsia="Times New Roman" w:hAnsi="Times New Roman" w:cs="Times New Roman"/>
-        </w:rPr>
-        <w:t xml:space="preserve"> episode number</w:t>
-      </w:r>
-      <w:r>
-        <w:rPr>
-          <w:rFonts w:ascii="Times New Roman" w:eastAsia="Times New Roman" w:hAnsi="Times New Roman" w:cs="Times New Roman"/>
-        </w:rPr>
-        <w:t>. The agent initially starts to randomly guess actions and occasionally survives over five timesteps. As the agent crosses 250 training episodes, the network learns that pressing the same keys results in a higher reward. The plot is shown below in F</w:t>
-      </w:r>
-      <w:r>
-        <w:rPr>
-          <w:rFonts w:ascii="Times New Roman" w:eastAsia="Times New Roman" w:hAnsi="Times New Roman" w:cs="Times New Roman"/>
-        </w:rPr>
-        <w:t>igure 11</w:t>
-      </w:r>
-      <w:r>
-        <w:rPr>
-          <w:rFonts w:ascii="Times New Roman" w:eastAsia="Times New Roman" w:hAnsi="Times New Roman" w:cs="Times New Roman"/>
-        </w:rPr>
-        <w:t>.</w:t>
-      </w:r>
-    </w:p>
-    <w:p>
-      <w:pPr>
-        <w:jc w:val="center"/>
-        <w:rPr>
-          <w:rFonts w:ascii="Times New Roman" w:eastAsia="Times New Roman" w:hAnsi="Times New Roman" w:cs="Times New Roman"/>
-        </w:rPr>
-      </w:pPr>
-      <w:r>
-        <w:rPr>
-          <w:rFonts w:ascii="Times New Roman" w:eastAsia="Times New Roman" w:hAnsi="Times New Roman" w:cs="Times New Roman"/>
-          <w:noProof/>
-        </w:rPr>
         <w:drawing>
           <wp:inline distT="0" distB="0" distL="0" distR="0" wp14:anchorId="2145AB2A" wp14:editId="4DC5E831">
             <wp:extent cx="5849620" cy="4384675"/>
@@ -6514,7 +6562,7 @@
         <w:rStyle w:val="PageNumber"/>
         <w:noProof/>
       </w:rPr>
-      <w:t>5</w:t>
+      <w:t>19</w:t>
     </w:r>
     <w:r>
       <w:rPr>

</xml_diff>

<commit_message>
variability plot and more citations
</commit_message>
<xml_diff>
--- a/thesis revised 1.docx
+++ b/thesis revised 1.docx
@@ -488,7 +488,21 @@
         <w:rPr>
           <w:rFonts w:ascii="Times New Roman" w:eastAsia="Times New Roman" w:hAnsi="Times New Roman" w:cs="Times New Roman"/>
         </w:rPr>
-        <w:t>QWOP is a free-to-play flash game created by Bennet Foddy infamous for being ridiculously frustrating to play</w:t>
+        <w:t xml:space="preserve">QWOP is a free-to-play flash game created by Bennet </w:t>
+      </w:r>
+      <w:proofErr w:type="spellStart"/>
+      <w:r>
+        <w:rPr>
+          <w:rFonts w:ascii="Times New Roman" w:eastAsia="Times New Roman" w:hAnsi="Times New Roman" w:cs="Times New Roman"/>
+        </w:rPr>
+        <w:t>Foddy</w:t>
+      </w:r>
+      <w:proofErr w:type="spellEnd"/>
+      <w:r>
+        <w:rPr>
+          <w:rFonts w:ascii="Times New Roman" w:eastAsia="Times New Roman" w:hAnsi="Times New Roman" w:cs="Times New Roman"/>
+        </w:rPr>
+        <w:t xml:space="preserve"> infamous for being ridiculously frustrating to play</w:t>
       </w:r>
       <w:r>
         <w:rPr>
@@ -586,7 +600,13 @@
         <w:rPr>
           <w:rFonts w:ascii="Times New Roman" w:eastAsia="Times New Roman" w:hAnsi="Times New Roman" w:cs="Times New Roman"/>
         </w:rPr>
-        <w:t xml:space="preserve"> [3]</w:t>
+        <w:t xml:space="preserve"> [13</w:t>
+      </w:r>
+      <w:r>
+        <w:rPr>
+          <w:rFonts w:ascii="Times New Roman" w:eastAsia="Times New Roman" w:hAnsi="Times New Roman" w:cs="Times New Roman"/>
+        </w:rPr>
+        <w:t>]</w:t>
       </w:r>
       <w:r>
         <w:rPr>
@@ -610,20 +630,26 @@
         <w:rPr>
           <w:rFonts w:ascii="Times New Roman" w:eastAsia="Times New Roman" w:hAnsi="Times New Roman" w:cs="Times New Roman"/>
         </w:rPr>
-        <w:t xml:space="preserve"> [6]</w:t>
-      </w:r>
-      <w:r>
-        <w:rPr>
-          <w:rFonts w:ascii="Times New Roman" w:eastAsia="Times New Roman" w:hAnsi="Times New Roman" w:cs="Times New Roman"/>
-        </w:rPr>
-        <w:t xml:space="preserve">. The task of playing QWOP poses a different type of problem. It is significantly more difficult due to the ragdoll </w:t>
+        <w:t xml:space="preserve"> [15</w:t>
+      </w:r>
+      <w:r>
+        <w:rPr>
+          <w:rFonts w:ascii="Times New Roman" w:eastAsia="Times New Roman" w:hAnsi="Times New Roman" w:cs="Times New Roman"/>
+        </w:rPr>
+        <w:t>]</w:t>
+      </w:r>
+      <w:r>
+        <w:rPr>
+          <w:rFonts w:ascii="Times New Roman" w:eastAsia="Times New Roman" w:hAnsi="Times New Roman" w:cs="Times New Roman"/>
+        </w:rPr>
+        <w:t xml:space="preserve">. The task of playing QWOP poses a different type of problem. It is significantly more difficult due to the </w:t>
       </w:r>
       <w:r>
         <w:rPr>
           <w:rFonts w:ascii="Times New Roman" w:eastAsia="Times New Roman" w:hAnsi="Times New Roman" w:cs="Times New Roman"/>
         </w:rPr>
         <w:lastRenderedPageBreak/>
-        <w:t xml:space="preserve">physics environment. Each key press is not guaranteed to have the same results or effects on the simulation. Miniscule differences in the runner's position and momentum can often have unforeseen impacts. </w:t>
+        <w:t xml:space="preserve">ragdoll physics environment. Each key press is not guaranteed to have the same results or effects on the simulation. Miniscule differences in the runner's position and momentum can often have unforeseen impacts. </w:t>
       </w:r>
     </w:p>
     <w:p>
@@ -703,7 +729,21 @@
         <w:rPr>
           <w:rFonts w:ascii="Times New Roman" w:eastAsia="Times New Roman" w:hAnsi="Times New Roman" w:cs="Times New Roman"/>
         </w:rPr>
-        <w:t>. The input is raw pixels and the output is a value function estimating future rewards. Their method was able to learn to play seven Atari 2600 games and even surpass a human expert on three of the games. These games include Pong, Breakout, Space Invaders, Seaquest, and Beam Rider. Their model is a convolutional neural network trained with a variant of Q-learning, using stochastic gradient descent to update the weights. They also implemented an experience replay mechanism which randomly samples previous actions and state transitions to smooth out the training distribution o</w:t>
+        <w:t xml:space="preserve">. The input is raw pixels and the output is a value function estimating future rewards. Their method was able to learn to play seven Atari 2600 games and even surpass a human expert on three of the games. These games include Pong, Breakout, Space Invaders, </w:t>
+      </w:r>
+      <w:proofErr w:type="spellStart"/>
+      <w:r>
+        <w:rPr>
+          <w:rFonts w:ascii="Times New Roman" w:eastAsia="Times New Roman" w:hAnsi="Times New Roman" w:cs="Times New Roman"/>
+        </w:rPr>
+        <w:t>Seaquest</w:t>
+      </w:r>
+      <w:proofErr w:type="spellEnd"/>
+      <w:r>
+        <w:rPr>
+          <w:rFonts w:ascii="Times New Roman" w:eastAsia="Times New Roman" w:hAnsi="Times New Roman" w:cs="Times New Roman"/>
+        </w:rPr>
+        <w:t>, and Beam Rider. Their model is a convolutional neural network trained with a variant of Q-learning, using stochastic gradient descent to update the weights. They also implemented an experience replay mechanism which randomly samples previous actions and state transitions to smooth out the training distribution o</w:t>
       </w:r>
       <w:r>
         <w:rPr>
@@ -740,7 +780,25 @@
           <w:sz w:val="28"/>
           <w:szCs w:val="28"/>
         </w:rPr>
-        <w:t>3.2 OpenAI Gym</w:t>
+        <w:t xml:space="preserve">3.2 </w:t>
+      </w:r>
+      <w:proofErr w:type="spellStart"/>
+      <w:r>
+        <w:rPr>
+          <w:rFonts w:ascii="Times New Roman" w:eastAsia="Times New Roman" w:hAnsi="Times New Roman" w:cs="Times New Roman"/>
+          <w:sz w:val="28"/>
+          <w:szCs w:val="28"/>
+        </w:rPr>
+        <w:t>OpenAI</w:t>
+      </w:r>
+      <w:proofErr w:type="spellEnd"/>
+      <w:r>
+        <w:rPr>
+          <w:rFonts w:ascii="Times New Roman" w:eastAsia="Times New Roman" w:hAnsi="Times New Roman" w:cs="Times New Roman"/>
+          <w:sz w:val="28"/>
+          <w:szCs w:val="28"/>
+        </w:rPr>
+        <w:t xml:space="preserve"> Gym</w:t>
       </w:r>
     </w:p>
     <w:p>
@@ -751,11 +809,19 @@
           <w:rFonts w:ascii="Times New Roman" w:eastAsia="Times New Roman" w:hAnsi="Times New Roman" w:cs="Times New Roman"/>
         </w:rPr>
       </w:pPr>
-      <w:r>
-        <w:rPr>
-          <w:rFonts w:ascii="Times New Roman" w:eastAsia="Times New Roman" w:hAnsi="Times New Roman" w:cs="Times New Roman"/>
-        </w:rPr>
-        <w:t>OpenAI Gym is a toolkit for developing and comparing reinforcement learning algorithms and techniques</w:t>
+      <w:proofErr w:type="spellStart"/>
+      <w:r>
+        <w:rPr>
+          <w:rFonts w:ascii="Times New Roman" w:eastAsia="Times New Roman" w:hAnsi="Times New Roman" w:cs="Times New Roman"/>
+        </w:rPr>
+        <w:t>OpenAI</w:t>
+      </w:r>
+      <w:proofErr w:type="spellEnd"/>
+      <w:r>
+        <w:rPr>
+          <w:rFonts w:ascii="Times New Roman" w:eastAsia="Times New Roman" w:hAnsi="Times New Roman" w:cs="Times New Roman"/>
+        </w:rPr>
+        <w:t xml:space="preserve"> Gym is a toolkit for developing and comparing reinforcement learning algorithms and techniques</w:t>
       </w:r>
       <w:r>
         <w:rPr>
@@ -767,7 +833,21 @@
         <w:rPr>
           <w:rFonts w:ascii="Times New Roman" w:eastAsia="Times New Roman" w:hAnsi="Times New Roman" w:cs="Times New Roman"/>
         </w:rPr>
-        <w:t>. This platform provides many environments that agents can interact with in a unified way. It provides an interface that allows agents to step the environment by one timestep and return new observatio</w:t>
+        <w:t xml:space="preserve">. This platform provides many environments that agents can interact with in a unified way. It provides an interface that allows agents to step the environment by one </w:t>
+      </w:r>
+      <w:proofErr w:type="spellStart"/>
+      <w:r>
+        <w:rPr>
+          <w:rFonts w:ascii="Times New Roman" w:eastAsia="Times New Roman" w:hAnsi="Times New Roman" w:cs="Times New Roman"/>
+        </w:rPr>
+        <w:t>timestep</w:t>
+      </w:r>
+      <w:proofErr w:type="spellEnd"/>
+      <w:r>
+        <w:rPr>
+          <w:rFonts w:ascii="Times New Roman" w:eastAsia="Times New Roman" w:hAnsi="Times New Roman" w:cs="Times New Roman"/>
+        </w:rPr>
+        <w:t xml:space="preserve"> and return new observatio</w:t>
       </w:r>
       <w:r>
         <w:rPr>
@@ -847,7 +927,35 @@
         <w:rPr>
           <w:rFonts w:ascii="Times New Roman" w:eastAsia="Times New Roman" w:hAnsi="Times New Roman" w:cs="Times New Roman"/>
         </w:rPr>
-        <w:t>. OpenAI CartPole environment</w:t>
+        <w:t xml:space="preserve">. </w:t>
+      </w:r>
+      <w:proofErr w:type="spellStart"/>
+      <w:r>
+        <w:rPr>
+          <w:rFonts w:ascii="Times New Roman" w:eastAsia="Times New Roman" w:hAnsi="Times New Roman" w:cs="Times New Roman"/>
+        </w:rPr>
+        <w:t>OpenAI</w:t>
+      </w:r>
+      <w:proofErr w:type="spellEnd"/>
+      <w:r>
+        <w:rPr>
+          <w:rFonts w:ascii="Times New Roman" w:eastAsia="Times New Roman" w:hAnsi="Times New Roman" w:cs="Times New Roman"/>
+        </w:rPr>
+        <w:t xml:space="preserve"> </w:t>
+      </w:r>
+      <w:proofErr w:type="spellStart"/>
+      <w:r>
+        <w:rPr>
+          <w:rFonts w:ascii="Times New Roman" w:eastAsia="Times New Roman" w:hAnsi="Times New Roman" w:cs="Times New Roman"/>
+        </w:rPr>
+        <w:t>CartPole</w:t>
+      </w:r>
+      <w:proofErr w:type="spellEnd"/>
+      <w:r>
+        <w:rPr>
+          <w:rFonts w:ascii="Times New Roman" w:eastAsia="Times New Roman" w:hAnsi="Times New Roman" w:cs="Times New Roman"/>
+        </w:rPr>
+        <w:t xml:space="preserve"> environment</w:t>
       </w:r>
       <w:r>
         <w:rPr>
@@ -868,13 +976,69 @@
         <w:rPr>
           <w:rFonts w:ascii="Times New Roman" w:eastAsia="Times New Roman" w:hAnsi="Times New Roman" w:cs="Times New Roman"/>
         </w:rPr>
-        <w:t xml:space="preserve">For example, in the CartPole environment, a pole is attached by an un-actuated joint to a cart, which moves along a frictionless track. </w:t>
-      </w:r>
-      <w:r>
-        <w:rPr>
-          <w:rFonts w:ascii="Times New Roman" w:eastAsia="Times New Roman" w:hAnsi="Times New Roman" w:cs="Times New Roman"/>
-        </w:rPr>
-        <w:t xml:space="preserve">This system is controlled by applying a force of +1 or -1 corresponding to left and right movement to the cart. The pendulum initially starts upright and the goal is to prevent it from falling over. A reward of +1 is provided for every timestep that the pole remains upright. The current episode ends when the pole is more than 15 degrees from vertical or when the cart moves more than 2.4 units from the center. CartPole is one of the simplest environments in OpenAI gym. An agent can move the cart by performing a series of actions of 0 or 1 to the cart, pushing it left or right. The QWOP game interface is written to follow a similar environment architecture where an agent has access to </w:t>
+        <w:t xml:space="preserve">For example, in the </w:t>
+      </w:r>
+      <w:proofErr w:type="spellStart"/>
+      <w:r>
+        <w:rPr>
+          <w:rFonts w:ascii="Times New Roman" w:eastAsia="Times New Roman" w:hAnsi="Times New Roman" w:cs="Times New Roman"/>
+        </w:rPr>
+        <w:t>CartPole</w:t>
+      </w:r>
+      <w:proofErr w:type="spellEnd"/>
+      <w:r>
+        <w:rPr>
+          <w:rFonts w:ascii="Times New Roman" w:eastAsia="Times New Roman" w:hAnsi="Times New Roman" w:cs="Times New Roman"/>
+        </w:rPr>
+        <w:t xml:space="preserve"> environment, a pole is attached by an un-actuated joint to a cart, which moves along a frictionless track. </w:t>
+      </w:r>
+      <w:r>
+        <w:rPr>
+          <w:rFonts w:ascii="Times New Roman" w:eastAsia="Times New Roman" w:hAnsi="Times New Roman" w:cs="Times New Roman"/>
+        </w:rPr>
+        <w:t xml:space="preserve">This system is controlled by applying a force of +1 or -1 corresponding to left and right movement to the cart. The pendulum initially starts upright and the goal is to prevent it from falling over. A reward of +1 is provided for every </w:t>
+      </w:r>
+      <w:proofErr w:type="spellStart"/>
+      <w:r>
+        <w:rPr>
+          <w:rFonts w:ascii="Times New Roman" w:eastAsia="Times New Roman" w:hAnsi="Times New Roman" w:cs="Times New Roman"/>
+        </w:rPr>
+        <w:t>timestep</w:t>
+      </w:r>
+      <w:proofErr w:type="spellEnd"/>
+      <w:r>
+        <w:rPr>
+          <w:rFonts w:ascii="Times New Roman" w:eastAsia="Times New Roman" w:hAnsi="Times New Roman" w:cs="Times New Roman"/>
+        </w:rPr>
+        <w:t xml:space="preserve"> that the pole remains upright. The current episode ends when the pole is more than 15 degrees from vertical or when the cart moves more than 2.4 units from the center. </w:t>
+      </w:r>
+      <w:proofErr w:type="spellStart"/>
+      <w:r>
+        <w:rPr>
+          <w:rFonts w:ascii="Times New Roman" w:eastAsia="Times New Roman" w:hAnsi="Times New Roman" w:cs="Times New Roman"/>
+        </w:rPr>
+        <w:t>CartPole</w:t>
+      </w:r>
+      <w:proofErr w:type="spellEnd"/>
+      <w:r>
+        <w:rPr>
+          <w:rFonts w:ascii="Times New Roman" w:eastAsia="Times New Roman" w:hAnsi="Times New Roman" w:cs="Times New Roman"/>
+        </w:rPr>
+        <w:t xml:space="preserve"> is one of the simplest environments in </w:t>
+      </w:r>
+      <w:proofErr w:type="spellStart"/>
+      <w:r>
+        <w:rPr>
+          <w:rFonts w:ascii="Times New Roman" w:eastAsia="Times New Roman" w:hAnsi="Times New Roman" w:cs="Times New Roman"/>
+        </w:rPr>
+        <w:t>OpenAI</w:t>
+      </w:r>
+      <w:proofErr w:type="spellEnd"/>
+      <w:r>
+        <w:rPr>
+          <w:rFonts w:ascii="Times New Roman" w:eastAsia="Times New Roman" w:hAnsi="Times New Roman" w:cs="Times New Roman"/>
+        </w:rPr>
+        <w:t xml:space="preserve"> gym. An agent can move the cart by performing a series of actions of 0 or 1 to the cart, pushing it left or right. The QWOP game interface is written to follow a similar environment architecture where an agent has access to </w:t>
       </w:r>
       <w:r>
         <w:rPr>
@@ -886,7 +1050,21 @@
         <w:rPr>
           <w:rFonts w:ascii="Times New Roman" w:eastAsia="Times New Roman" w:hAnsi="Times New Roman" w:cs="Times New Roman"/>
         </w:rPr>
-        <w:t>. An example agent found in the documentation implemented a simple three-layer convolutional neural network and is trained using Q-learning. After around 500 episodes, the agent learned how to maximize the score by keeping the pole upright and the cart in the center of the environment. It is then consistently able to survive all 500 timesteps in each episode.</w:t>
+        <w:t xml:space="preserve">. An example agent found in the documentation implemented a simple three-layer convolutional neural network and is trained using Q-learning. After around 500 episodes, the agent learned how to maximize the score by keeping the pole upright and the cart in the center of the environment. It is then consistently able to survive all 500 </w:t>
+      </w:r>
+      <w:proofErr w:type="spellStart"/>
+      <w:r>
+        <w:rPr>
+          <w:rFonts w:ascii="Times New Roman" w:eastAsia="Times New Roman" w:hAnsi="Times New Roman" w:cs="Times New Roman"/>
+        </w:rPr>
+        <w:t>timesteps</w:t>
+      </w:r>
+      <w:proofErr w:type="spellEnd"/>
+      <w:r>
+        <w:rPr>
+          <w:rFonts w:ascii="Times New Roman" w:eastAsia="Times New Roman" w:hAnsi="Times New Roman" w:cs="Times New Roman"/>
+        </w:rPr>
+        <w:t xml:space="preserve"> in each episode.</w:t>
       </w:r>
     </w:p>
     <w:p>
@@ -920,7 +1098,35 @@
         <w:rPr>
           <w:rFonts w:ascii="Times New Roman" w:eastAsia="Times New Roman" w:hAnsi="Times New Roman" w:cs="Times New Roman"/>
         </w:rPr>
-        <w:t xml:space="preserve">Gustav Brodman and Ryan Voldstad used reinforcement learning to play QWOP for their </w:t>
+        <w:t xml:space="preserve">Gustav </w:t>
+      </w:r>
+      <w:proofErr w:type="spellStart"/>
+      <w:r>
+        <w:rPr>
+          <w:rFonts w:ascii="Times New Roman" w:eastAsia="Times New Roman" w:hAnsi="Times New Roman" w:cs="Times New Roman"/>
+        </w:rPr>
+        <w:t>Brodman</w:t>
+      </w:r>
+      <w:proofErr w:type="spellEnd"/>
+      <w:r>
+        <w:rPr>
+          <w:rFonts w:ascii="Times New Roman" w:eastAsia="Times New Roman" w:hAnsi="Times New Roman" w:cs="Times New Roman"/>
+        </w:rPr>
+        <w:t xml:space="preserve"> and Ryan </w:t>
+      </w:r>
+      <w:proofErr w:type="spellStart"/>
+      <w:r>
+        <w:rPr>
+          <w:rFonts w:ascii="Times New Roman" w:eastAsia="Times New Roman" w:hAnsi="Times New Roman" w:cs="Times New Roman"/>
+        </w:rPr>
+        <w:t>Voldstad</w:t>
+      </w:r>
+      <w:proofErr w:type="spellEnd"/>
+      <w:r>
+        <w:rPr>
+          <w:rFonts w:ascii="Times New Roman" w:eastAsia="Times New Roman" w:hAnsi="Times New Roman" w:cs="Times New Roman"/>
+        </w:rPr>
+        <w:t xml:space="preserve"> used reinforcement learning to play QWOP for their </w:t>
       </w:r>
       <w:r>
         <w:rPr>
@@ -1076,7 +1282,63 @@
         <w:rPr>
           <w:rFonts w:ascii="Times New Roman" w:eastAsia="Times New Roman" w:hAnsi="Times New Roman" w:cs="Times New Roman"/>
         </w:rPr>
-        <w:t>. At each timestep, a Markov decision process is in some state “s”, and the decision maker may choose any action "a" that is available in that particular state. The process responds at the next timestep by randomly moving into a new state "s`", and giving the decision maker a corresponding reward. We are attempting to model QW</w:t>
+        <w:t xml:space="preserve">. At each </w:t>
+      </w:r>
+      <w:proofErr w:type="spellStart"/>
+      <w:r>
+        <w:rPr>
+          <w:rFonts w:ascii="Times New Roman" w:eastAsia="Times New Roman" w:hAnsi="Times New Roman" w:cs="Times New Roman"/>
+        </w:rPr>
+        <w:t>timestep</w:t>
+      </w:r>
+      <w:proofErr w:type="spellEnd"/>
+      <w:r>
+        <w:rPr>
+          <w:rFonts w:ascii="Times New Roman" w:eastAsia="Times New Roman" w:hAnsi="Times New Roman" w:cs="Times New Roman"/>
+        </w:rPr>
+        <w:t xml:space="preserve">, a Markov decision process is in some </w:t>
+      </w:r>
+      <w:proofErr w:type="spellStart"/>
+      <w:r>
+        <w:rPr>
+          <w:rFonts w:ascii="Times New Roman" w:eastAsia="Times New Roman" w:hAnsi="Times New Roman" w:cs="Times New Roman"/>
+        </w:rPr>
+        <w:t>state “s</w:t>
+      </w:r>
+      <w:proofErr w:type="spellEnd"/>
+      <w:r>
+        <w:rPr>
+          <w:rFonts w:ascii="Times New Roman" w:eastAsia="Times New Roman" w:hAnsi="Times New Roman" w:cs="Times New Roman"/>
+        </w:rPr>
+        <w:t xml:space="preserve">”, and the decision maker may choose any action "a" that is available in that particular state. The process responds at the next </w:t>
+      </w:r>
+      <w:proofErr w:type="spellStart"/>
+      <w:r>
+        <w:rPr>
+          <w:rFonts w:ascii="Times New Roman" w:eastAsia="Times New Roman" w:hAnsi="Times New Roman" w:cs="Times New Roman"/>
+        </w:rPr>
+        <w:t>timestep</w:t>
+      </w:r>
+      <w:proofErr w:type="spellEnd"/>
+      <w:r>
+        <w:rPr>
+          <w:rFonts w:ascii="Times New Roman" w:eastAsia="Times New Roman" w:hAnsi="Times New Roman" w:cs="Times New Roman"/>
+        </w:rPr>
+        <w:t xml:space="preserve"> by randomly moving into a new </w:t>
+      </w:r>
+      <w:proofErr w:type="spellStart"/>
+      <w:r>
+        <w:rPr>
+          <w:rFonts w:ascii="Times New Roman" w:eastAsia="Times New Roman" w:hAnsi="Times New Roman" w:cs="Times New Roman"/>
+        </w:rPr>
+        <w:t>state "s</w:t>
+      </w:r>
+      <w:proofErr w:type="spellEnd"/>
+      <w:r>
+        <w:rPr>
+          <w:rFonts w:ascii="Times New Roman" w:eastAsia="Times New Roman" w:hAnsi="Times New Roman" w:cs="Times New Roman"/>
+        </w:rPr>
+        <w:t>`", and giving the decision maker a corresponding reward. We are attempting to model QW</w:t>
       </w:r>
       <w:r>
         <w:rPr>
@@ -1173,7 +1435,14 @@
           <w:rFonts w:ascii="Times New Roman" w:eastAsia="Times New Roman" w:hAnsi="Times New Roman" w:cs="Times New Roman"/>
           <w:szCs w:val="28"/>
         </w:rPr>
-        <w:t xml:space="preserve"> [3]</w:t>
+        <w:t xml:space="preserve"> [13</w:t>
+      </w:r>
+      <w:r>
+        <w:rPr>
+          <w:rFonts w:ascii="Times New Roman" w:eastAsia="Times New Roman" w:hAnsi="Times New Roman" w:cs="Times New Roman"/>
+          <w:szCs w:val="28"/>
+        </w:rPr>
+        <w:t>]</w:t>
       </w:r>
       <w:r>
         <w:rPr>
@@ -1365,7 +1634,13 @@
         <w:rPr>
           <w:rFonts w:ascii="Times New Roman" w:eastAsia="Times New Roman" w:hAnsi="Times New Roman" w:cs="Times New Roman"/>
         </w:rPr>
-        <w:t xml:space="preserve"> [3]</w:t>
+        <w:t xml:space="preserve"> [14</w:t>
+      </w:r>
+      <w:r>
+        <w:rPr>
+          <w:rFonts w:ascii="Times New Roman" w:eastAsia="Times New Roman" w:hAnsi="Times New Roman" w:cs="Times New Roman"/>
+        </w:rPr>
+        <w:t>]</w:t>
       </w:r>
       <w:r>
         <w:rPr>
@@ -1520,13 +1795,27 @@
         <w:rPr>
           <w:rFonts w:ascii="Times New Roman" w:eastAsia="Times New Roman" w:hAnsi="Times New Roman" w:cs="Times New Roman"/>
         </w:rPr>
-        <w:t xml:space="preserve">ard "r" and the resulting state </w:t>
-      </w:r>
-      <w:r>
-        <w:rPr>
-          <w:rFonts w:ascii="Times New Roman" w:eastAsia="Times New Roman" w:hAnsi="Times New Roman" w:cs="Times New Roman"/>
-        </w:rPr>
-        <w:t xml:space="preserve">"s`". Based on the result, we calculate the maximum target Q-value and then discount it so that the future reward is worth </w:t>
+        <w:t xml:space="preserve">ard "r" and the resulting </w:t>
+      </w:r>
+      <w:proofErr w:type="spellStart"/>
+      <w:r>
+        <w:rPr>
+          <w:rFonts w:ascii="Times New Roman" w:eastAsia="Times New Roman" w:hAnsi="Times New Roman" w:cs="Times New Roman"/>
+        </w:rPr>
+        <w:t xml:space="preserve">state </w:t>
+      </w:r>
+      <w:r>
+        <w:rPr>
+          <w:rFonts w:ascii="Times New Roman" w:eastAsia="Times New Roman" w:hAnsi="Times New Roman" w:cs="Times New Roman"/>
+        </w:rPr>
+        <w:t>"s</w:t>
+      </w:r>
+      <w:proofErr w:type="spellEnd"/>
+      <w:r>
+        <w:rPr>
+          <w:rFonts w:ascii="Times New Roman" w:eastAsia="Times New Roman" w:hAnsi="Times New Roman" w:cs="Times New Roman"/>
+        </w:rPr>
+        <w:t xml:space="preserve">`". Based on the result, we calculate the maximum target Q-value and then discount it so that the future reward is worth </w:t>
       </w:r>
       <w:r>
         <w:rPr>
@@ -1666,8 +1955,16 @@
         <w:rPr>
           <w:rFonts w:ascii="Times New Roman" w:eastAsia="Times New Roman" w:hAnsi="Times New Roman" w:cs="Times New Roman"/>
         </w:rPr>
-        <w:t>e will be using Keras</w:t>
-      </w:r>
+        <w:t xml:space="preserve">e will be using </w:t>
+      </w:r>
+      <w:proofErr w:type="spellStart"/>
+      <w:r>
+        <w:rPr>
+          <w:rFonts w:ascii="Times New Roman" w:eastAsia="Times New Roman" w:hAnsi="Times New Roman" w:cs="Times New Roman"/>
+        </w:rPr>
+        <w:t>Keras</w:t>
+      </w:r>
+      <w:proofErr w:type="spellEnd"/>
       <w:r>
         <w:rPr>
           <w:rFonts w:ascii="Times New Roman" w:eastAsia="Times New Roman" w:hAnsi="Times New Roman" w:cs="Times New Roman"/>
@@ -1696,25 +1993,7 @@
         <w:rPr>
           <w:rFonts w:ascii="Times New Roman" w:eastAsia="Times New Roman" w:hAnsi="Times New Roman" w:cs="Times New Roman"/>
         </w:rPr>
-        <w:t xml:space="preserve"> The</w:t>
-      </w:r>
-      <w:r>
-        <w:rPr>
-          <w:rFonts w:ascii="Times New Roman" w:eastAsia="Times New Roman" w:hAnsi="Times New Roman" w:cs="Times New Roman"/>
-        </w:rPr>
-        <w:t xml:space="preserve"> Q-function is modeled using </w:t>
-      </w:r>
-      <w:r>
-        <w:rPr>
-          <w:rFonts w:ascii="Times New Roman" w:eastAsia="Times New Roman" w:hAnsi="Times New Roman" w:cs="Times New Roman"/>
-        </w:rPr>
-        <w:t>this network</w:t>
-      </w:r>
-      <w:r>
-        <w:rPr>
-          <w:rFonts w:ascii="Times New Roman" w:eastAsia="Times New Roman" w:hAnsi="Times New Roman" w:cs="Times New Roman"/>
-        </w:rPr>
-        <w:t>.</w:t>
+        <w:t xml:space="preserve"> The Q-function is modeled using this network.</w:t>
       </w:r>
     </w:p>
     <w:p>
@@ -1987,8 +2266,18 @@
           <w:sz w:val="28"/>
           <w:szCs w:val="28"/>
         </w:rPr>
-        <w:t xml:space="preserve"> Hyperparameters</w:t>
-      </w:r>
+        <w:t xml:space="preserve"> </w:t>
+      </w:r>
+      <w:proofErr w:type="spellStart"/>
+      <w:r>
+        <w:rPr>
+          <w:rFonts w:ascii="Times New Roman" w:eastAsia="Times New Roman" w:hAnsi="Times New Roman" w:cs="Times New Roman"/>
+          <w:sz w:val="28"/>
+          <w:szCs w:val="28"/>
+        </w:rPr>
+        <w:t>Hyperparameters</w:t>
+      </w:r>
+      <w:proofErr w:type="spellEnd"/>
     </w:p>
     <w:p>
       <w:pPr>
@@ -2002,7 +2291,21 @@
           <w:rFonts w:ascii="Times New Roman" w:eastAsia="Times New Roman" w:hAnsi="Times New Roman" w:cs="Times New Roman"/>
         </w:rPr>
         <w:tab/>
-        <w:t xml:space="preserve">There are also some hyperparameters that </w:t>
+        <w:t xml:space="preserve">There are also some </w:t>
+      </w:r>
+      <w:proofErr w:type="spellStart"/>
+      <w:r>
+        <w:rPr>
+          <w:rFonts w:ascii="Times New Roman" w:eastAsia="Times New Roman" w:hAnsi="Times New Roman" w:cs="Times New Roman"/>
+        </w:rPr>
+        <w:t>hyperparameters</w:t>
+      </w:r>
+      <w:proofErr w:type="spellEnd"/>
+      <w:r>
+        <w:rPr>
+          <w:rFonts w:ascii="Times New Roman" w:eastAsia="Times New Roman" w:hAnsi="Times New Roman" w:cs="Times New Roman"/>
+        </w:rPr>
+        <w:t xml:space="preserve"> that </w:t>
       </w:r>
       <w:r>
         <w:rPr>
@@ -2038,7 +2341,21 @@
         <w:rPr>
           <w:rFonts w:ascii="Times New Roman" w:eastAsia="Times New Roman" w:hAnsi="Times New Roman" w:cs="Times New Roman"/>
         </w:rPr>
-        <w:t xml:space="preserve">The episode parameter specifies how many “games” the agent will play. Each episode has 500 timesteps or actions. </w:t>
+        <w:t xml:space="preserve">The episode parameter specifies how many “games” the agent will play. Each episode has 500 </w:t>
+      </w:r>
+      <w:proofErr w:type="spellStart"/>
+      <w:r>
+        <w:rPr>
+          <w:rFonts w:ascii="Times New Roman" w:eastAsia="Times New Roman" w:hAnsi="Times New Roman" w:cs="Times New Roman"/>
+        </w:rPr>
+        <w:t>timesteps</w:t>
+      </w:r>
+      <w:proofErr w:type="spellEnd"/>
+      <w:r>
+        <w:rPr>
+          <w:rFonts w:ascii="Times New Roman" w:eastAsia="Times New Roman" w:hAnsi="Times New Roman" w:cs="Times New Roman"/>
+        </w:rPr>
+        <w:t xml:space="preserve"> or actions. </w:t>
       </w:r>
     </w:p>
     <w:p>
@@ -2442,8 +2759,16 @@
         <w:rPr>
           <w:rFonts w:ascii="Times New Roman" w:eastAsia="Times New Roman" w:hAnsi="Times New Roman" w:cs="Times New Roman"/>
         </w:rPr>
-        <w:t>. Deep Q Learning hyperparameters</w:t>
-      </w:r>
+        <w:t xml:space="preserve">. Deep Q Learning </w:t>
+      </w:r>
+      <w:proofErr w:type="spellStart"/>
+      <w:r>
+        <w:rPr>
+          <w:rFonts w:ascii="Times New Roman" w:eastAsia="Times New Roman" w:hAnsi="Times New Roman" w:cs="Times New Roman"/>
+        </w:rPr>
+        <w:t>hyperparameters</w:t>
+      </w:r>
+      <w:proofErr w:type="spellEnd"/>
       <w:r>
         <w:rPr>
           <w:rFonts w:ascii="Times New Roman" w:eastAsia="Times New Roman" w:hAnsi="Times New Roman" w:cs="Times New Roman"/>
@@ -2490,8 +2815,18 @@
           <w:sz w:val="28"/>
           <w:szCs w:val="28"/>
         </w:rPr>
-        <w:t xml:space="preserve"> ReLu</w:t>
-      </w:r>
+        <w:t xml:space="preserve"> </w:t>
+      </w:r>
+      <w:proofErr w:type="spellStart"/>
+      <w:r>
+        <w:rPr>
+          <w:rFonts w:ascii="Times New Roman" w:eastAsia="Times New Roman" w:hAnsi="Times New Roman" w:cs="Times New Roman"/>
+          <w:sz w:val="28"/>
+          <w:szCs w:val="28"/>
+        </w:rPr>
+        <w:t>ReLu</w:t>
+      </w:r>
+      <w:proofErr w:type="spellEnd"/>
     </w:p>
     <w:p>
       <w:pPr>
@@ -2513,7 +2848,35 @@
           <w:rFonts w:ascii="Times New Roman" w:eastAsia="Times New Roman" w:hAnsi="Times New Roman" w:cs="Times New Roman"/>
         </w:rPr>
         <w:tab/>
-        <w:t>The two hidden layers in the neural network used to train the Q-function are composed of rectified linear unit neurons (ReLu). The ReLu is an activation function defined as the positive part of its argument. The fun</w:t>
+        <w:t>The two hidden layers in the neural network used to train the Q-function are composed of rectified linear unit neurons (</w:t>
+      </w:r>
+      <w:proofErr w:type="spellStart"/>
+      <w:r>
+        <w:rPr>
+          <w:rFonts w:ascii="Times New Roman" w:eastAsia="Times New Roman" w:hAnsi="Times New Roman" w:cs="Times New Roman"/>
+        </w:rPr>
+        <w:t>ReLu</w:t>
+      </w:r>
+      <w:proofErr w:type="spellEnd"/>
+      <w:r>
+        <w:rPr>
+          <w:rFonts w:ascii="Times New Roman" w:eastAsia="Times New Roman" w:hAnsi="Times New Roman" w:cs="Times New Roman"/>
+        </w:rPr>
+        <w:t xml:space="preserve">). The </w:t>
+      </w:r>
+      <w:proofErr w:type="spellStart"/>
+      <w:r>
+        <w:rPr>
+          <w:rFonts w:ascii="Times New Roman" w:eastAsia="Times New Roman" w:hAnsi="Times New Roman" w:cs="Times New Roman"/>
+        </w:rPr>
+        <w:t>ReLu</w:t>
+      </w:r>
+      <w:proofErr w:type="spellEnd"/>
+      <w:r>
+        <w:rPr>
+          <w:rFonts w:ascii="Times New Roman" w:eastAsia="Times New Roman" w:hAnsi="Times New Roman" w:cs="Times New Roman"/>
+        </w:rPr>
+        <w:t xml:space="preserve"> is an activation function defined as the positive part of its argument. The fun</w:t>
       </w:r>
       <w:r>
         <w:rPr>
@@ -2527,12 +2890,14 @@
         </w:rPr>
         <w:t xml:space="preserve">, where x is the input to a neuron. It was first introduced in 2000 with strong biological motivations and mathematical justifications. It has been used in convolutional networks more effectively than the widely used logistic sigmoid function. </w:t>
       </w:r>
+      <w:proofErr w:type="spellStart"/>
       <w:r>
         <w:rPr>
           <w:rFonts w:ascii="Times New Roman" w:eastAsia="Times New Roman" w:hAnsi="Times New Roman" w:cs="Times New Roman"/>
         </w:rPr>
         <w:t>ReLu</w:t>
       </w:r>
+      <w:proofErr w:type="spellEnd"/>
       <w:r>
         <w:rPr>
           <w:rFonts w:ascii="Times New Roman" w:eastAsia="Times New Roman" w:hAnsi="Times New Roman" w:cs="Times New Roman"/>
@@ -2543,7 +2908,21 @@
         <w:rPr>
           <w:rFonts w:ascii="Times New Roman" w:eastAsia="Times New Roman" w:hAnsi="Times New Roman" w:cs="Times New Roman"/>
         </w:rPr>
-        <w:t xml:space="preserve"> they do not require any normalization. They also do not require any exponential computation such as those required in sigmoid or tanh activation functions</w:t>
+        <w:t xml:space="preserve"> they do not require any normalization. They also do not require any exponential computation such as those required in sigmoid or </w:t>
+      </w:r>
+      <w:proofErr w:type="spellStart"/>
+      <w:r>
+        <w:rPr>
+          <w:rFonts w:ascii="Times New Roman" w:eastAsia="Times New Roman" w:hAnsi="Times New Roman" w:cs="Times New Roman"/>
+        </w:rPr>
+        <w:t>tanh</w:t>
+      </w:r>
+      <w:proofErr w:type="spellEnd"/>
+      <w:r>
+        <w:rPr>
+          <w:rFonts w:ascii="Times New Roman" w:eastAsia="Times New Roman" w:hAnsi="Times New Roman" w:cs="Times New Roman"/>
+        </w:rPr>
+        <w:t xml:space="preserve"> activation functions</w:t>
       </w:r>
       <w:r>
         <w:rPr>
@@ -2561,7 +2940,21 @@
         <w:rPr>
           <w:rFonts w:ascii="Times New Roman" w:eastAsia="Times New Roman" w:hAnsi="Times New Roman" w:cs="Times New Roman"/>
         </w:rPr>
-        <w:t>However, it is worth to note that ReLu neurons can sometimes be pushed into states in which they become inactive for essentially all inputs. In this state, no gradients flow backward through the neuron, and so the neuron becomes stuck in a perpetually inactive state and "dies".</w:t>
+        <w:t xml:space="preserve">However, it is worth to note that </w:t>
+      </w:r>
+      <w:proofErr w:type="spellStart"/>
+      <w:r>
+        <w:rPr>
+          <w:rFonts w:ascii="Times New Roman" w:eastAsia="Times New Roman" w:hAnsi="Times New Roman" w:cs="Times New Roman"/>
+        </w:rPr>
+        <w:t>ReLu</w:t>
+      </w:r>
+      <w:proofErr w:type="spellEnd"/>
+      <w:r>
+        <w:rPr>
+          <w:rFonts w:ascii="Times New Roman" w:eastAsia="Times New Roman" w:hAnsi="Times New Roman" w:cs="Times New Roman"/>
+        </w:rPr>
+        <w:t xml:space="preserve"> neurons can sometimes be pushed into states in which they become inactive for essentially all inputs. In this state, no gradients flow backward through the neuron, and so the neuron becomes stuck in a perpetually inactive state and "dies".</w:t>
       </w:r>
     </w:p>
     <w:p>
@@ -2641,7 +3034,21 @@
         <w:rPr>
           <w:rFonts w:ascii="Times New Roman" w:eastAsia="Times New Roman" w:hAnsi="Times New Roman" w:cs="Times New Roman"/>
         </w:rPr>
-        <w:t>. ReLu activation function</w:t>
+        <w:t xml:space="preserve">. </w:t>
+      </w:r>
+      <w:proofErr w:type="spellStart"/>
+      <w:r>
+        <w:rPr>
+          <w:rFonts w:ascii="Times New Roman" w:eastAsia="Times New Roman" w:hAnsi="Times New Roman" w:cs="Times New Roman"/>
+        </w:rPr>
+        <w:t>ReLu</w:t>
+      </w:r>
+      <w:proofErr w:type="spellEnd"/>
+      <w:r>
+        <w:rPr>
+          <w:rFonts w:ascii="Times New Roman" w:eastAsia="Times New Roman" w:hAnsi="Times New Roman" w:cs="Times New Roman"/>
+        </w:rPr>
+        <w:t xml:space="preserve"> activation function</w:t>
       </w:r>
       <w:r>
         <w:rPr>
@@ -2718,7 +3125,21 @@
         <w:rPr>
           <w:rFonts w:ascii="Times New Roman" w:eastAsia="Times New Roman" w:hAnsi="Times New Roman" w:cs="Times New Roman"/>
         </w:rPr>
-        <w:t>In order for the agent to interface with the QWOP game environment, it had to be able to simulate keyboard input as well as read the raw pixels on the screen. This was achieved by creating a virtual environment in Python for the Deep Q Learning agent to get the current state and step through actions. Another variable that was needed was the current distance that the runner has traveled. However, due to the obfuscated nature of the native JavaScript game code, we had to rely on other methods to extract the current distance. We utilized the OpenCV library to find image contours of the numbers and corresponding wrapping rectangles. The raw pixels at those locations are then screenshotted,</w:t>
+        <w:t xml:space="preserve">In order for the agent to interface with the QWOP game environment, it had to be able to simulate keyboard input as well as read the raw pixels on the screen. This was achieved by creating a virtual environment in Python for the Deep Q Learning agent to get the current state and step through actions. Another variable that was needed was the current distance that the runner has traveled. However, due to the obfuscated nature of the native JavaScript game code, we had to rely on other methods to extract the current distance. We utilized the </w:t>
+      </w:r>
+      <w:proofErr w:type="spellStart"/>
+      <w:r>
+        <w:rPr>
+          <w:rFonts w:ascii="Times New Roman" w:eastAsia="Times New Roman" w:hAnsi="Times New Roman" w:cs="Times New Roman"/>
+        </w:rPr>
+        <w:t>OpenCV</w:t>
+      </w:r>
+      <w:proofErr w:type="spellEnd"/>
+      <w:r>
+        <w:rPr>
+          <w:rFonts w:ascii="Times New Roman" w:eastAsia="Times New Roman" w:hAnsi="Times New Roman" w:cs="Times New Roman"/>
+        </w:rPr>
+        <w:t xml:space="preserve"> library to find image contours of the numbers and corresponding wrapping rectangles. The raw pixels at those locations are then screenshotted,</w:t>
       </w:r>
       <w:r>
         <w:rPr>
@@ -2730,7 +3151,21 @@
         <w:rPr>
           <w:rFonts w:ascii="Times New Roman" w:eastAsia="Times New Roman" w:hAnsi="Times New Roman" w:cs="Times New Roman"/>
         </w:rPr>
-        <w:t xml:space="preserve">cropped and fed into a support vector machine trained to predict its corresponding number. The Python Imaging Library (PIL) was used to take screenshots of the game and to feed it as raw input into the agent. PyAutoGUI was used to simulate keyboard input. </w:t>
+        <w:t xml:space="preserve">cropped and fed into a support vector machine trained to predict its corresponding number. The Python Imaging Library (PIL) was used to take screenshots of the game and to feed it as raw input into the agent. </w:t>
+      </w:r>
+      <w:proofErr w:type="spellStart"/>
+      <w:r>
+        <w:rPr>
+          <w:rFonts w:ascii="Times New Roman" w:eastAsia="Times New Roman" w:hAnsi="Times New Roman" w:cs="Times New Roman"/>
+        </w:rPr>
+        <w:t>PyAutoGUI</w:t>
+      </w:r>
+      <w:proofErr w:type="spellEnd"/>
+      <w:r>
+        <w:rPr>
+          <w:rFonts w:ascii="Times New Roman" w:eastAsia="Times New Roman" w:hAnsi="Times New Roman" w:cs="Times New Roman"/>
+        </w:rPr>
+        <w:t xml:space="preserve"> was used to simulate keyboard input. </w:t>
       </w:r>
     </w:p>
     <w:p>
@@ -5062,7 +5497,21 @@
         <w:rPr>
           <w:rFonts w:ascii="Times New Roman" w:eastAsia="Times New Roman" w:hAnsi="Times New Roman" w:cs="Times New Roman"/>
         </w:rPr>
-        <w:t xml:space="preserve"> all 500 timesteps. Every tenth episode, the current weight and biases in the neural networks are cached in a backup file. We limit the input to be a small </w:t>
+        <w:t xml:space="preserve"> all 500 </w:t>
+      </w:r>
+      <w:proofErr w:type="spellStart"/>
+      <w:r>
+        <w:rPr>
+          <w:rFonts w:ascii="Times New Roman" w:eastAsia="Times New Roman" w:hAnsi="Times New Roman" w:cs="Times New Roman"/>
+        </w:rPr>
+        <w:t>timesteps</w:t>
+      </w:r>
+      <w:proofErr w:type="spellEnd"/>
+      <w:r>
+        <w:rPr>
+          <w:rFonts w:ascii="Times New Roman" w:eastAsia="Times New Roman" w:hAnsi="Times New Roman" w:cs="Times New Roman"/>
+        </w:rPr>
+        <w:t xml:space="preserve">. Every tenth episode, the current weight and biases in the neural networks are cached in a backup file. We limit the input to be a small </w:t>
       </w:r>
       <w:r>
         <w:rPr>
@@ -5146,8 +5595,30 @@
         <w:rPr>
           <w:rFonts w:ascii="Times New Roman" w:eastAsia="Times New Roman" w:hAnsi="Times New Roman" w:cs="Times New Roman"/>
         </w:rPr>
-        <w:t>, one reliable way to stay alive is to either hold no keys down or press the keys that will result in the runner with its legs spread apart as far as possible. Initial trials with 1000 episodes of 500 timesteps each yielded promising results. The hyperparameters</w:t>
-      </w:r>
+        <w:t xml:space="preserve">, one reliable way to stay alive is to either hold no keys down or press the keys that will result in the runner with its legs spread apart as far as possible. Initial trials with 1000 episodes of 500 </w:t>
+      </w:r>
+      <w:proofErr w:type="spellStart"/>
+      <w:r>
+        <w:rPr>
+          <w:rFonts w:ascii="Times New Roman" w:eastAsia="Times New Roman" w:hAnsi="Times New Roman" w:cs="Times New Roman"/>
+        </w:rPr>
+        <w:t>timesteps</w:t>
+      </w:r>
+      <w:proofErr w:type="spellEnd"/>
+      <w:r>
+        <w:rPr>
+          <w:rFonts w:ascii="Times New Roman" w:eastAsia="Times New Roman" w:hAnsi="Times New Roman" w:cs="Times New Roman"/>
+        </w:rPr>
+        <w:t xml:space="preserve"> each yielded promising results. The </w:t>
+      </w:r>
+      <w:proofErr w:type="spellStart"/>
+      <w:r>
+        <w:rPr>
+          <w:rFonts w:ascii="Times New Roman" w:eastAsia="Times New Roman" w:hAnsi="Times New Roman" w:cs="Times New Roman"/>
+        </w:rPr>
+        <w:t>hyperparameters</w:t>
+      </w:r>
+      <w:proofErr w:type="spellEnd"/>
       <w:r>
         <w:rPr>
           <w:rFonts w:ascii="Times New Roman" w:eastAsia="Times New Roman" w:hAnsi="Times New Roman" w:cs="Times New Roman"/>
@@ -5446,7 +5917,21 @@
         <w:rPr>
           <w:rFonts w:ascii="Times New Roman" w:eastAsia="Times New Roman" w:hAnsi="Times New Roman" w:cs="Times New Roman"/>
         </w:rPr>
-        <w:t>. Hyperparameters for initial trials</w:t>
+        <w:t xml:space="preserve">. </w:t>
+      </w:r>
+      <w:proofErr w:type="spellStart"/>
+      <w:r>
+        <w:rPr>
+          <w:rFonts w:ascii="Times New Roman" w:eastAsia="Times New Roman" w:hAnsi="Times New Roman" w:cs="Times New Roman"/>
+        </w:rPr>
+        <w:t>Hyperparameters</w:t>
+      </w:r>
+      <w:proofErr w:type="spellEnd"/>
+      <w:r>
+        <w:rPr>
+          <w:rFonts w:ascii="Times New Roman" w:eastAsia="Times New Roman" w:hAnsi="Times New Roman" w:cs="Times New Roman"/>
+        </w:rPr>
+        <w:t xml:space="preserve"> for initial trials</w:t>
       </w:r>
       <w:r>
         <w:rPr>
@@ -5475,7 +5960,21 @@
         <w:rPr>
           <w:rFonts w:ascii="Times New Roman" w:eastAsia="Times New Roman" w:hAnsi="Times New Roman" w:cs="Times New Roman"/>
         </w:rPr>
-        <w:t>As more episodes were executed, the agent learned to press the same key over and over again. The key combination that found the most success was “J”, which corresponds to holding the "Q" and “P” key down. This configuration allowed the runner to get in a position similar to someone doing the lunges. This position proved to be the most stable, as repeated presses of "Q" and "P" after entering the lunge position is unable make the agent fall over. Due to the low learning rate and low epsilon decay rate, each training session took upwards of eight hours. However, given the hyperparameters, the Deep Q Learning agent learned to start pressing the same keys around episode 300. Then around episode 500, the key combination presse</w:t>
+        <w:t xml:space="preserve">As more episodes were executed, the agent learned to press the same key over and over again. The key combination that found the most success was “J”, which corresponds to holding the "Q" and “P” key down. This configuration allowed the runner to get in a position similar to someone doing the lunges. This position proved to be the most stable, as repeated presses of "Q" and "P" after entering the lunge position is unable make the agent fall over. Due to the low learning rate and low epsilon decay rate, each training session took upwards of eight hours. However, given the </w:t>
+      </w:r>
+      <w:proofErr w:type="spellStart"/>
+      <w:r>
+        <w:rPr>
+          <w:rFonts w:ascii="Times New Roman" w:eastAsia="Times New Roman" w:hAnsi="Times New Roman" w:cs="Times New Roman"/>
+        </w:rPr>
+        <w:t>hyperparameters</w:t>
+      </w:r>
+      <w:proofErr w:type="spellEnd"/>
+      <w:r>
+        <w:rPr>
+          <w:rFonts w:ascii="Times New Roman" w:eastAsia="Times New Roman" w:hAnsi="Times New Roman" w:cs="Times New Roman"/>
+        </w:rPr>
+        <w:t>, the Deep Q Learning agent learned to start pressing the same keys around episode 300. Then around episode 500, the key combination presse</w:t>
       </w:r>
       <w:r>
         <w:rPr>
@@ -5575,7 +6074,21 @@
         <w:rPr>
           <w:rFonts w:ascii="Times New Roman" w:eastAsia="Times New Roman" w:hAnsi="Times New Roman" w:cs="Times New Roman"/>
         </w:rPr>
-        <w:t xml:space="preserve"> the network to converge extremely slowly, and if it is too high, we risk overshooting and never finding the global minima. By changing these hyperparameters, the agent was able to learn to press the keys “Q” and “P” repeatedly by episode 200. However, since the agent is staying alive longer, this did not significantly decrease our experimentation time.</w:t>
+        <w:t xml:space="preserve"> the network to converge extremely slowly, and if it is too high, we risk overshooting and never finding the global minima. By changing these </w:t>
+      </w:r>
+      <w:proofErr w:type="spellStart"/>
+      <w:r>
+        <w:rPr>
+          <w:rFonts w:ascii="Times New Roman" w:eastAsia="Times New Roman" w:hAnsi="Times New Roman" w:cs="Times New Roman"/>
+        </w:rPr>
+        <w:t>hyperparameters</w:t>
+      </w:r>
+      <w:proofErr w:type="spellEnd"/>
+      <w:r>
+        <w:rPr>
+          <w:rFonts w:ascii="Times New Roman" w:eastAsia="Times New Roman" w:hAnsi="Times New Roman" w:cs="Times New Roman"/>
+        </w:rPr>
+        <w:t>, the agent was able to learn to press the keys “Q” and “P” repeatedly by episode 200. However, since the agent is staying alive longer, this did not significantly decrease our experimentation time.</w:t>
       </w:r>
     </w:p>
     <w:p>
@@ -5607,7 +6120,19 @@
         <w:rPr>
           <w:rFonts w:ascii="Times New Roman" w:eastAsia="Times New Roman" w:hAnsi="Times New Roman" w:cs="Times New Roman"/>
         </w:rPr>
-        <w:t xml:space="preserve"> most common action count </w:t>
+        <w:t xml:space="preserve"> </w:t>
+      </w:r>
+      <w:r>
+        <w:rPr>
+          <w:rFonts w:ascii="Times New Roman" w:eastAsia="Times New Roman" w:hAnsi="Times New Roman" w:cs="Times New Roman"/>
+        </w:rPr>
+        <w:t>action variability</w:t>
+      </w:r>
+      <w:r>
+        <w:rPr>
+          <w:rFonts w:ascii="Times New Roman" w:eastAsia="Times New Roman" w:hAnsi="Times New Roman" w:cs="Times New Roman"/>
+        </w:rPr>
+        <w:t xml:space="preserve"> </w:t>
       </w:r>
       <w:r>
         <w:rPr>
@@ -5625,19 +6150,160 @@
         <w:rPr>
           <w:rFonts w:ascii="Times New Roman" w:eastAsia="Times New Roman" w:hAnsi="Times New Roman" w:cs="Times New Roman"/>
         </w:rPr>
-        <w:t>. The agent initially starts to randomly guess actions and occasionally survives over five timesteps. As the agent crosses 250 training episodes, the network learns that pressing the same keys results in a higher reward. The plot is shown below in F</w:t>
-      </w:r>
-      <w:r>
-        <w:rPr>
-          <w:rFonts w:ascii="Times New Roman" w:eastAsia="Times New Roman" w:hAnsi="Times New Roman" w:cs="Times New Roman"/>
-        </w:rPr>
-        <w:t>igure 11</w:t>
+        <w:t xml:space="preserve">. </w:t>
+      </w:r>
+      <w:r>
+        <w:rPr>
+          <w:rFonts w:ascii="Times New Roman" w:eastAsia="Times New Roman" w:hAnsi="Times New Roman" w:cs="Times New Roman"/>
+        </w:rPr>
+        <w:t>The variability is calculated dividing the most common action count by the total action count.</w:t>
+      </w:r>
+      <w:r>
+        <w:rPr>
+          <w:rFonts w:ascii="Times New Roman" w:eastAsia="Times New Roman" w:hAnsi="Times New Roman" w:cs="Times New Roman"/>
+        </w:rPr>
+        <w:t xml:space="preserve"> This equation is show below in Figure 11.</w:t>
+      </w:r>
+      <w:r>
+        <w:rPr>
+          <w:rFonts w:ascii="Times New Roman" w:eastAsia="Times New Roman" w:hAnsi="Times New Roman" w:cs="Times New Roman"/>
+        </w:rPr>
+        <w:t xml:space="preserve"> A variability value close to zero means that many different combinations are pressed</w:t>
+      </w:r>
+      <w:r>
+        <w:rPr>
+          <w:rFonts w:ascii="Times New Roman" w:eastAsia="Times New Roman" w:hAnsi="Times New Roman" w:cs="Times New Roman"/>
+        </w:rPr>
+        <w:t xml:space="preserve"> throughout the episode</w:t>
+      </w:r>
+      <w:r>
+        <w:rPr>
+          <w:rFonts w:ascii="Times New Roman" w:eastAsia="Times New Roman" w:hAnsi="Times New Roman" w:cs="Times New Roman"/>
+        </w:rPr>
+        <w:t xml:space="preserve">. A </w:t>
+      </w:r>
+      <w:r>
+        <w:rPr>
+          <w:rFonts w:ascii="Times New Roman" w:eastAsia="Times New Roman" w:hAnsi="Times New Roman" w:cs="Times New Roman"/>
+        </w:rPr>
+        <w:t xml:space="preserve">variability value close to one means that the same combination was pressed throughout the episode. </w:t>
+      </w:r>
+      <w:r>
+        <w:rPr>
+          <w:rFonts w:ascii="Times New Roman" w:eastAsia="Times New Roman" w:hAnsi="Times New Roman" w:cs="Times New Roman"/>
+        </w:rPr>
+        <w:t xml:space="preserve">We can observe that the agent learns that pressing the same buttons tend to result in a higher reward. </w:t>
+      </w:r>
+      <w:r>
+        <w:rPr>
+          <w:rFonts w:ascii="Times New Roman" w:eastAsia="Times New Roman" w:hAnsi="Times New Roman" w:cs="Times New Roman"/>
+        </w:rPr>
+        <w:t xml:space="preserve">As the number of training episodes increases, </w:t>
+      </w:r>
+      <w:r>
+        <w:rPr>
+          <w:rFonts w:ascii="Times New Roman" w:eastAsia="Times New Roman" w:hAnsi="Times New Roman" w:cs="Times New Roman"/>
+        </w:rPr>
+        <w:t xml:space="preserve">the </w:t>
+      </w:r>
+      <w:r>
+        <w:rPr>
+          <w:rFonts w:ascii="Times New Roman" w:eastAsia="Times New Roman" w:hAnsi="Times New Roman" w:cs="Times New Roman"/>
+        </w:rPr>
+        <w:t>variability</w:t>
+      </w:r>
+      <w:bookmarkStart w:id="1" w:name="_GoBack"/>
+      <w:bookmarkEnd w:id="1"/>
+      <w:r>
+        <w:rPr>
+          <w:rFonts w:ascii="Times New Roman" w:eastAsia="Times New Roman" w:hAnsi="Times New Roman" w:cs="Times New Roman"/>
+        </w:rPr>
+        <w:t xml:space="preserve"> also increases. </w:t>
+      </w:r>
+      <w:r>
+        <w:rPr>
+          <w:rFonts w:ascii="Times New Roman" w:eastAsia="Times New Roman" w:hAnsi="Times New Roman" w:cs="Times New Roman"/>
+        </w:rPr>
+        <w:t>The plot is shown below in F</w:t>
+      </w:r>
+      <w:r>
+        <w:rPr>
+          <w:rFonts w:ascii="Times New Roman" w:eastAsia="Times New Roman" w:hAnsi="Times New Roman" w:cs="Times New Roman"/>
+        </w:rPr>
+        <w:t>igure 12</w:t>
       </w:r>
       <w:r>
         <w:rPr>
           <w:rFonts w:ascii="Times New Roman" w:eastAsia="Times New Roman" w:hAnsi="Times New Roman" w:cs="Times New Roman"/>
         </w:rPr>
         <w:t>.</w:t>
+      </w:r>
+    </w:p>
+    <w:p>
+      <w:pPr>
+        <w:spacing w:line="480" w:lineRule="auto"/>
+        <w:jc w:val="center"/>
+        <w:rPr>
+          <w:rFonts w:ascii="Times New Roman" w:eastAsia="Times New Roman" w:hAnsi="Times New Roman" w:cs="Times New Roman"/>
+        </w:rPr>
+      </w:pPr>
+      <m:oMathPara>
+        <m:oMath>
+          <m:r>
+            <w:rPr>
+              <w:rFonts w:ascii="Cambria Math" w:eastAsia="Times New Roman" w:hAnsi="Cambria Math" w:cs="Times New Roman"/>
+            </w:rPr>
+            <m:t>Variability =</m:t>
+          </m:r>
+          <m:f>
+            <m:fPr>
+              <m:ctrlPr>
+                <w:rPr>
+                  <w:rFonts w:ascii="Cambria Math" w:eastAsia="Times New Roman" w:hAnsi="Cambria Math" w:cs="Times New Roman"/>
+                  <w:i/>
+                </w:rPr>
+              </m:ctrlPr>
+            </m:fPr>
+            <m:num>
+              <m:r>
+                <w:rPr>
+                  <w:rFonts w:ascii="Cambria Math" w:eastAsia="Times New Roman" w:hAnsi="Cambria Math" w:cs="Times New Roman"/>
+                </w:rPr>
+                <m:t>Most common action count</m:t>
+              </m:r>
+            </m:num>
+            <m:den>
+              <m:r>
+                <w:rPr>
+                  <w:rFonts w:ascii="Cambria Math" w:eastAsia="Times New Roman" w:hAnsi="Cambria Math" w:cs="Times New Roman"/>
+                </w:rPr>
+                <m:t>Total action count</m:t>
+              </m:r>
+            </m:den>
+          </m:f>
+        </m:oMath>
+      </m:oMathPara>
+    </w:p>
+    <w:p>
+      <w:pPr>
+        <w:spacing w:line="480" w:lineRule="auto"/>
+        <w:jc w:val="center"/>
+        <w:rPr>
+          <w:rFonts w:ascii="Times New Roman" w:eastAsia="Times New Roman" w:hAnsi="Times New Roman" w:cs="Times New Roman"/>
+        </w:rPr>
+      </w:pPr>
+      <w:r>
+        <w:rPr>
+          <w:rFonts w:ascii="Times New Roman" w:eastAsia="Times New Roman" w:hAnsi="Times New Roman" w:cs="Times New Roman"/>
+          <w:b/>
+        </w:rPr>
+        <w:t>Figure 11</w:t>
+      </w:r>
+      <w:r>
+        <w:rPr>
+          <w:rFonts w:ascii="Times New Roman" w:eastAsia="Times New Roman" w:hAnsi="Times New Roman" w:cs="Times New Roman"/>
+        </w:rPr>
+        <w:t>. Variability equation.</w:t>
       </w:r>
     </w:p>
     <w:p>
@@ -5654,10 +6320,10 @@
         </w:rPr>
         <w:lastRenderedPageBreak/>
         <w:drawing>
-          <wp:inline distT="0" distB="0" distL="0" distR="0" wp14:anchorId="2145AB2A" wp14:editId="4DC5E831">
-            <wp:extent cx="5849620" cy="4384675"/>
-            <wp:effectExtent l="0" t="0" r="0" b="9525"/>
-            <wp:docPr id="12" name="Picture 12" descr="../move.png"/>
+          <wp:inline distT="0" distB="0" distL="0" distR="0" wp14:anchorId="3D865D6C" wp14:editId="581C0D9A">
+            <wp:extent cx="5854700" cy="4394200"/>
+            <wp:effectExtent l="0" t="0" r="12700" b="0"/>
+            <wp:docPr id="7" name="Picture 7" descr="action%20variability%201.png"/>
             <wp:cNvGraphicFramePr>
               <a:graphicFrameLocks xmlns:a="http://schemas.openxmlformats.org/drawingml/2006/main" noChangeAspect="1"/>
             </wp:cNvGraphicFramePr>
@@ -5665,7 +6331,7 @@
               <a:graphicData uri="http://schemas.openxmlformats.org/drawingml/2006/picture">
                 <pic:pic xmlns:pic="http://schemas.openxmlformats.org/drawingml/2006/picture">
                   <pic:nvPicPr>
-                    <pic:cNvPr id="0" name="Picture 3" descr="../move.png"/>
+                    <pic:cNvPr id="0" name="Picture 2" descr="action%20variability%201.png"/>
                     <pic:cNvPicPr>
                       <a:picLocks noChangeAspect="1" noChangeArrowheads="1"/>
                     </pic:cNvPicPr>
@@ -5686,7 +6352,7 @@
                   <pic:spPr bwMode="auto">
                     <a:xfrm>
                       <a:off x="0" y="0"/>
-                      <a:ext cx="5849620" cy="4384675"/>
+                      <a:ext cx="5854700" cy="4394200"/>
                     </a:xfrm>
                     <a:prstGeom prst="rect">
                       <a:avLst/>
@@ -5723,7 +6389,14 @@
           <w:rFonts w:ascii="Times New Roman" w:eastAsia="Times New Roman" w:hAnsi="Times New Roman" w:cs="Times New Roman"/>
           <w:b/>
         </w:rPr>
-        <w:t>11</w:t>
+        <w:t>1</w:t>
+      </w:r>
+      <w:r>
+        <w:rPr>
+          <w:rFonts w:ascii="Times New Roman" w:eastAsia="Times New Roman" w:hAnsi="Times New Roman" w:cs="Times New Roman"/>
+          <w:b/>
+        </w:rPr>
+        <w:t>2</w:t>
       </w:r>
       <w:r>
         <w:rPr>
@@ -5735,7 +6408,19 @@
         <w:rPr>
           <w:rFonts w:ascii="Times New Roman" w:eastAsia="Times New Roman" w:hAnsi="Times New Roman" w:cs="Times New Roman"/>
         </w:rPr>
-        <w:t>Action count versus Episode.</w:t>
+        <w:t xml:space="preserve">Action </w:t>
+      </w:r>
+      <w:r>
+        <w:rPr>
+          <w:rFonts w:ascii="Times New Roman" w:eastAsia="Times New Roman" w:hAnsi="Times New Roman" w:cs="Times New Roman"/>
+        </w:rPr>
+        <w:t>variability</w:t>
+      </w:r>
+      <w:r>
+        <w:rPr>
+          <w:rFonts w:ascii="Times New Roman" w:eastAsia="Times New Roman" w:hAnsi="Times New Roman" w:cs="Times New Roman"/>
+        </w:rPr>
+        <w:t xml:space="preserve"> versus Episode.</w:t>
       </w:r>
     </w:p>
     <w:p>
@@ -5799,7 +6484,7 @@
         <w:rPr>
           <w:rFonts w:ascii="Times New Roman" w:eastAsia="Times New Roman" w:hAnsi="Times New Roman" w:cs="Times New Roman"/>
         </w:rPr>
-        <w:t xml:space="preserve"> is shown below in Figure 12</w:t>
+        <w:t xml:space="preserve"> is shown below in Figure 13</w:t>
       </w:r>
       <w:r>
         <w:rPr>
@@ -5817,7 +6502,21 @@
         <w:rPr>
           <w:rFonts w:ascii="Times New Roman" w:eastAsia="Times New Roman" w:hAnsi="Times New Roman" w:cs="Times New Roman"/>
         </w:rPr>
-        <w:t xml:space="preserve"> that after 500 episodes, the agent was able to stay alive consistently through the 500 timesteps in each episode. Both plots show a slight exponential growth trend</w:t>
+        <w:t xml:space="preserve"> that after 500 episodes, the agent was able to stay alive consistently through the 500 </w:t>
+      </w:r>
+      <w:proofErr w:type="spellStart"/>
+      <w:r>
+        <w:rPr>
+          <w:rFonts w:ascii="Times New Roman" w:eastAsia="Times New Roman" w:hAnsi="Times New Roman" w:cs="Times New Roman"/>
+        </w:rPr>
+        <w:t>timesteps</w:t>
+      </w:r>
+      <w:proofErr w:type="spellEnd"/>
+      <w:r>
+        <w:rPr>
+          <w:rFonts w:ascii="Times New Roman" w:eastAsia="Times New Roman" w:hAnsi="Times New Roman" w:cs="Times New Roman"/>
+        </w:rPr>
+        <w:t xml:space="preserve"> in each episode. Both plots show a slight exponential growth trend</w:t>
       </w:r>
       <w:r>
         <w:rPr>
@@ -5915,7 +6614,14 @@
           <w:rFonts w:ascii="Times New Roman" w:eastAsia="Times New Roman" w:hAnsi="Times New Roman" w:cs="Times New Roman"/>
           <w:b/>
         </w:rPr>
-        <w:t>12</w:t>
+        <w:t>1</w:t>
+      </w:r>
+      <w:r>
+        <w:rPr>
+          <w:rFonts w:ascii="Times New Roman" w:eastAsia="Times New Roman" w:hAnsi="Times New Roman" w:cs="Times New Roman"/>
+          <w:b/>
+        </w:rPr>
+        <w:t>3</w:t>
       </w:r>
       <w:r>
         <w:rPr>
@@ -6097,7 +6803,35 @@
         <w:rPr>
           <w:rFonts w:ascii="Times New Roman" w:eastAsia="Times New Roman" w:hAnsi="Times New Roman" w:cs="Times New Roman"/>
         </w:rPr>
-        <w:t xml:space="preserve"> be interesting to modify the rewards to incentivize the agent to travel longer distances. Further work can also be done to decrease the latency of OpenCV image processing to find the contours of the distance numbers faster. Faster score detection would mean that there is less delay between consecutive key presses. This model can also be theoretically applied to more complicated environments in OpenAI Gym. Specifically, bipedal and </w:t>
+        <w:t xml:space="preserve"> be interesting to modify the rewards to incentivize the agent to travel longer distances. Further work can also be done to decrease the latency of </w:t>
+      </w:r>
+      <w:proofErr w:type="spellStart"/>
+      <w:r>
+        <w:rPr>
+          <w:rFonts w:ascii="Times New Roman" w:eastAsia="Times New Roman" w:hAnsi="Times New Roman" w:cs="Times New Roman"/>
+        </w:rPr>
+        <w:t>OpenCV</w:t>
+      </w:r>
+      <w:proofErr w:type="spellEnd"/>
+      <w:r>
+        <w:rPr>
+          <w:rFonts w:ascii="Times New Roman" w:eastAsia="Times New Roman" w:hAnsi="Times New Roman" w:cs="Times New Roman"/>
+        </w:rPr>
+        <w:t xml:space="preserve"> image processing to find the contours of the distance numbers faster. Faster score detection would mean that there is less delay between consecutive key presses. This model can also be theoretically applied to more complicated environments in </w:t>
+      </w:r>
+      <w:proofErr w:type="spellStart"/>
+      <w:r>
+        <w:rPr>
+          <w:rFonts w:ascii="Times New Roman" w:eastAsia="Times New Roman" w:hAnsi="Times New Roman" w:cs="Times New Roman"/>
+        </w:rPr>
+        <w:t>OpenAI</w:t>
+      </w:r>
+      <w:proofErr w:type="spellEnd"/>
+      <w:r>
+        <w:rPr>
+          <w:rFonts w:ascii="Times New Roman" w:eastAsia="Times New Roman" w:hAnsi="Times New Roman" w:cs="Times New Roman"/>
+        </w:rPr>
+        <w:t xml:space="preserve"> Gym. Specifically, bipedal and </w:t>
       </w:r>
       <w:r>
         <w:rPr>
@@ -6174,12 +6908,14 @@
         </w:rPr>
         <w:t xml:space="preserve">[1] </w:t>
       </w:r>
+      <w:proofErr w:type="spellStart"/>
       <w:r>
         <w:rPr>
           <w:rFonts w:ascii="Times New Roman" w:hAnsi="Times New Roman" w:cs="Times New Roman"/>
         </w:rPr>
         <w:t>Melo</w:t>
       </w:r>
+      <w:proofErr w:type="spellEnd"/>
       <w:r>
         <w:rPr>
           <w:rFonts w:ascii="Times New Roman" w:hAnsi="Times New Roman" w:cs="Times New Roman"/>
@@ -6208,13 +6944,35 @@
         <w:rPr>
           <w:rFonts w:ascii="Times New Roman" w:hAnsi="Times New Roman" w:cs="Times New Roman"/>
         </w:rPr>
-        <w:t>users.isr.ist.utl.pt/~mtjspaan/</w:t>
-      </w:r>
-      <w:r>
-        <w:rPr>
-          <w:rFonts w:ascii="Times New Roman" w:hAnsi="Times New Roman" w:cs="Times New Roman"/>
-        </w:rPr>
-        <w:t>readingGroup/ProofQlearning.pdf.</w:t>
+        <w:t>users.isr.ist.utl.pt/~</w:t>
+      </w:r>
+      <w:proofErr w:type="spellStart"/>
+      <w:r>
+        <w:rPr>
+          <w:rFonts w:ascii="Times New Roman" w:hAnsi="Times New Roman" w:cs="Times New Roman"/>
+        </w:rPr>
+        <w:t>mtjspaan</w:t>
+      </w:r>
+      <w:proofErr w:type="spellEnd"/>
+      <w:r>
+        <w:rPr>
+          <w:rFonts w:ascii="Times New Roman" w:hAnsi="Times New Roman" w:cs="Times New Roman"/>
+        </w:rPr>
+        <w:t>/</w:t>
+      </w:r>
+      <w:proofErr w:type="spellStart"/>
+      <w:r>
+        <w:rPr>
+          <w:rFonts w:ascii="Times New Roman" w:hAnsi="Times New Roman" w:cs="Times New Roman"/>
+        </w:rPr>
+        <w:t>readingGroup</w:t>
+      </w:r>
+      <w:proofErr w:type="spellEnd"/>
+      <w:r>
+        <w:rPr>
+          <w:rFonts w:ascii="Times New Roman" w:hAnsi="Times New Roman" w:cs="Times New Roman"/>
+        </w:rPr>
+        <w:t>/ProofQlearning.pdf.</w:t>
       </w:r>
     </w:p>
     <w:p>
@@ -6231,12 +6989,14 @@
         </w:rPr>
         <w:t xml:space="preserve">[2] </w:t>
       </w:r>
+      <w:proofErr w:type="spellStart"/>
       <w:r>
         <w:rPr>
           <w:rFonts w:ascii="Times New Roman" w:hAnsi="Times New Roman" w:cs="Times New Roman"/>
         </w:rPr>
         <w:t>Wawrzynski</w:t>
       </w:r>
+      <w:proofErr w:type="spellEnd"/>
       <w:r>
         <w:rPr>
           <w:rFonts w:ascii="Times New Roman" w:hAnsi="Times New Roman" w:cs="Times New Roman"/>
@@ -6247,7 +7007,21 @@
         <w:rPr>
           <w:rFonts w:ascii="Times New Roman" w:hAnsi="Times New Roman" w:cs="Times New Roman"/>
         </w:rPr>
-        <w:t>A. Pacut. “Model-Free off-Policy reinforcement learning in continuous environment.” </w:t>
+        <w:t xml:space="preserve">A. </w:t>
+      </w:r>
+      <w:proofErr w:type="spellStart"/>
+      <w:r>
+        <w:rPr>
+          <w:rFonts w:ascii="Times New Roman" w:hAnsi="Times New Roman" w:cs="Times New Roman"/>
+        </w:rPr>
+        <w:t>Pacut</w:t>
+      </w:r>
+      <w:proofErr w:type="spellEnd"/>
+      <w:r>
+        <w:rPr>
+          <w:rFonts w:ascii="Times New Roman" w:hAnsi="Times New Roman" w:cs="Times New Roman"/>
+        </w:rPr>
+        <w:t>. “Model-Free off-Policy reinforcement learning in continuous environment.” </w:t>
       </w:r>
       <w:r>
         <w:rPr>
@@ -6295,7 +7069,35 @@
         <w:rPr>
           <w:rFonts w:ascii="Times New Roman" w:hAnsi="Times New Roman" w:cs="Times New Roman"/>
         </w:rPr>
-        <w:t>Peters J., Vijayakumar S., Schaal S. “Reinforcement Learning for Humanoid Robotics.” IEEE-RAS International Conference on Humanoid Robots. 2003.</w:t>
+        <w:t xml:space="preserve">Peters J., </w:t>
+      </w:r>
+      <w:proofErr w:type="spellStart"/>
+      <w:r>
+        <w:rPr>
+          <w:rFonts w:ascii="Times New Roman" w:hAnsi="Times New Roman" w:cs="Times New Roman"/>
+        </w:rPr>
+        <w:t>Vijayakumar</w:t>
+      </w:r>
+      <w:proofErr w:type="spellEnd"/>
+      <w:r>
+        <w:rPr>
+          <w:rFonts w:ascii="Times New Roman" w:hAnsi="Times New Roman" w:cs="Times New Roman"/>
+        </w:rPr>
+        <w:t xml:space="preserve"> S., </w:t>
+      </w:r>
+      <w:proofErr w:type="spellStart"/>
+      <w:r>
+        <w:rPr>
+          <w:rFonts w:ascii="Times New Roman" w:hAnsi="Times New Roman" w:cs="Times New Roman"/>
+        </w:rPr>
+        <w:t>Schaal</w:t>
+      </w:r>
+      <w:proofErr w:type="spellEnd"/>
+      <w:r>
+        <w:rPr>
+          <w:rFonts w:ascii="Times New Roman" w:hAnsi="Times New Roman" w:cs="Times New Roman"/>
+        </w:rPr>
+        <w:t xml:space="preserve"> S. “Reinforcement Learning for Humanoid Robotics.” IEEE-RAS International Conference on Humanoid Robots. 2003.</w:t>
       </w:r>
     </w:p>
     <w:p>
@@ -6312,12 +7114,14 @@
         </w:rPr>
         <w:t xml:space="preserve">[5] </w:t>
       </w:r>
+      <w:proofErr w:type="spellStart"/>
       <w:r>
         <w:rPr>
           <w:rFonts w:ascii="Times New Roman" w:hAnsi="Times New Roman" w:cs="Times New Roman"/>
         </w:rPr>
         <w:t>Strehl</w:t>
       </w:r>
+      <w:proofErr w:type="spellEnd"/>
       <w:r>
         <w:rPr>
           <w:rFonts w:ascii="Times New Roman" w:hAnsi="Times New Roman" w:cs="Times New Roman"/>
@@ -6340,8 +7144,16 @@
         <w:rPr>
           <w:rFonts w:ascii="Times New Roman" w:hAnsi="Times New Roman" w:cs="Times New Roman"/>
         </w:rPr>
-        <w:t>, Wiewiora</w:t>
-      </w:r>
+        <w:t xml:space="preserve">, </w:t>
+      </w:r>
+      <w:proofErr w:type="spellStart"/>
+      <w:r>
+        <w:rPr>
+          <w:rFonts w:ascii="Times New Roman" w:hAnsi="Times New Roman" w:cs="Times New Roman"/>
+        </w:rPr>
+        <w:t>Wiewiora</w:t>
+      </w:r>
+      <w:proofErr w:type="spellEnd"/>
       <w:r>
         <w:rPr>
           <w:rFonts w:ascii="Times New Roman" w:hAnsi="Times New Roman" w:cs="Times New Roman"/>
@@ -6388,7 +7200,21 @@
         <w:rPr>
           <w:rFonts w:ascii="Times New Roman" w:hAnsi="Times New Roman" w:cs="Times New Roman"/>
         </w:rPr>
-        <w:t>Proc. 23rd Int'l Conf on Machine learning (ICML), pp 881-888, 2006.</w:t>
+        <w:t xml:space="preserve">Proc. 23rd Int'l </w:t>
+      </w:r>
+      <w:proofErr w:type="spellStart"/>
+      <w:r>
+        <w:rPr>
+          <w:rFonts w:ascii="Times New Roman" w:hAnsi="Times New Roman" w:cs="Times New Roman"/>
+        </w:rPr>
+        <w:t>Conf</w:t>
+      </w:r>
+      <w:proofErr w:type="spellEnd"/>
+      <w:r>
+        <w:rPr>
+          <w:rFonts w:ascii="Times New Roman" w:hAnsi="Times New Roman" w:cs="Times New Roman"/>
+        </w:rPr>
+        <w:t xml:space="preserve"> on Machine learning (ICML), pp 881-888, 2006.</w:t>
       </w:r>
     </w:p>
     <w:p>
@@ -6405,12 +7231,14 @@
         </w:rPr>
         <w:t xml:space="preserve">[6] </w:t>
       </w:r>
+      <w:proofErr w:type="spellStart"/>
       <w:r>
         <w:rPr>
           <w:rFonts w:ascii="Times New Roman" w:hAnsi="Times New Roman" w:cs="Times New Roman"/>
         </w:rPr>
         <w:t>Mnih</w:t>
       </w:r>
+      <w:proofErr w:type="spellEnd"/>
       <w:r>
         <w:rPr>
           <w:rFonts w:ascii="Times New Roman" w:hAnsi="Times New Roman" w:cs="Times New Roman"/>
@@ -6421,13 +7249,69 @@
         <w:rPr>
           <w:rFonts w:ascii="Times New Roman" w:hAnsi="Times New Roman" w:cs="Times New Roman"/>
         </w:rPr>
-        <w:t xml:space="preserve"> V, Kavukcuoglu K, Silver D, Graves A, Antonoglou I, Wie</w:t>
-      </w:r>
-      <w:r>
-        <w:rPr>
-          <w:rFonts w:ascii="Times New Roman" w:hAnsi="Times New Roman" w:cs="Times New Roman"/>
-        </w:rPr>
-        <w:t>rstra D, Riedmiller M. “Playing Atari with Deep Reinforcement L</w:t>
+        <w:t xml:space="preserve"> V, </w:t>
+      </w:r>
+      <w:proofErr w:type="spellStart"/>
+      <w:r>
+        <w:rPr>
+          <w:rFonts w:ascii="Times New Roman" w:hAnsi="Times New Roman" w:cs="Times New Roman"/>
+        </w:rPr>
+        <w:t>Kavukcuoglu</w:t>
+      </w:r>
+      <w:proofErr w:type="spellEnd"/>
+      <w:r>
+        <w:rPr>
+          <w:rFonts w:ascii="Times New Roman" w:hAnsi="Times New Roman" w:cs="Times New Roman"/>
+        </w:rPr>
+        <w:t xml:space="preserve"> K, Silver D, Graves A, </w:t>
+      </w:r>
+      <w:proofErr w:type="spellStart"/>
+      <w:r>
+        <w:rPr>
+          <w:rFonts w:ascii="Times New Roman" w:hAnsi="Times New Roman" w:cs="Times New Roman"/>
+        </w:rPr>
+        <w:t>Antonoglou</w:t>
+      </w:r>
+      <w:proofErr w:type="spellEnd"/>
+      <w:r>
+        <w:rPr>
+          <w:rFonts w:ascii="Times New Roman" w:hAnsi="Times New Roman" w:cs="Times New Roman"/>
+        </w:rPr>
+        <w:t xml:space="preserve"> I, </w:t>
+      </w:r>
+      <w:proofErr w:type="spellStart"/>
+      <w:r>
+        <w:rPr>
+          <w:rFonts w:ascii="Times New Roman" w:hAnsi="Times New Roman" w:cs="Times New Roman"/>
+        </w:rPr>
+        <w:t>Wie</w:t>
+      </w:r>
+      <w:r>
+        <w:rPr>
+          <w:rFonts w:ascii="Times New Roman" w:hAnsi="Times New Roman" w:cs="Times New Roman"/>
+        </w:rPr>
+        <w:t>rstra</w:t>
+      </w:r>
+      <w:proofErr w:type="spellEnd"/>
+      <w:r>
+        <w:rPr>
+          <w:rFonts w:ascii="Times New Roman" w:hAnsi="Times New Roman" w:cs="Times New Roman"/>
+        </w:rPr>
+        <w:t xml:space="preserve"> D, </w:t>
+      </w:r>
+      <w:proofErr w:type="spellStart"/>
+      <w:r>
+        <w:rPr>
+          <w:rFonts w:ascii="Times New Roman" w:hAnsi="Times New Roman" w:cs="Times New Roman"/>
+        </w:rPr>
+        <w:t>Riedmiller</w:t>
+      </w:r>
+      <w:proofErr w:type="spellEnd"/>
+      <w:r>
+        <w:rPr>
+          <w:rFonts w:ascii="Times New Roman" w:hAnsi="Times New Roman" w:cs="Times New Roman"/>
+        </w:rPr>
+        <w:t xml:space="preserve"> M. “Playing Atari with Deep Reinforcement L</w:t>
       </w:r>
       <w:r>
         <w:rPr>
@@ -6447,14 +7331,20 @@
         </w:rPr>
         <w:t xml:space="preserve"> </w:t>
       </w:r>
-      <w:r>
-        <w:rPr>
-          <w:rFonts w:ascii="Times New Roman" w:hAnsi="Times New Roman" w:cs="Times New Roman"/>
-        </w:rPr>
-        <w:t xml:space="preserve">arXiv preprint arXiv:1312.5602. </w:t>
-      </w:r>
-      <w:bookmarkStart w:id="1" w:name="_GoBack"/>
-      <w:bookmarkEnd w:id="1"/>
+      <w:proofErr w:type="spellStart"/>
+      <w:r>
+        <w:rPr>
+          <w:rFonts w:ascii="Times New Roman" w:hAnsi="Times New Roman" w:cs="Times New Roman"/>
+        </w:rPr>
+        <w:t>arXiv</w:t>
+      </w:r>
+      <w:proofErr w:type="spellEnd"/>
+      <w:r>
+        <w:rPr>
+          <w:rFonts w:ascii="Times New Roman" w:hAnsi="Times New Roman" w:cs="Times New Roman"/>
+        </w:rPr>
+        <w:t xml:space="preserve"> preprint arXiv:1312.5602. </w:t>
+      </w:r>
       <w:r>
         <w:rPr>
           <w:rFonts w:ascii="Times New Roman" w:hAnsi="Times New Roman" w:cs="Times New Roman"/>
@@ -6510,8 +7400,16 @@
         <w:rPr>
           <w:rFonts w:ascii="Times New Roman" w:hAnsi="Times New Roman" w:cs="Times New Roman"/>
         </w:rPr>
-        <w:t>, Pettersson</w:t>
-      </w:r>
+        <w:t xml:space="preserve">, </w:t>
+      </w:r>
+      <w:proofErr w:type="spellStart"/>
+      <w:r>
+        <w:rPr>
+          <w:rFonts w:ascii="Times New Roman" w:hAnsi="Times New Roman" w:cs="Times New Roman"/>
+        </w:rPr>
+        <w:t>Pettersson</w:t>
+      </w:r>
+      <w:proofErr w:type="spellEnd"/>
       <w:r>
         <w:rPr>
           <w:rFonts w:ascii="Times New Roman" w:hAnsi="Times New Roman" w:cs="Times New Roman"/>
@@ -6558,8 +7456,16 @@
         <w:rPr>
           <w:rFonts w:ascii="Times New Roman" w:hAnsi="Times New Roman" w:cs="Times New Roman"/>
         </w:rPr>
-        <w:t>, Zaremba</w:t>
-      </w:r>
+        <w:t xml:space="preserve">, </w:t>
+      </w:r>
+      <w:proofErr w:type="spellStart"/>
+      <w:r>
+        <w:rPr>
+          <w:rFonts w:ascii="Times New Roman" w:hAnsi="Times New Roman" w:cs="Times New Roman"/>
+        </w:rPr>
+        <w:t>Zaremba</w:t>
+      </w:r>
+      <w:proofErr w:type="spellEnd"/>
       <w:r>
         <w:rPr>
           <w:rFonts w:ascii="Times New Roman" w:hAnsi="Times New Roman" w:cs="Times New Roman"/>
@@ -6570,13 +7476,35 @@
         <w:rPr>
           <w:rFonts w:ascii="Times New Roman" w:hAnsi="Times New Roman" w:cs="Times New Roman"/>
         </w:rPr>
-        <w:t xml:space="preserve">. OpenAI Gym, https://github.com/openai/gym, </w:t>
-      </w:r>
-      <w:r>
-        <w:rPr>
-          <w:rFonts w:ascii="Times New Roman" w:hAnsi="Times New Roman" w:cs="Times New Roman"/>
-        </w:rPr>
-        <w:t xml:space="preserve">arXiv preprint arXiv:1606.01540. </w:t>
+        <w:t xml:space="preserve">. </w:t>
+      </w:r>
+      <w:proofErr w:type="spellStart"/>
+      <w:r>
+        <w:rPr>
+          <w:rFonts w:ascii="Times New Roman" w:hAnsi="Times New Roman" w:cs="Times New Roman"/>
+        </w:rPr>
+        <w:t>OpenAI</w:t>
+      </w:r>
+      <w:proofErr w:type="spellEnd"/>
+      <w:r>
+        <w:rPr>
+          <w:rFonts w:ascii="Times New Roman" w:hAnsi="Times New Roman" w:cs="Times New Roman"/>
+        </w:rPr>
+        <w:t xml:space="preserve"> Gym, https://github.com/openai/gym, </w:t>
+      </w:r>
+      <w:proofErr w:type="spellStart"/>
+      <w:r>
+        <w:rPr>
+          <w:rFonts w:ascii="Times New Roman" w:hAnsi="Times New Roman" w:cs="Times New Roman"/>
+        </w:rPr>
+        <w:t>arXiv</w:t>
+      </w:r>
+      <w:proofErr w:type="spellEnd"/>
+      <w:r>
+        <w:rPr>
+          <w:rFonts w:ascii="Times New Roman" w:hAnsi="Times New Roman" w:cs="Times New Roman"/>
+        </w:rPr>
+        <w:t xml:space="preserve"> preprint arXiv:1606.01540. </w:t>
       </w:r>
       <w:r>
         <w:rPr>
@@ -6599,17 +7527,39 @@
         </w:rPr>
         <w:t xml:space="preserve">[8] </w:t>
       </w:r>
-      <w:r>
-        <w:rPr>
-          <w:rFonts w:ascii="Times New Roman" w:hAnsi="Times New Roman" w:cs="Times New Roman"/>
-        </w:rPr>
-        <w:t>Chollet F</w:t>
-      </w:r>
-      <w:r>
-        <w:rPr>
-          <w:rFonts w:ascii="Times New Roman" w:hAnsi="Times New Roman" w:cs="Times New Roman"/>
-        </w:rPr>
-        <w:t xml:space="preserve">. Keras. </w:t>
+      <w:proofErr w:type="spellStart"/>
+      <w:r>
+        <w:rPr>
+          <w:rFonts w:ascii="Times New Roman" w:hAnsi="Times New Roman" w:cs="Times New Roman"/>
+        </w:rPr>
+        <w:t>Chollet</w:t>
+      </w:r>
+      <w:proofErr w:type="spellEnd"/>
+      <w:r>
+        <w:rPr>
+          <w:rFonts w:ascii="Times New Roman" w:hAnsi="Times New Roman" w:cs="Times New Roman"/>
+        </w:rPr>
+        <w:t xml:space="preserve"> F</w:t>
+      </w:r>
+      <w:r>
+        <w:rPr>
+          <w:rFonts w:ascii="Times New Roman" w:hAnsi="Times New Roman" w:cs="Times New Roman"/>
+        </w:rPr>
+        <w:t xml:space="preserve">. </w:t>
+      </w:r>
+      <w:proofErr w:type="spellStart"/>
+      <w:r>
+        <w:rPr>
+          <w:rFonts w:ascii="Times New Roman" w:hAnsi="Times New Roman" w:cs="Times New Roman"/>
+        </w:rPr>
+        <w:t>Keras</w:t>
+      </w:r>
+      <w:proofErr w:type="spellEnd"/>
+      <w:r>
+        <w:rPr>
+          <w:rFonts w:ascii="Times New Roman" w:hAnsi="Times New Roman" w:cs="Times New Roman"/>
+        </w:rPr>
+        <w:t xml:space="preserve">. </w:t>
       </w:r>
       <w:r>
         <w:rPr>
@@ -6650,12 +7600,14 @@
         </w:rPr>
         <w:t xml:space="preserve">[9] </w:t>
       </w:r>
+      <w:proofErr w:type="spellStart"/>
       <w:r>
         <w:rPr>
           <w:rFonts w:ascii="Times New Roman" w:hAnsi="Times New Roman" w:cs="Times New Roman"/>
         </w:rPr>
         <w:t>Brodman</w:t>
       </w:r>
+      <w:proofErr w:type="spellEnd"/>
       <w:r>
         <w:rPr>
           <w:rFonts w:ascii="Times New Roman" w:hAnsi="Times New Roman" w:cs="Times New Roman"/>
@@ -6666,8 +7618,16 @@
         <w:rPr>
           <w:rFonts w:ascii="Times New Roman" w:hAnsi="Times New Roman" w:cs="Times New Roman"/>
         </w:rPr>
-        <w:t>, Voldstad</w:t>
-      </w:r>
+        <w:t xml:space="preserve">, </w:t>
+      </w:r>
+      <w:proofErr w:type="spellStart"/>
+      <w:r>
+        <w:rPr>
+          <w:rFonts w:ascii="Times New Roman" w:hAnsi="Times New Roman" w:cs="Times New Roman"/>
+        </w:rPr>
+        <w:t>Voldstad</w:t>
+      </w:r>
+      <w:proofErr w:type="spellEnd"/>
       <w:r>
         <w:rPr>
           <w:rFonts w:ascii="Times New Roman" w:hAnsi="Times New Roman" w:cs="Times New Roman"/>
@@ -6707,12 +7667,14 @@
         </w:rPr>
         <w:t xml:space="preserve">[10] </w:t>
       </w:r>
+      <w:proofErr w:type="spellStart"/>
       <w:r>
         <w:rPr>
           <w:rFonts w:ascii="Times New Roman" w:hAnsi="Times New Roman" w:cs="Times New Roman"/>
         </w:rPr>
         <w:t>Foddy</w:t>
       </w:r>
+      <w:proofErr w:type="spellEnd"/>
       <w:r>
         <w:rPr>
           <w:rFonts w:ascii="Times New Roman" w:hAnsi="Times New Roman" w:cs="Times New Roman"/>
@@ -6729,7 +7691,35 @@
         <w:rPr>
           <w:rFonts w:ascii="Times New Roman" w:hAnsi="Times New Roman" w:cs="Times New Roman"/>
         </w:rPr>
-        <w:t>. “Foddy.net – Games by Bennett Foddy.” Foddynet, www.foddy.net/.</w:t>
+        <w:t xml:space="preserve">. “Foddy.net – Games by Bennett </w:t>
+      </w:r>
+      <w:proofErr w:type="spellStart"/>
+      <w:r>
+        <w:rPr>
+          <w:rFonts w:ascii="Times New Roman" w:hAnsi="Times New Roman" w:cs="Times New Roman"/>
+        </w:rPr>
+        <w:t>Foddy</w:t>
+      </w:r>
+      <w:proofErr w:type="spellEnd"/>
+      <w:r>
+        <w:rPr>
+          <w:rFonts w:ascii="Times New Roman" w:hAnsi="Times New Roman" w:cs="Times New Roman"/>
+        </w:rPr>
+        <w:t>.” </w:t>
+      </w:r>
+      <w:proofErr w:type="spellStart"/>
+      <w:r>
+        <w:rPr>
+          <w:rFonts w:ascii="Times New Roman" w:hAnsi="Times New Roman" w:cs="Times New Roman"/>
+        </w:rPr>
+        <w:t>Foddynet</w:t>
+      </w:r>
+      <w:proofErr w:type="spellEnd"/>
+      <w:r>
+        <w:rPr>
+          <w:rFonts w:ascii="Times New Roman" w:hAnsi="Times New Roman" w:cs="Times New Roman"/>
+        </w:rPr>
+        <w:t>, www.foddy.net/.</w:t>
       </w:r>
     </w:p>
     <w:p>
@@ -6759,7 +7749,35 @@
         <w:rPr>
           <w:rFonts w:ascii="Times New Roman" w:hAnsi="Times New Roman" w:cs="Times New Roman"/>
         </w:rPr>
-        <w:t xml:space="preserve">[12] Krizhevsky A., Sutskever I., Hinton G. “ImageNet Classification with Deep Convolutional Neural Networks.” </w:t>
+        <w:t xml:space="preserve">[12] </w:t>
+      </w:r>
+      <w:proofErr w:type="spellStart"/>
+      <w:r>
+        <w:rPr>
+          <w:rFonts w:ascii="Times New Roman" w:hAnsi="Times New Roman" w:cs="Times New Roman"/>
+        </w:rPr>
+        <w:t>Krizhevsky</w:t>
+      </w:r>
+      <w:proofErr w:type="spellEnd"/>
+      <w:r>
+        <w:rPr>
+          <w:rFonts w:ascii="Times New Roman" w:hAnsi="Times New Roman" w:cs="Times New Roman"/>
+        </w:rPr>
+        <w:t xml:space="preserve"> A., </w:t>
+      </w:r>
+      <w:proofErr w:type="spellStart"/>
+      <w:r>
+        <w:rPr>
+          <w:rFonts w:ascii="Times New Roman" w:hAnsi="Times New Roman" w:cs="Times New Roman"/>
+        </w:rPr>
+        <w:t>Sutskever</w:t>
+      </w:r>
+      <w:proofErr w:type="spellEnd"/>
+      <w:r>
+        <w:rPr>
+          <w:rFonts w:ascii="Times New Roman" w:hAnsi="Times New Roman" w:cs="Times New Roman"/>
+        </w:rPr>
+        <w:t xml:space="preserve"> I., Hinton G. “ImageNet Classification with Deep Convolutional Neural Networks.” </w:t>
       </w:r>
       <w:r>
         <w:rPr>
@@ -6778,6 +7796,268 @@
           <w:rFonts w:ascii="Times New Roman" w:hAnsi="Times New Roman" w:cs="Times New Roman"/>
         </w:rPr>
         <w:t>pp 1097-1105, 2012.</w:t>
+      </w:r>
+    </w:p>
+    <w:p>
+      <w:pPr>
+        <w:spacing w:line="480" w:lineRule="auto"/>
+        <w:ind w:left="720" w:hanging="720"/>
+        <w:rPr>
+          <w:rFonts w:ascii="Times New Roman" w:hAnsi="Times New Roman" w:cs="Times New Roman"/>
+        </w:rPr>
+      </w:pPr>
+      <w:r>
+        <w:rPr>
+          <w:rFonts w:ascii="Times New Roman" w:hAnsi="Times New Roman" w:cs="Times New Roman"/>
+        </w:rPr>
+        <w:lastRenderedPageBreak/>
+        <w:t xml:space="preserve">[13] </w:t>
+      </w:r>
+      <w:proofErr w:type="spellStart"/>
+      <w:r>
+        <w:rPr>
+          <w:rFonts w:ascii="Times New Roman" w:hAnsi="Times New Roman" w:cs="Times New Roman"/>
+        </w:rPr>
+        <w:t>Arulkumaran</w:t>
+      </w:r>
+      <w:proofErr w:type="spellEnd"/>
+      <w:r>
+        <w:rPr>
+          <w:rFonts w:ascii="Times New Roman" w:hAnsi="Times New Roman" w:cs="Times New Roman"/>
+        </w:rPr>
+        <w:t xml:space="preserve"> K.</w:t>
+      </w:r>
+      <w:r>
+        <w:rPr>
+          <w:rFonts w:ascii="Times New Roman" w:hAnsi="Times New Roman" w:cs="Times New Roman"/>
+        </w:rPr>
+        <w:t xml:space="preserve">, </w:t>
+      </w:r>
+      <w:proofErr w:type="spellStart"/>
+      <w:r>
+        <w:rPr>
+          <w:rFonts w:ascii="Times New Roman" w:hAnsi="Times New Roman" w:cs="Times New Roman"/>
+        </w:rPr>
+        <w:t>Deisenroth</w:t>
+      </w:r>
+      <w:proofErr w:type="spellEnd"/>
+      <w:r>
+        <w:rPr>
+          <w:rFonts w:ascii="Times New Roman" w:hAnsi="Times New Roman" w:cs="Times New Roman"/>
+        </w:rPr>
+        <w:t xml:space="preserve"> M.</w:t>
+      </w:r>
+      <w:r>
+        <w:rPr>
+          <w:rFonts w:ascii="Times New Roman" w:hAnsi="Times New Roman" w:cs="Times New Roman"/>
+        </w:rPr>
+        <w:t xml:space="preserve">, </w:t>
+      </w:r>
+      <w:proofErr w:type="spellStart"/>
+      <w:r>
+        <w:rPr>
+          <w:rFonts w:ascii="Times New Roman" w:hAnsi="Times New Roman" w:cs="Times New Roman"/>
+        </w:rPr>
+        <w:t>Brundage</w:t>
+      </w:r>
+      <w:proofErr w:type="spellEnd"/>
+      <w:r>
+        <w:rPr>
+          <w:rFonts w:ascii="Times New Roman" w:hAnsi="Times New Roman" w:cs="Times New Roman"/>
+        </w:rPr>
+        <w:t xml:space="preserve"> M.</w:t>
+      </w:r>
+      <w:r>
+        <w:rPr>
+          <w:rFonts w:ascii="Times New Roman" w:hAnsi="Times New Roman" w:cs="Times New Roman"/>
+        </w:rPr>
+        <w:t xml:space="preserve">, </w:t>
+      </w:r>
+      <w:proofErr w:type="spellStart"/>
+      <w:r>
+        <w:rPr>
+          <w:rFonts w:ascii="Times New Roman" w:hAnsi="Times New Roman" w:cs="Times New Roman"/>
+        </w:rPr>
+        <w:t>Bharath</w:t>
+      </w:r>
+      <w:proofErr w:type="spellEnd"/>
+      <w:r>
+        <w:rPr>
+          <w:rFonts w:ascii="Times New Roman" w:hAnsi="Times New Roman" w:cs="Times New Roman"/>
+        </w:rPr>
+        <w:t xml:space="preserve"> A.</w:t>
+      </w:r>
+      <w:r>
+        <w:rPr>
+          <w:rFonts w:ascii="Times New Roman" w:hAnsi="Times New Roman" w:cs="Times New Roman"/>
+        </w:rPr>
+        <w:t>,</w:t>
+      </w:r>
+      <w:r>
+        <w:rPr>
+          <w:rFonts w:ascii="Times New Roman" w:hAnsi="Times New Roman" w:cs="Times New Roman"/>
+        </w:rPr>
+        <w:t>”</w:t>
+      </w:r>
+      <w:r>
+        <w:rPr>
+          <w:rFonts w:ascii="Times New Roman" w:hAnsi="Times New Roman" w:cs="Times New Roman"/>
+        </w:rPr>
+        <w:t xml:space="preserve"> Deep Reinforcement Learning: a brief survey.</w:t>
+      </w:r>
+      <w:r>
+        <w:rPr>
+          <w:rFonts w:ascii="Times New Roman" w:hAnsi="Times New Roman" w:cs="Times New Roman"/>
+        </w:rPr>
+        <w:t>”</w:t>
+      </w:r>
+      <w:r>
+        <w:rPr>
+          <w:rFonts w:ascii="Times New Roman" w:hAnsi="Times New Roman" w:cs="Times New Roman"/>
+        </w:rPr>
+        <w:t xml:space="preserve"> </w:t>
+      </w:r>
+      <w:r>
+        <w:rPr>
+          <w:rFonts w:ascii="Times New Roman" w:hAnsi="Times New Roman" w:cs="Times New Roman"/>
+        </w:rPr>
+        <w:t>IEEE Signal Processing Magazine, Vol 34, N. 6, pp 26-38.</w:t>
+      </w:r>
+    </w:p>
+    <w:p>
+      <w:pPr>
+        <w:spacing w:line="480" w:lineRule="auto"/>
+        <w:ind w:left="720" w:hanging="720"/>
+        <w:rPr>
+          <w:rFonts w:ascii="Times New Roman" w:hAnsi="Times New Roman" w:cs="Times New Roman"/>
+        </w:rPr>
+      </w:pPr>
+      <w:r>
+        <w:rPr>
+          <w:rFonts w:ascii="Times New Roman" w:hAnsi="Times New Roman" w:cs="Times New Roman"/>
+        </w:rPr>
+        <w:t xml:space="preserve">[14] </w:t>
+      </w:r>
+      <w:proofErr w:type="spellStart"/>
+      <w:r>
+        <w:rPr>
+          <w:rFonts w:ascii="Times New Roman" w:hAnsi="Times New Roman" w:cs="Times New Roman"/>
+        </w:rPr>
+        <w:t>Goodfellow</w:t>
+      </w:r>
+      <w:proofErr w:type="spellEnd"/>
+      <w:r>
+        <w:rPr>
+          <w:rFonts w:ascii="Times New Roman" w:hAnsi="Times New Roman" w:cs="Times New Roman"/>
+        </w:rPr>
+        <w:t xml:space="preserve"> I., </w:t>
+      </w:r>
+      <w:proofErr w:type="spellStart"/>
+      <w:r>
+        <w:rPr>
+          <w:rFonts w:ascii="Times New Roman" w:hAnsi="Times New Roman" w:cs="Times New Roman"/>
+        </w:rPr>
+        <w:t>Bengio</w:t>
+      </w:r>
+      <w:proofErr w:type="spellEnd"/>
+      <w:r>
+        <w:rPr>
+          <w:rFonts w:ascii="Times New Roman" w:hAnsi="Times New Roman" w:cs="Times New Roman"/>
+        </w:rPr>
+        <w:t xml:space="preserve"> Y., </w:t>
+      </w:r>
+      <w:proofErr w:type="spellStart"/>
+      <w:r>
+        <w:rPr>
+          <w:rFonts w:ascii="Times New Roman" w:hAnsi="Times New Roman" w:cs="Times New Roman"/>
+        </w:rPr>
+        <w:t>Courville</w:t>
+      </w:r>
+      <w:proofErr w:type="spellEnd"/>
+      <w:r>
+        <w:rPr>
+          <w:rFonts w:ascii="Times New Roman" w:hAnsi="Times New Roman" w:cs="Times New Roman"/>
+        </w:rPr>
+        <w:t xml:space="preserve"> A. “Deep Learning”, MIT Press, 2016.</w:t>
+      </w:r>
+    </w:p>
+    <w:p>
+      <w:pPr>
+        <w:spacing w:line="480" w:lineRule="auto"/>
+        <w:ind w:left="720" w:hanging="720"/>
+        <w:rPr>
+          <w:rFonts w:ascii="Times New Roman" w:hAnsi="Times New Roman" w:cs="Times New Roman"/>
+        </w:rPr>
+      </w:pPr>
+      <w:r>
+        <w:rPr>
+          <w:rFonts w:ascii="Times New Roman" w:hAnsi="Times New Roman" w:cs="Times New Roman"/>
+        </w:rPr>
+        <w:t xml:space="preserve">[15] </w:t>
+      </w:r>
+      <w:proofErr w:type="spellStart"/>
+      <w:r>
+        <w:rPr>
+          <w:rFonts w:ascii="Times New Roman" w:hAnsi="Times New Roman" w:cs="Times New Roman"/>
+        </w:rPr>
+        <w:t>Volodymyr</w:t>
+      </w:r>
+      <w:proofErr w:type="spellEnd"/>
+      <w:r>
+        <w:rPr>
+          <w:rFonts w:ascii="Times New Roman" w:hAnsi="Times New Roman" w:cs="Times New Roman"/>
+        </w:rPr>
+        <w:t xml:space="preserve"> </w:t>
+      </w:r>
+      <w:proofErr w:type="spellStart"/>
+      <w:r>
+        <w:rPr>
+          <w:rFonts w:ascii="Times New Roman" w:hAnsi="Times New Roman" w:cs="Times New Roman"/>
+        </w:rPr>
+        <w:t>Mnih</w:t>
+      </w:r>
+      <w:proofErr w:type="spellEnd"/>
+      <w:r>
+        <w:rPr>
+          <w:rFonts w:ascii="Times New Roman" w:hAnsi="Times New Roman" w:cs="Times New Roman"/>
+        </w:rPr>
+        <w:t xml:space="preserve"> et al,</w:t>
+      </w:r>
+      <w:r>
+        <w:rPr>
+          <w:rFonts w:ascii="Times New Roman" w:hAnsi="Times New Roman" w:cs="Times New Roman"/>
+        </w:rPr>
+        <w:t xml:space="preserve"> “</w:t>
+      </w:r>
+      <w:r>
+        <w:rPr>
+          <w:rFonts w:ascii="Times New Roman" w:hAnsi="Times New Roman" w:cs="Times New Roman"/>
+        </w:rPr>
+        <w:t>Human-level control through deep reinforcement learning</w:t>
+      </w:r>
+      <w:r>
+        <w:rPr>
+          <w:rFonts w:ascii="Times New Roman" w:hAnsi="Times New Roman" w:cs="Times New Roman"/>
+        </w:rPr>
+        <w:t>”</w:t>
+      </w:r>
+      <w:r>
+        <w:rPr>
+          <w:rFonts w:ascii="Times New Roman" w:hAnsi="Times New Roman" w:cs="Times New Roman"/>
+        </w:rPr>
+        <w:t>,</w:t>
+      </w:r>
+      <w:r>
+        <w:rPr>
+          <w:rFonts w:ascii="Times New Roman" w:hAnsi="Times New Roman" w:cs="Times New Roman"/>
+        </w:rPr>
+        <w:t xml:space="preserve"> </w:t>
+      </w:r>
+      <w:r>
+        <w:rPr>
+          <w:rFonts w:ascii="Times New Roman" w:hAnsi="Times New Roman" w:cs="Times New Roman"/>
+        </w:rPr>
+        <w:t>Nature, 26 February 2015, Vol 51, pp 529-533.</w:t>
       </w:r>
     </w:p>
     <w:sectPr>
@@ -6882,7 +8162,7 @@
         <w:rStyle w:val="PageNumber"/>
         <w:noProof/>
       </w:rPr>
-      <w:t>19</w:t>
+      <w:t>15</w:t>
     </w:r>
     <w:r>
       <w:rPr>
@@ -7610,6 +8890,16 @@
     <w:uiPriority w:val="99"/>
     <w:rsid w:val="00175773"/>
   </w:style>
+  <w:style w:type="character" w:styleId="PlaceholderText">
+    <w:name w:val="Placeholder Text"/>
+    <w:basedOn w:val="DefaultParagraphFont"/>
+    <w:uiPriority w:val="99"/>
+    <w:semiHidden/>
+    <w:rsid w:val="00DE095F"/>
+    <w:rPr>
+      <w:color w:val="808080"/>
+    </w:rPr>
+  </w:style>
 </w:styles>
 </file>
 

</xml_diff>